<commit_message>
FOund solution to exercise 9
</commit_message>
<xml_diff>
--- a/F21DV Lab 1 Report.docx
+++ b/F21DV Lab 1 Report.docx
@@ -46,71 +46,40 @@
         <w:t xml:space="preserve">Set </w:t>
       </w:r>
       <w:r>
-        <w:t xml:space="preserve">up GitHub repository configured to use GitHub Pages </w:t>
-      </w:r>
-      <w:proofErr w:type="gramStart"/>
-      <w:r>
-        <w:t>in order t</w:t>
-      </w:r>
-      <w:r>
-        <w:t>o</w:t>
-      </w:r>
-      <w:proofErr w:type="gramEnd"/>
-      <w:r>
-        <w:t xml:space="preserve"> host the lab exercises directly on the repository.</w:t>
-      </w:r>
-    </w:p>
-    <w:p>
-      <w:r>
-        <w:rPr>
-          <w:b/>
-          <w:bCs/>
-          <w:sz w:val="24"/>
-          <w:szCs w:val="24"/>
-        </w:rPr>
+        <w:t>up GitHub repository configured to use GitHub Pages in order t</w:t>
+      </w:r>
+      <w:r>
+        <w:t>o host the lab exercises directly on the repository.</w:t>
+      </w:r>
+    </w:p>
+    <w:p>
+      <w:pPr>
+        <w:pStyle w:val="Heading1"/>
+      </w:pPr>
+      <w:r>
         <w:t>Part</w:t>
       </w:r>
       <w:r>
         <w:t xml:space="preserve"> </w:t>
       </w:r>
       <w:r>
-        <w:rPr>
-          <w:b/>
-          <w:bCs/>
-        </w:rPr>
         <w:t>2</w:t>
       </w:r>
-    </w:p>
-    <w:p>
-      <w:pPr>
-        <w:rPr>
-          <w:b/>
-          <w:bCs/>
-          <w:sz w:val="24"/>
-          <w:szCs w:val="24"/>
-        </w:rPr>
-      </w:pPr>
-      <w:r>
-        <w:rPr>
-          <w:b/>
-          <w:bCs/>
-          <w:sz w:val="24"/>
-          <w:szCs w:val="24"/>
-        </w:rPr>
+      <w:r>
+        <w:t xml:space="preserve"> D3 Setup</w:t>
+      </w:r>
+    </w:p>
+    <w:p>
+      <w:pPr>
+        <w:pStyle w:val="Heading2"/>
+      </w:pPr>
+      <w:r>
         <w:t>Exercise 1.</w:t>
       </w:r>
     </w:p>
     <w:p>
       <w:r>
-        <w:t>The version number displayed in in the console output window is “d</w:t>
-      </w:r>
-      <w:proofErr w:type="gramStart"/>
-      <w:r>
-        <w:t>3.version</w:t>
-      </w:r>
-      <w:proofErr w:type="gramEnd"/>
-      <w:r>
-        <w:t>: 7.3.0”</w:t>
+        <w:t>The version number displayed in in the console output window is “d3.version: 7.3.0”</w:t>
       </w:r>
     </w:p>
     <w:p>
@@ -119,9 +88,25 @@
           <w:noProof/>
         </w:rPr>
         <w:drawing>
-          <wp:inline distT="0" distB="0" distL="0" distR="0" wp14:anchorId="1EA6EA63" wp14:editId="4BE93772">
+          <wp:anchor distT="0" distB="0" distL="114300" distR="114300" simplePos="0" relativeHeight="251675648" behindDoc="1" locked="0" layoutInCell="1" allowOverlap="1" wp14:anchorId="1EA6EA63" wp14:editId="55D44479">
+            <wp:simplePos x="0" y="0"/>
+            <wp:positionH relativeFrom="margin">
+              <wp:align>center</wp:align>
+            </wp:positionH>
+            <wp:positionV relativeFrom="paragraph">
+              <wp:posOffset>3175</wp:posOffset>
+            </wp:positionV>
             <wp:extent cx="5731510" cy="979805"/>
             <wp:effectExtent l="0" t="0" r="2540" b="0"/>
+            <wp:wrapTight wrapText="bothSides">
+              <wp:wrapPolygon edited="0">
+                <wp:start x="0" y="0"/>
+                <wp:lineTo x="0" y="20998"/>
+                <wp:lineTo x="21538" y="20998"/>
+                <wp:lineTo x="21538" y="0"/>
+                <wp:lineTo x="0" y="0"/>
+              </wp:wrapPolygon>
+            </wp:wrapTight>
             <wp:docPr id="1" name="Picture 1" descr="A screenshot of a computer&#10;&#10;Description automatically generated"/>
             <wp:cNvGraphicFramePr>
               <a:graphicFrameLocks xmlns:a="http://schemas.openxmlformats.org/drawingml/2006/main" noChangeAspect="1"/>
@@ -134,7 +119,13 @@
                     <pic:cNvPicPr/>
                   </pic:nvPicPr>
                   <pic:blipFill>
-                    <a:blip r:embed="rId6"/>
+                    <a:blip r:embed="rId7">
+                      <a:extLst>
+                        <a:ext uri="{28A0092B-C50C-407E-A947-70E740481C1C}">
+                          <a14:useLocalDpi xmlns:a14="http://schemas.microsoft.com/office/drawing/2010/main" val="0"/>
+                        </a:ext>
+                      </a:extLst>
+                    </a:blip>
                     <a:stretch>
                       <a:fillRect/>
                     </a:stretch>
@@ -151,10 +142,442 @@
                 </pic:pic>
               </a:graphicData>
             </a:graphic>
-          </wp:inline>
+            <wp14:sizeRelH relativeFrom="page">
+              <wp14:pctWidth>0</wp14:pctWidth>
+            </wp14:sizeRelH>
+            <wp14:sizeRelV relativeFrom="page">
+              <wp14:pctHeight>0</wp14:pctHeight>
+            </wp14:sizeRelV>
+          </wp:anchor>
         </w:drawing>
       </w:r>
     </w:p>
+    <w:p>
+      <w:pPr>
+        <w:pStyle w:val="Heading2"/>
+      </w:pPr>
+    </w:p>
+    <w:p>
+      <w:pPr>
+        <w:pStyle w:val="Heading2"/>
+      </w:pPr>
+    </w:p>
+    <w:p>
+      <w:pPr>
+        <w:pStyle w:val="Heading2"/>
+      </w:pPr>
+    </w:p>
+    <w:p>
+      <w:pPr>
+        <w:pStyle w:val="Heading2"/>
+      </w:pPr>
+    </w:p>
+    <w:p>
+      <w:pPr>
+        <w:pStyle w:val="Heading2"/>
+      </w:pPr>
+      <w:r>
+        <w:t xml:space="preserve">Exercise </w:t>
+      </w:r>
+      <w:r>
+        <w:t>2</w:t>
+      </w:r>
+      <w:r>
+        <w:t>.</w:t>
+      </w:r>
+    </w:p>
+    <w:p>
+      <w:r>
+        <w:t>Changing different properties o</w:t>
+      </w:r>
+      <w:r>
+        <w:t>f the paragraphs using different selectors:</w:t>
+      </w:r>
+    </w:p>
+    <w:p>
+      <w:pPr>
+        <w:pStyle w:val="ListParagraph"/>
+        <w:numPr>
+          <w:ilvl w:val="0"/>
+          <w:numId w:val="1"/>
+        </w:numPr>
+      </w:pPr>
+      <w:r>
+        <w:t>select(“p”)</w:t>
+      </w:r>
+    </w:p>
+    <w:p>
+      <w:pPr>
+        <w:pStyle w:val="ListParagraph"/>
+        <w:numPr>
+          <w:ilvl w:val="0"/>
+          <w:numId w:val="1"/>
+        </w:numPr>
+      </w:pPr>
+      <w:r>
+        <w:t>select(“p1”) - using ID</w:t>
+      </w:r>
+    </w:p>
+    <w:p>
+      <w:pPr>
+        <w:pStyle w:val="ListParagraph"/>
+        <w:numPr>
+          <w:ilvl w:val="0"/>
+          <w:numId w:val="1"/>
+        </w:numPr>
+      </w:pPr>
+      <w:r>
+        <w:t>selectAll(“p”) - style all paragraphs</w:t>
+      </w:r>
+    </w:p>
+    <w:p>
+      <w:r>
+        <w:rPr>
+          <w:noProof/>
+        </w:rPr>
+        <mc:AlternateContent>
+          <mc:Choice Requires="wps">
+            <w:drawing>
+              <wp:anchor distT="0" distB="0" distL="114300" distR="114300" simplePos="0" relativeHeight="251661312" behindDoc="0" locked="0" layoutInCell="1" allowOverlap="1" wp14:anchorId="76F87337" wp14:editId="25AF119B">
+                <wp:simplePos x="0" y="0"/>
+                <wp:positionH relativeFrom="column">
+                  <wp:posOffset>730250</wp:posOffset>
+                </wp:positionH>
+                <wp:positionV relativeFrom="paragraph">
+                  <wp:posOffset>93980</wp:posOffset>
+                </wp:positionV>
+                <wp:extent cx="965200" cy="260350"/>
+                <wp:effectExtent l="0" t="0" r="0" b="6350"/>
+                <wp:wrapNone/>
+                <wp:docPr id="6" name="Text Box 6"/>
+                <wp:cNvGraphicFramePr/>
+                <a:graphic xmlns:a="http://schemas.openxmlformats.org/drawingml/2006/main">
+                  <a:graphicData uri="http://schemas.microsoft.com/office/word/2010/wordprocessingShape">
+                    <wps:wsp>
+                      <wps:cNvSpPr txBox="1"/>
+                      <wps:spPr>
+                        <a:xfrm>
+                          <a:off x="0" y="0"/>
+                          <a:ext cx="965200" cy="260350"/>
+                        </a:xfrm>
+                        <a:prstGeom prst="rect">
+                          <a:avLst/>
+                        </a:prstGeom>
+                        <a:noFill/>
+                        <a:ln w="6350">
+                          <a:noFill/>
+                        </a:ln>
+                      </wps:spPr>
+                      <wps:txbx>
+                        <w:txbxContent>
+                          <w:p>
+                            <w:pPr>
+                              <w:jc w:val="center"/>
+                              <w:rPr>
+                                <w:b/>
+                                <w:bCs/>
+                              </w:rPr>
+                            </w:pPr>
+                            <w:r>
+                              <w:rPr>
+                                <w:b/>
+                                <w:bCs/>
+                              </w:rPr>
+                              <w:t>Code</w:t>
+                            </w:r>
+                          </w:p>
+                        </w:txbxContent>
+                      </wps:txbx>
+                      <wps:bodyPr rot="0" spcFirstLastPara="0" vertOverflow="overflow" horzOverflow="overflow" vert="horz" wrap="square" lIns="91440" tIns="45720" rIns="91440" bIns="45720" numCol="1" spcCol="0" rtlCol="0" fromWordArt="0" anchor="t" anchorCtr="0" forceAA="0" compatLnSpc="1">
+                        <a:prstTxWarp prst="textNoShape">
+                          <a:avLst/>
+                        </a:prstTxWarp>
+                        <a:noAutofit/>
+                      </wps:bodyPr>
+                    </wps:wsp>
+                  </a:graphicData>
+                </a:graphic>
+                <wp14:sizeRelV relativeFrom="margin">
+                  <wp14:pctHeight>0</wp14:pctHeight>
+                </wp14:sizeRelV>
+              </wp:anchor>
+            </w:drawing>
+          </mc:Choice>
+          <mc:Fallback>
+            <w:pict>
+              <v:shapetype w14:anchorId="76F87337" id="_x0000_t202" coordsize="21600,21600" o:spt="202" path="m,l,21600r21600,l21600,xe">
+                <v:stroke joinstyle="miter"/>
+                <v:path gradientshapeok="t" o:connecttype="rect"/>
+              </v:shapetype>
+              <v:shape id="Text Box 6" o:spid="_x0000_s1026" type="#_x0000_t202" style="position:absolute;margin-left:57.5pt;margin-top:7.4pt;width:76pt;height:20.5pt;z-index:251661312;visibility:visible;mso-wrap-style:square;mso-height-percent:0;mso-wrap-distance-left:9pt;mso-wrap-distance-top:0;mso-wrap-distance-right:9pt;mso-wrap-distance-bottom:0;mso-position-horizontal:absolute;mso-position-horizontal-relative:text;mso-position-vertical:absolute;mso-position-vertical-relative:text;mso-height-percent:0;mso-height-relative:margin;v-text-anchor:top" o:gfxdata="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" filled="f" stroked="f" strokeweight=".5pt">
+                <v:textbox>
+                  <w:txbxContent>
+                    <w:p>
+                      <w:pPr>
+                        <w:jc w:val="center"/>
+                        <w:rPr>
+                          <w:b/>
+                          <w:bCs/>
+                        </w:rPr>
+                      </w:pPr>
+                      <w:r>
+                        <w:rPr>
+                          <w:b/>
+                          <w:bCs/>
+                        </w:rPr>
+                        <w:t>Code</w:t>
+                      </w:r>
+                    </w:p>
+                  </w:txbxContent>
+                </v:textbox>
+              </v:shape>
+            </w:pict>
+          </mc:Fallback>
+        </mc:AlternateContent>
+      </w:r>
+      <w:r>
+        <w:rPr>
+          <w:noProof/>
+        </w:rPr>
+        <w:drawing>
+          <wp:anchor distT="0" distB="0" distL="114300" distR="114300" simplePos="0" relativeHeight="251658240" behindDoc="1" locked="0" layoutInCell="1" allowOverlap="1" wp14:anchorId="0D174602" wp14:editId="6E3257A5">
+            <wp:simplePos x="0" y="0"/>
+            <wp:positionH relativeFrom="margin">
+              <wp:posOffset>-266700</wp:posOffset>
+            </wp:positionH>
+            <wp:positionV relativeFrom="paragraph">
+              <wp:posOffset>436880</wp:posOffset>
+            </wp:positionV>
+            <wp:extent cx="3512185" cy="2914650"/>
+            <wp:effectExtent l="0" t="0" r="0" b="0"/>
+            <wp:wrapTight wrapText="bothSides">
+              <wp:wrapPolygon edited="0">
+                <wp:start x="0" y="0"/>
+                <wp:lineTo x="0" y="21459"/>
+                <wp:lineTo x="21440" y="21459"/>
+                <wp:lineTo x="21440" y="0"/>
+                <wp:lineTo x="0" y="0"/>
+              </wp:wrapPolygon>
+            </wp:wrapTight>
+            <wp:docPr id="3" name="Picture 3" descr="Text&#10;&#10;Description automatically generated"/>
+            <wp:cNvGraphicFramePr>
+              <a:graphicFrameLocks xmlns:a="http://schemas.openxmlformats.org/drawingml/2006/main" noChangeAspect="1"/>
+            </wp:cNvGraphicFramePr>
+            <a:graphic xmlns:a="http://schemas.openxmlformats.org/drawingml/2006/main">
+              <a:graphicData uri="http://schemas.openxmlformats.org/drawingml/2006/picture">
+                <pic:pic xmlns:pic="http://schemas.openxmlformats.org/drawingml/2006/picture">
+                  <pic:nvPicPr>
+                    <pic:cNvPr id="3" name="Picture 3" descr="Text&#10;&#10;Description automatically generated"/>
+                    <pic:cNvPicPr/>
+                  </pic:nvPicPr>
+                  <pic:blipFill>
+                    <a:blip r:embed="rId8">
+                      <a:extLst>
+                        <a:ext uri="{28A0092B-C50C-407E-A947-70E740481C1C}">
+                          <a14:useLocalDpi xmlns:a14="http://schemas.microsoft.com/office/drawing/2010/main" val="0"/>
+                        </a:ext>
+                      </a:extLst>
+                    </a:blip>
+                    <a:stretch>
+                      <a:fillRect/>
+                    </a:stretch>
+                  </pic:blipFill>
+                  <pic:spPr>
+                    <a:xfrm>
+                      <a:off x="0" y="0"/>
+                      <a:ext cx="3512185" cy="2914650"/>
+                    </a:xfrm>
+                    <a:prstGeom prst="rect">
+                      <a:avLst/>
+                    </a:prstGeom>
+                  </pic:spPr>
+                </pic:pic>
+              </a:graphicData>
+            </a:graphic>
+            <wp14:sizeRelH relativeFrom="page">
+              <wp14:pctWidth>0</wp14:pctWidth>
+            </wp14:sizeRelH>
+            <wp14:sizeRelV relativeFrom="page">
+              <wp14:pctHeight>0</wp14:pctHeight>
+            </wp14:sizeRelV>
+          </wp:anchor>
+        </w:drawing>
+      </w:r>
+      <w:r>
+        <w:rPr>
+          <w:noProof/>
+        </w:rPr>
+        <mc:AlternateContent>
+          <mc:Choice Requires="wps">
+            <w:drawing>
+              <wp:anchor distT="0" distB="0" distL="114300" distR="114300" simplePos="0" relativeHeight="251663360" behindDoc="0" locked="0" layoutInCell="1" allowOverlap="1" wp14:anchorId="20650E3C" wp14:editId="4533CCC6">
+                <wp:simplePos x="0" y="0"/>
+                <wp:positionH relativeFrom="column">
+                  <wp:posOffset>4686300</wp:posOffset>
+                </wp:positionH>
+                <wp:positionV relativeFrom="paragraph">
+                  <wp:posOffset>106680</wp:posOffset>
+                </wp:positionV>
+                <wp:extent cx="965200" cy="260350"/>
+                <wp:effectExtent l="0" t="0" r="0" b="6350"/>
+                <wp:wrapNone/>
+                <wp:docPr id="7" name="Text Box 7"/>
+                <wp:cNvGraphicFramePr/>
+                <a:graphic xmlns:a="http://schemas.openxmlformats.org/drawingml/2006/main">
+                  <a:graphicData uri="http://schemas.microsoft.com/office/word/2010/wordprocessingShape">
+                    <wps:wsp>
+                      <wps:cNvSpPr txBox="1"/>
+                      <wps:spPr>
+                        <a:xfrm>
+                          <a:off x="0" y="0"/>
+                          <a:ext cx="965200" cy="260350"/>
+                        </a:xfrm>
+                        <a:prstGeom prst="rect">
+                          <a:avLst/>
+                        </a:prstGeom>
+                        <a:noFill/>
+                        <a:ln w="6350">
+                          <a:noFill/>
+                        </a:ln>
+                      </wps:spPr>
+                      <wps:txbx>
+                        <w:txbxContent>
+                          <w:p>
+                            <w:pPr>
+                              <w:jc w:val="center"/>
+                              <w:rPr>
+                                <w:b/>
+                                <w:bCs/>
+                              </w:rPr>
+                            </w:pPr>
+                            <w:r>
+                              <w:rPr>
+                                <w:b/>
+                                <w:bCs/>
+                              </w:rPr>
+                              <w:t>Result</w:t>
+                            </w:r>
+                          </w:p>
+                        </w:txbxContent>
+                      </wps:txbx>
+                      <wps:bodyPr rot="0" spcFirstLastPara="0" vertOverflow="overflow" horzOverflow="overflow" vert="horz" wrap="square" lIns="91440" tIns="45720" rIns="91440" bIns="45720" numCol="1" spcCol="0" rtlCol="0" fromWordArt="0" anchor="t" anchorCtr="0" forceAA="0" compatLnSpc="1">
+                        <a:prstTxWarp prst="textNoShape">
+                          <a:avLst/>
+                        </a:prstTxWarp>
+                        <a:noAutofit/>
+                      </wps:bodyPr>
+                    </wps:wsp>
+                  </a:graphicData>
+                </a:graphic>
+                <wp14:sizeRelV relativeFrom="margin">
+                  <wp14:pctHeight>0</wp14:pctHeight>
+                </wp14:sizeRelV>
+              </wp:anchor>
+            </w:drawing>
+          </mc:Choice>
+          <mc:Fallback>
+            <w:pict>
+              <v:shape w14:anchorId="20650E3C" id="Text Box 7" o:spid="_x0000_s1027" type="#_x0000_t202" style="position:absolute;margin-left:369pt;margin-top:8.4pt;width:76pt;height:20.5pt;z-index:251663360;visibility:visible;mso-wrap-style:square;mso-height-percent:0;mso-wrap-distance-left:9pt;mso-wrap-distance-top:0;mso-wrap-distance-right:9pt;mso-wrap-distance-bottom:0;mso-position-horizontal:absolute;mso-position-horizontal-relative:text;mso-position-vertical:absolute;mso-position-vertical-relative:text;mso-height-percent:0;mso-height-relative:margin;v-text-anchor:top" o:gfxdata="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" filled="f" stroked="f" strokeweight=".5pt">
+                <v:textbox>
+                  <w:txbxContent>
+                    <w:p>
+                      <w:pPr>
+                        <w:jc w:val="center"/>
+                        <w:rPr>
+                          <w:b/>
+                          <w:bCs/>
+                        </w:rPr>
+                      </w:pPr>
+                      <w:r>
+                        <w:rPr>
+                          <w:b/>
+                          <w:bCs/>
+                        </w:rPr>
+                        <w:t>Result</w:t>
+                      </w:r>
+                    </w:p>
+                  </w:txbxContent>
+                </v:textbox>
+              </v:shape>
+            </w:pict>
+          </mc:Fallback>
+        </mc:AlternateContent>
+      </w:r>
+      <w:r>
+        <w:rPr>
+          <w:noProof/>
+        </w:rPr>
+        <w:drawing>
+          <wp:anchor distT="0" distB="0" distL="114300" distR="114300" simplePos="0" relativeHeight="251659264" behindDoc="1" locked="0" layoutInCell="1" allowOverlap="1" wp14:anchorId="58D3D949" wp14:editId="6F43A5D0">
+            <wp:simplePos x="0" y="0"/>
+            <wp:positionH relativeFrom="column">
+              <wp:posOffset>3378200</wp:posOffset>
+            </wp:positionH>
+            <wp:positionV relativeFrom="paragraph">
+              <wp:posOffset>436880</wp:posOffset>
+            </wp:positionV>
+            <wp:extent cx="3594100" cy="1447800"/>
+            <wp:effectExtent l="0" t="0" r="6350" b="0"/>
+            <wp:wrapTight wrapText="bothSides">
+              <wp:wrapPolygon edited="0">
+                <wp:start x="0" y="0"/>
+                <wp:lineTo x="0" y="21316"/>
+                <wp:lineTo x="21524" y="21316"/>
+                <wp:lineTo x="21524" y="0"/>
+                <wp:lineTo x="0" y="0"/>
+              </wp:wrapPolygon>
+            </wp:wrapTight>
+            <wp:docPr id="4" name="Picture 4" descr="Graphical user interface, text, application, Word&#10;&#10;Description automatically generated"/>
+            <wp:cNvGraphicFramePr>
+              <a:graphicFrameLocks xmlns:a="http://schemas.openxmlformats.org/drawingml/2006/main" noChangeAspect="1"/>
+            </wp:cNvGraphicFramePr>
+            <a:graphic xmlns:a="http://schemas.openxmlformats.org/drawingml/2006/main">
+              <a:graphicData uri="http://schemas.openxmlformats.org/drawingml/2006/picture">
+                <pic:pic xmlns:pic="http://schemas.openxmlformats.org/drawingml/2006/picture">
+                  <pic:nvPicPr>
+                    <pic:cNvPr id="4" name="Picture 4" descr="Graphical user interface, text, application, Word&#10;&#10;Description automatically generated"/>
+                    <pic:cNvPicPr/>
+                  </pic:nvPicPr>
+                  <pic:blipFill>
+                    <a:blip r:embed="rId9" cstate="print">
+                      <a:extLst>
+                        <a:ext uri="{28A0092B-C50C-407E-A947-70E740481C1C}">
+                          <a14:useLocalDpi xmlns:a14="http://schemas.microsoft.com/office/drawing/2010/main" val="0"/>
+                        </a:ext>
+                      </a:extLst>
+                    </a:blip>
+                    <a:stretch>
+                      <a:fillRect/>
+                    </a:stretch>
+                  </pic:blipFill>
+                  <pic:spPr>
+                    <a:xfrm>
+                      <a:off x="0" y="0"/>
+                      <a:ext cx="3594100" cy="1447800"/>
+                    </a:xfrm>
+                    <a:prstGeom prst="rect">
+                      <a:avLst/>
+                    </a:prstGeom>
+                  </pic:spPr>
+                </pic:pic>
+              </a:graphicData>
+            </a:graphic>
+            <wp14:sizeRelH relativeFrom="page">
+              <wp14:pctWidth>0</wp14:pctWidth>
+            </wp14:sizeRelH>
+            <wp14:sizeRelV relativeFrom="page">
+              <wp14:pctHeight>0</wp14:pctHeight>
+            </wp14:sizeRelV>
+          </wp:anchor>
+        </w:drawing>
+      </w:r>
+    </w:p>
+    <w:p/>
+    <w:p/>
+    <w:p/>
+    <w:p/>
+    <w:p/>
+    <w:p/>
     <w:p>
       <w:pPr>
         <w:rPr>
@@ -164,52 +587,2250 @@
           <w:szCs w:val="24"/>
         </w:rPr>
       </w:pPr>
-      <w:r>
+    </w:p>
+    <w:p>
+      <w:pPr>
         <w:rPr>
           <w:b/>
           <w:bCs/>
           <w:sz w:val="24"/>
           <w:szCs w:val="24"/>
         </w:rPr>
-        <w:t xml:space="preserve">Exercise </w:t>
-      </w:r>
-      <w:r>
+      </w:pPr>
+    </w:p>
+    <w:p>
+      <w:pPr>
         <w:rPr>
           <w:b/>
           <w:bCs/>
           <w:sz w:val="24"/>
           <w:szCs w:val="24"/>
         </w:rPr>
-        <w:t>2</w:t>
-      </w:r>
-      <w:r>
+      </w:pPr>
+    </w:p>
+    <w:p>
+      <w:pPr>
         <w:rPr>
           <w:b/>
           <w:bCs/>
           <w:sz w:val="24"/>
           <w:szCs w:val="24"/>
         </w:rPr>
+      </w:pPr>
+    </w:p>
+    <w:p>
+      <w:pPr>
+        <w:rPr>
+          <w:b/>
+          <w:bCs/>
+          <w:sz w:val="24"/>
+          <w:szCs w:val="24"/>
+        </w:rPr>
+      </w:pPr>
+    </w:p>
+    <w:p>
+      <w:pPr>
+        <w:rPr>
+          <w:b/>
+          <w:bCs/>
+          <w:sz w:val="24"/>
+          <w:szCs w:val="24"/>
+        </w:rPr>
+      </w:pPr>
+    </w:p>
+    <w:p>
+      <w:pPr>
+        <w:rPr>
+          <w:b/>
+          <w:bCs/>
+          <w:sz w:val="24"/>
+          <w:szCs w:val="24"/>
+        </w:rPr>
+      </w:pPr>
+    </w:p>
+    <w:p>
+      <w:pPr>
+        <w:pStyle w:val="Heading2"/>
+      </w:pPr>
+      <w:r>
+        <w:t>Exercise 3</w:t>
+      </w:r>
+      <w:r>
         <w:t>.</w:t>
       </w:r>
     </w:p>
     <w:p>
       <w:r>
-        <w:t>The version number displayed in in the console output window is “d</w:t>
-      </w:r>
-      <w:proofErr w:type="gramStart"/>
-      <w:r>
-        <w:t>3.version</w:t>
-      </w:r>
-      <w:proofErr w:type="gramEnd"/>
-      <w:r>
-        <w:t>: 7.3.0”</w:t>
+        <w:t>For this exercise I created a for loop that would iterate 10 times. Inside this loop I created a placeholder variable that would take the value of the new div during each iteration. There is then an if condition that checks if the iterator “i” is below 6; if this is true the div is formatted accordingly. Different formatting is then applied if the condition (i &lt; 6) is not true</w:t>
+      </w:r>
+      <w:r>
+        <w:t>. I also give each div a class of either “firstFive” or “secondFive” depending on the iteration they are created in so that they can be referenced later if need be.</w:t>
+      </w:r>
+    </w:p>
+    <w:p>
+      <w:r>
+        <w:rPr>
+          <w:noProof/>
+        </w:rPr>
+        <w:drawing>
+          <wp:anchor distT="0" distB="0" distL="114300" distR="114300" simplePos="0" relativeHeight="251660288" behindDoc="1" locked="0" layoutInCell="1" allowOverlap="1" wp14:anchorId="0ED06836" wp14:editId="27D31A0F">
+            <wp:simplePos x="0" y="0"/>
+            <wp:positionH relativeFrom="column">
+              <wp:posOffset>-76200</wp:posOffset>
+            </wp:positionH>
+            <wp:positionV relativeFrom="paragraph">
+              <wp:posOffset>406400</wp:posOffset>
+            </wp:positionV>
+            <wp:extent cx="2917825" cy="1965325"/>
+            <wp:effectExtent l="0" t="0" r="0" b="0"/>
+            <wp:wrapTight wrapText="bothSides">
+              <wp:wrapPolygon edited="0">
+                <wp:start x="0" y="0"/>
+                <wp:lineTo x="0" y="21356"/>
+                <wp:lineTo x="21435" y="21356"/>
+                <wp:lineTo x="21435" y="0"/>
+                <wp:lineTo x="0" y="0"/>
+              </wp:wrapPolygon>
+            </wp:wrapTight>
+            <wp:docPr id="5" name="Picture 5" descr="Text&#10;&#10;Description automatically generated"/>
+            <wp:cNvGraphicFramePr>
+              <a:graphicFrameLocks xmlns:a="http://schemas.openxmlformats.org/drawingml/2006/main" noChangeAspect="1"/>
+            </wp:cNvGraphicFramePr>
+            <a:graphic xmlns:a="http://schemas.openxmlformats.org/drawingml/2006/main">
+              <a:graphicData uri="http://schemas.openxmlformats.org/drawingml/2006/picture">
+                <pic:pic xmlns:pic="http://schemas.openxmlformats.org/drawingml/2006/picture">
+                  <pic:nvPicPr>
+                    <pic:cNvPr id="5" name="Picture 5" descr="Text&#10;&#10;Description automatically generated"/>
+                    <pic:cNvPicPr/>
+                  </pic:nvPicPr>
+                  <pic:blipFill>
+                    <a:blip r:embed="rId10">
+                      <a:extLst>
+                        <a:ext uri="{28A0092B-C50C-407E-A947-70E740481C1C}">
+                          <a14:useLocalDpi xmlns:a14="http://schemas.microsoft.com/office/drawing/2010/main" val="0"/>
+                        </a:ext>
+                      </a:extLst>
+                    </a:blip>
+                    <a:stretch>
+                      <a:fillRect/>
+                    </a:stretch>
+                  </pic:blipFill>
+                  <pic:spPr>
+                    <a:xfrm>
+                      <a:off x="0" y="0"/>
+                      <a:ext cx="2917825" cy="1965325"/>
+                    </a:xfrm>
+                    <a:prstGeom prst="rect">
+                      <a:avLst/>
+                    </a:prstGeom>
+                  </pic:spPr>
+                </pic:pic>
+              </a:graphicData>
+            </a:graphic>
+            <wp14:sizeRelH relativeFrom="page">
+              <wp14:pctWidth>0</wp14:pctWidth>
+            </wp14:sizeRelH>
+            <wp14:sizeRelV relativeFrom="page">
+              <wp14:pctHeight>0</wp14:pctHeight>
+            </wp14:sizeRelV>
+          </wp:anchor>
+        </w:drawing>
+      </w:r>
+      <w:r>
+        <mc:AlternateContent>
+          <mc:Choice Requires="wps">
+            <w:drawing>
+              <wp:anchor distT="0" distB="0" distL="114300" distR="114300" simplePos="0" relativeHeight="251666432" behindDoc="0" locked="0" layoutInCell="1" allowOverlap="1" wp14:anchorId="0BC84164" wp14:editId="6DB0DAC7">
+                <wp:simplePos x="0" y="0"/>
+                <wp:positionH relativeFrom="column">
+                  <wp:posOffset>641350</wp:posOffset>
+                </wp:positionH>
+                <wp:positionV relativeFrom="paragraph">
+                  <wp:posOffset>119380</wp:posOffset>
+                </wp:positionV>
+                <wp:extent cx="965200" cy="260350"/>
+                <wp:effectExtent l="0" t="0" r="0" b="6350"/>
+                <wp:wrapNone/>
+                <wp:docPr id="9" name="Text Box 9"/>
+                <wp:cNvGraphicFramePr/>
+                <a:graphic xmlns:a="http://schemas.openxmlformats.org/drawingml/2006/main">
+                  <a:graphicData uri="http://schemas.microsoft.com/office/word/2010/wordprocessingShape">
+                    <wps:wsp>
+                      <wps:cNvSpPr txBox="1"/>
+                      <wps:spPr>
+                        <a:xfrm>
+                          <a:off x="0" y="0"/>
+                          <a:ext cx="965200" cy="260350"/>
+                        </a:xfrm>
+                        <a:prstGeom prst="rect">
+                          <a:avLst/>
+                        </a:prstGeom>
+                        <a:noFill/>
+                        <a:ln w="6350">
+                          <a:noFill/>
+                        </a:ln>
+                      </wps:spPr>
+                      <wps:txbx>
+                        <w:txbxContent>
+                          <w:p>
+                            <w:pPr>
+                              <w:jc w:val="center"/>
+                              <w:rPr>
+                                <w:b/>
+                                <w:bCs/>
+                              </w:rPr>
+                            </w:pPr>
+                            <w:r>
+                              <w:rPr>
+                                <w:b/>
+                                <w:bCs/>
+                              </w:rPr>
+                              <w:t>Code</w:t>
+                            </w:r>
+                          </w:p>
+                        </w:txbxContent>
+                      </wps:txbx>
+                      <wps:bodyPr rot="0" spcFirstLastPara="0" vertOverflow="overflow" horzOverflow="overflow" vert="horz" wrap="square" lIns="91440" tIns="45720" rIns="91440" bIns="45720" numCol="1" spcCol="0" rtlCol="0" fromWordArt="0" anchor="t" anchorCtr="0" forceAA="0" compatLnSpc="1">
+                        <a:prstTxWarp prst="textNoShape">
+                          <a:avLst/>
+                        </a:prstTxWarp>
+                        <a:noAutofit/>
+                      </wps:bodyPr>
+                    </wps:wsp>
+                  </a:graphicData>
+                </a:graphic>
+                <wp14:sizeRelV relativeFrom="margin">
+                  <wp14:pctHeight>0</wp14:pctHeight>
+                </wp14:sizeRelV>
+              </wp:anchor>
+            </w:drawing>
+          </mc:Choice>
+          <mc:Fallback>
+            <w:pict>
+              <v:shape w14:anchorId="0BC84164" id="Text Box 9" o:spid="_x0000_s1028" type="#_x0000_t202" style="position:absolute;margin-left:50.5pt;margin-top:9.4pt;width:76pt;height:20.5pt;z-index:251666432;visibility:visible;mso-wrap-style:square;mso-height-percent:0;mso-wrap-distance-left:9pt;mso-wrap-distance-top:0;mso-wrap-distance-right:9pt;mso-wrap-distance-bottom:0;mso-position-horizontal:absolute;mso-position-horizontal-relative:text;mso-position-vertical:absolute;mso-position-vertical-relative:text;mso-height-percent:0;mso-height-relative:margin;v-text-anchor:top" o:gfxdata="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" filled="f" stroked="f" strokeweight=".5pt">
+                <v:textbox>
+                  <w:txbxContent>
+                    <w:p>
+                      <w:pPr>
+                        <w:jc w:val="center"/>
+                        <w:rPr>
+                          <w:b/>
+                          <w:bCs/>
+                        </w:rPr>
+                      </w:pPr>
+                      <w:r>
+                        <w:rPr>
+                          <w:b/>
+                          <w:bCs/>
+                        </w:rPr>
+                        <w:t>Code</w:t>
+                      </w:r>
+                    </w:p>
+                  </w:txbxContent>
+                </v:textbox>
+              </v:shape>
+            </w:pict>
+          </mc:Fallback>
+        </mc:AlternateContent>
+      </w:r>
+      <w:r>
+        <mc:AlternateContent>
+          <mc:Choice Requires="wps">
+            <w:drawing>
+              <wp:anchor distT="0" distB="0" distL="114300" distR="114300" simplePos="0" relativeHeight="251667456" behindDoc="0" locked="0" layoutInCell="1" allowOverlap="1" wp14:anchorId="2974951A" wp14:editId="682DEABF">
+                <wp:simplePos x="0" y="0"/>
+                <wp:positionH relativeFrom="column">
+                  <wp:posOffset>4610100</wp:posOffset>
+                </wp:positionH>
+                <wp:positionV relativeFrom="paragraph">
+                  <wp:posOffset>107315</wp:posOffset>
+                </wp:positionV>
+                <wp:extent cx="965200" cy="260350"/>
+                <wp:effectExtent l="0" t="0" r="0" b="6350"/>
+                <wp:wrapNone/>
+                <wp:docPr id="10" name="Text Box 10"/>
+                <wp:cNvGraphicFramePr/>
+                <a:graphic xmlns:a="http://schemas.openxmlformats.org/drawingml/2006/main">
+                  <a:graphicData uri="http://schemas.microsoft.com/office/word/2010/wordprocessingShape">
+                    <wps:wsp>
+                      <wps:cNvSpPr txBox="1"/>
+                      <wps:spPr>
+                        <a:xfrm>
+                          <a:off x="0" y="0"/>
+                          <a:ext cx="965200" cy="260350"/>
+                        </a:xfrm>
+                        <a:prstGeom prst="rect">
+                          <a:avLst/>
+                        </a:prstGeom>
+                        <a:noFill/>
+                        <a:ln w="6350">
+                          <a:noFill/>
+                        </a:ln>
+                      </wps:spPr>
+                      <wps:txbx>
+                        <w:txbxContent>
+                          <w:p>
+                            <w:pPr>
+                              <w:jc w:val="center"/>
+                              <w:rPr>
+                                <w:b/>
+                                <w:bCs/>
+                              </w:rPr>
+                            </w:pPr>
+                            <w:r>
+                              <w:rPr>
+                                <w:b/>
+                                <w:bCs/>
+                              </w:rPr>
+                              <w:t>Result</w:t>
+                            </w:r>
+                          </w:p>
+                        </w:txbxContent>
+                      </wps:txbx>
+                      <wps:bodyPr rot="0" spcFirstLastPara="0" vertOverflow="overflow" horzOverflow="overflow" vert="horz" wrap="square" lIns="91440" tIns="45720" rIns="91440" bIns="45720" numCol="1" spcCol="0" rtlCol="0" fromWordArt="0" anchor="t" anchorCtr="0" forceAA="0" compatLnSpc="1">
+                        <a:prstTxWarp prst="textNoShape">
+                          <a:avLst/>
+                        </a:prstTxWarp>
+                        <a:noAutofit/>
+                      </wps:bodyPr>
+                    </wps:wsp>
+                  </a:graphicData>
+                </a:graphic>
+                <wp14:sizeRelV relativeFrom="margin">
+                  <wp14:pctHeight>0</wp14:pctHeight>
+                </wp14:sizeRelV>
+              </wp:anchor>
+            </w:drawing>
+          </mc:Choice>
+          <mc:Fallback>
+            <w:pict>
+              <v:shape w14:anchorId="2974951A" id="Text Box 10" o:spid="_x0000_s1029" type="#_x0000_t202" style="position:absolute;margin-left:363pt;margin-top:8.45pt;width:76pt;height:20.5pt;z-index:251667456;visibility:visible;mso-wrap-style:square;mso-height-percent:0;mso-wrap-distance-left:9pt;mso-wrap-distance-top:0;mso-wrap-distance-right:9pt;mso-wrap-distance-bottom:0;mso-position-horizontal:absolute;mso-position-horizontal-relative:text;mso-position-vertical:absolute;mso-position-vertical-relative:text;mso-height-percent:0;mso-height-relative:margin;v-text-anchor:top" o:gfxdata="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" filled="f" stroked="f" strokeweight=".5pt">
+                <v:textbox>
+                  <w:txbxContent>
+                    <w:p>
+                      <w:pPr>
+                        <w:jc w:val="center"/>
+                        <w:rPr>
+                          <w:b/>
+                          <w:bCs/>
+                        </w:rPr>
+                      </w:pPr>
+                      <w:r>
+                        <w:rPr>
+                          <w:b/>
+                          <w:bCs/>
+                        </w:rPr>
+                        <w:t>Result</w:t>
+                      </w:r>
+                    </w:p>
+                  </w:txbxContent>
+                </v:textbox>
+              </v:shape>
+            </w:pict>
+          </mc:Fallback>
+        </mc:AlternateContent>
+      </w:r>
+    </w:p>
+    <w:p>
+      <w:r>
+        <w:rPr>
+          <w:noProof/>
+        </w:rPr>
+        <w:drawing>
+          <wp:anchor distT="0" distB="0" distL="114300" distR="114300" simplePos="0" relativeHeight="251664384" behindDoc="1" locked="0" layoutInCell="1" allowOverlap="1" wp14:anchorId="48912557" wp14:editId="20A92B46">
+            <wp:simplePos x="0" y="0"/>
+            <wp:positionH relativeFrom="column">
+              <wp:posOffset>3054350</wp:posOffset>
+            </wp:positionH>
+            <wp:positionV relativeFrom="paragraph">
+              <wp:posOffset>99060</wp:posOffset>
+            </wp:positionV>
+            <wp:extent cx="3932555" cy="2374900"/>
+            <wp:effectExtent l="0" t="0" r="0" b="6350"/>
+            <wp:wrapTight wrapText="bothSides">
+              <wp:wrapPolygon edited="0">
+                <wp:start x="0" y="0"/>
+                <wp:lineTo x="0" y="21484"/>
+                <wp:lineTo x="21450" y="21484"/>
+                <wp:lineTo x="21450" y="0"/>
+                <wp:lineTo x="0" y="0"/>
+              </wp:wrapPolygon>
+            </wp:wrapTight>
+            <wp:docPr id="8" name="Picture 8" descr="Graphical user interface, text, application, Word&#10;&#10;Description automatically generated"/>
+            <wp:cNvGraphicFramePr>
+              <a:graphicFrameLocks xmlns:a="http://schemas.openxmlformats.org/drawingml/2006/main" noChangeAspect="1"/>
+            </wp:cNvGraphicFramePr>
+            <a:graphic xmlns:a="http://schemas.openxmlformats.org/drawingml/2006/main">
+              <a:graphicData uri="http://schemas.openxmlformats.org/drawingml/2006/picture">
+                <pic:pic xmlns:pic="http://schemas.openxmlformats.org/drawingml/2006/picture">
+                  <pic:nvPicPr>
+                    <pic:cNvPr id="8" name="Picture 8" descr="Graphical user interface, text, application, Word&#10;&#10;Description automatically generated"/>
+                    <pic:cNvPicPr/>
+                  </pic:nvPicPr>
+                  <pic:blipFill>
+                    <a:blip r:embed="rId11" cstate="print">
+                      <a:extLst>
+                        <a:ext uri="{28A0092B-C50C-407E-A947-70E740481C1C}">
+                          <a14:useLocalDpi xmlns:a14="http://schemas.microsoft.com/office/drawing/2010/main" val="0"/>
+                        </a:ext>
+                      </a:extLst>
+                    </a:blip>
+                    <a:stretch>
+                      <a:fillRect/>
+                    </a:stretch>
+                  </pic:blipFill>
+                  <pic:spPr>
+                    <a:xfrm>
+                      <a:off x="0" y="0"/>
+                      <a:ext cx="3932555" cy="2374900"/>
+                    </a:xfrm>
+                    <a:prstGeom prst="rect">
+                      <a:avLst/>
+                    </a:prstGeom>
+                  </pic:spPr>
+                </pic:pic>
+              </a:graphicData>
+            </a:graphic>
+            <wp14:sizeRelH relativeFrom="page">
+              <wp14:pctWidth>0</wp14:pctWidth>
+            </wp14:sizeRelH>
+            <wp14:sizeRelV relativeFrom="page">
+              <wp14:pctHeight>0</wp14:pctHeight>
+            </wp14:sizeRelV>
+          </wp:anchor>
+        </w:drawing>
+      </w:r>
+    </w:p>
+    <w:p>
+      <w:pPr>
+        <w:pStyle w:val="Heading2"/>
+      </w:pPr>
+      <w:r>
+        <w:t>Exercise 4.</w:t>
+      </w:r>
+    </w:p>
+    <w:p>
+      <w:r>
+        <w:t>For this exercise I opted to use just the select(“div”) selector as that will select the first div in the list as per the exercise instructions.</w:t>
+      </w:r>
+    </w:p>
+    <w:p>
+      <w:r>
+        <w:rPr>
+          <w:noProof/>
+        </w:rPr>
+        <w:drawing>
+          <wp:anchor distT="0" distB="0" distL="114300" distR="114300" simplePos="0" relativeHeight="251668480" behindDoc="1" locked="0" layoutInCell="1" allowOverlap="1" wp14:anchorId="7234D32A" wp14:editId="38597923">
+            <wp:simplePos x="0" y="0"/>
+            <wp:positionH relativeFrom="column">
+              <wp:posOffset>-127000</wp:posOffset>
+            </wp:positionH>
+            <wp:positionV relativeFrom="paragraph">
+              <wp:posOffset>294640</wp:posOffset>
+            </wp:positionV>
+            <wp:extent cx="2825750" cy="556260"/>
+            <wp:effectExtent l="0" t="0" r="0" b="0"/>
+            <wp:wrapTight wrapText="bothSides">
+              <wp:wrapPolygon edited="0">
+                <wp:start x="0" y="0"/>
+                <wp:lineTo x="0" y="20712"/>
+                <wp:lineTo x="21406" y="20712"/>
+                <wp:lineTo x="21406" y="0"/>
+                <wp:lineTo x="0" y="0"/>
+              </wp:wrapPolygon>
+            </wp:wrapTight>
+            <wp:docPr id="11" name="Picture 11" descr="Text&#10;&#10;Description automatically generated"/>
+            <wp:cNvGraphicFramePr>
+              <a:graphicFrameLocks xmlns:a="http://schemas.openxmlformats.org/drawingml/2006/main" noChangeAspect="1"/>
+            </wp:cNvGraphicFramePr>
+            <a:graphic xmlns:a="http://schemas.openxmlformats.org/drawingml/2006/main">
+              <a:graphicData uri="http://schemas.openxmlformats.org/drawingml/2006/picture">
+                <pic:pic xmlns:pic="http://schemas.openxmlformats.org/drawingml/2006/picture">
+                  <pic:nvPicPr>
+                    <pic:cNvPr id="11" name="Picture 11" descr="Text&#10;&#10;Description automatically generated"/>
+                    <pic:cNvPicPr/>
+                  </pic:nvPicPr>
+                  <pic:blipFill>
+                    <a:blip r:embed="rId12">
+                      <a:extLst>
+                        <a:ext uri="{28A0092B-C50C-407E-A947-70E740481C1C}">
+                          <a14:useLocalDpi xmlns:a14="http://schemas.microsoft.com/office/drawing/2010/main" val="0"/>
+                        </a:ext>
+                      </a:extLst>
+                    </a:blip>
+                    <a:stretch>
+                      <a:fillRect/>
+                    </a:stretch>
+                  </pic:blipFill>
+                  <pic:spPr>
+                    <a:xfrm>
+                      <a:off x="0" y="0"/>
+                      <a:ext cx="2825750" cy="556260"/>
+                    </a:xfrm>
+                    <a:prstGeom prst="rect">
+                      <a:avLst/>
+                    </a:prstGeom>
+                  </pic:spPr>
+                </pic:pic>
+              </a:graphicData>
+            </a:graphic>
+            <wp14:sizeRelH relativeFrom="page">
+              <wp14:pctWidth>0</wp14:pctWidth>
+            </wp14:sizeRelH>
+            <wp14:sizeRelV relativeFrom="page">
+              <wp14:pctHeight>0</wp14:pctHeight>
+            </wp14:sizeRelV>
+          </wp:anchor>
+        </w:drawing>
+      </w:r>
+      <w:r>
+        <mc:AlternateContent>
+          <mc:Choice Requires="wps">
+            <w:drawing>
+              <wp:anchor distT="0" distB="0" distL="114300" distR="114300" simplePos="0" relativeHeight="251671552" behindDoc="0" locked="0" layoutInCell="1" allowOverlap="1" wp14:anchorId="2AB6430A" wp14:editId="5B88F833">
+                <wp:simplePos x="0" y="0"/>
+                <wp:positionH relativeFrom="column">
+                  <wp:posOffset>533400</wp:posOffset>
+                </wp:positionH>
+                <wp:positionV relativeFrom="paragraph">
+                  <wp:posOffset>35560</wp:posOffset>
+                </wp:positionV>
+                <wp:extent cx="965200" cy="260350"/>
+                <wp:effectExtent l="0" t="0" r="0" b="6350"/>
+                <wp:wrapNone/>
+                <wp:docPr id="13" name="Text Box 13"/>
+                <wp:cNvGraphicFramePr/>
+                <a:graphic xmlns:a="http://schemas.openxmlformats.org/drawingml/2006/main">
+                  <a:graphicData uri="http://schemas.microsoft.com/office/word/2010/wordprocessingShape">
+                    <wps:wsp>
+                      <wps:cNvSpPr txBox="1"/>
+                      <wps:spPr>
+                        <a:xfrm>
+                          <a:off x="0" y="0"/>
+                          <a:ext cx="965200" cy="260350"/>
+                        </a:xfrm>
+                        <a:prstGeom prst="rect">
+                          <a:avLst/>
+                        </a:prstGeom>
+                        <a:noFill/>
+                        <a:ln w="6350">
+                          <a:noFill/>
+                        </a:ln>
+                      </wps:spPr>
+                      <wps:txbx>
+                        <w:txbxContent>
+                          <w:p>
+                            <w:pPr>
+                              <w:jc w:val="center"/>
+                              <w:rPr>
+                                <w:b/>
+                                <w:bCs/>
+                              </w:rPr>
+                            </w:pPr>
+                            <w:r>
+                              <w:rPr>
+                                <w:b/>
+                                <w:bCs/>
+                              </w:rPr>
+                              <w:t>Code</w:t>
+                            </w:r>
+                          </w:p>
+                        </w:txbxContent>
+                      </wps:txbx>
+                      <wps:bodyPr rot="0" spcFirstLastPara="0" vertOverflow="overflow" horzOverflow="overflow" vert="horz" wrap="square" lIns="91440" tIns="45720" rIns="91440" bIns="45720" numCol="1" spcCol="0" rtlCol="0" fromWordArt="0" anchor="t" anchorCtr="0" forceAA="0" compatLnSpc="1">
+                        <a:prstTxWarp prst="textNoShape">
+                          <a:avLst/>
+                        </a:prstTxWarp>
+                        <a:noAutofit/>
+                      </wps:bodyPr>
+                    </wps:wsp>
+                  </a:graphicData>
+                </a:graphic>
+                <wp14:sizeRelV relativeFrom="margin">
+                  <wp14:pctHeight>0</wp14:pctHeight>
+                </wp14:sizeRelV>
+              </wp:anchor>
+            </w:drawing>
+          </mc:Choice>
+          <mc:Fallback>
+            <w:pict>
+              <v:shape w14:anchorId="2AB6430A" id="Text Box 13" o:spid="_x0000_s1030" type="#_x0000_t202" style="position:absolute;margin-left:42pt;margin-top:2.8pt;width:76pt;height:20.5pt;z-index:251671552;visibility:visible;mso-wrap-style:square;mso-height-percent:0;mso-wrap-distance-left:9pt;mso-wrap-distance-top:0;mso-wrap-distance-right:9pt;mso-wrap-distance-bottom:0;mso-position-horizontal:absolute;mso-position-horizontal-relative:text;mso-position-vertical:absolute;mso-position-vertical-relative:text;mso-height-percent:0;mso-height-relative:margin;v-text-anchor:top" o:gfxdata="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" filled="f" stroked="f" strokeweight=".5pt">
+                <v:textbox>
+                  <w:txbxContent>
+                    <w:p>
+                      <w:pPr>
+                        <w:jc w:val="center"/>
+                        <w:rPr>
+                          <w:b/>
+                          <w:bCs/>
+                        </w:rPr>
+                      </w:pPr>
+                      <w:r>
+                        <w:rPr>
+                          <w:b/>
+                          <w:bCs/>
+                        </w:rPr>
+                        <w:t>Code</w:t>
+                      </w:r>
+                    </w:p>
+                  </w:txbxContent>
+                </v:textbox>
+              </v:shape>
+            </w:pict>
+          </mc:Fallback>
+        </mc:AlternateContent>
+      </w:r>
+      <w:r>
+        <mc:AlternateContent>
+          <mc:Choice Requires="wps">
+            <w:drawing>
+              <wp:anchor distT="0" distB="0" distL="114300" distR="114300" simplePos="0" relativeHeight="251672576" behindDoc="0" locked="0" layoutInCell="1" allowOverlap="1" wp14:anchorId="22964C3D" wp14:editId="30A6971E">
+                <wp:simplePos x="0" y="0"/>
+                <wp:positionH relativeFrom="column">
+                  <wp:posOffset>4519930</wp:posOffset>
+                </wp:positionH>
+                <wp:positionV relativeFrom="paragraph">
+                  <wp:posOffset>36195</wp:posOffset>
+                </wp:positionV>
+                <wp:extent cx="965200" cy="260350"/>
+                <wp:effectExtent l="0" t="0" r="0" b="6350"/>
+                <wp:wrapNone/>
+                <wp:docPr id="14" name="Text Box 14"/>
+                <wp:cNvGraphicFramePr/>
+                <a:graphic xmlns:a="http://schemas.openxmlformats.org/drawingml/2006/main">
+                  <a:graphicData uri="http://schemas.microsoft.com/office/word/2010/wordprocessingShape">
+                    <wps:wsp>
+                      <wps:cNvSpPr txBox="1"/>
+                      <wps:spPr>
+                        <a:xfrm>
+                          <a:off x="0" y="0"/>
+                          <a:ext cx="965200" cy="260350"/>
+                        </a:xfrm>
+                        <a:prstGeom prst="rect">
+                          <a:avLst/>
+                        </a:prstGeom>
+                        <a:noFill/>
+                        <a:ln w="6350">
+                          <a:noFill/>
+                        </a:ln>
+                      </wps:spPr>
+                      <wps:txbx>
+                        <w:txbxContent>
+                          <w:p>
+                            <w:pPr>
+                              <w:jc w:val="center"/>
+                              <w:rPr>
+                                <w:b/>
+                                <w:bCs/>
+                              </w:rPr>
+                            </w:pPr>
+                            <w:r>
+                              <w:rPr>
+                                <w:b/>
+                                <w:bCs/>
+                              </w:rPr>
+                              <w:t>Result</w:t>
+                            </w:r>
+                          </w:p>
+                        </w:txbxContent>
+                      </wps:txbx>
+                      <wps:bodyPr rot="0" spcFirstLastPara="0" vertOverflow="overflow" horzOverflow="overflow" vert="horz" wrap="square" lIns="91440" tIns="45720" rIns="91440" bIns="45720" numCol="1" spcCol="0" rtlCol="0" fromWordArt="0" anchor="t" anchorCtr="0" forceAA="0" compatLnSpc="1">
+                        <a:prstTxWarp prst="textNoShape">
+                          <a:avLst/>
+                        </a:prstTxWarp>
+                        <a:noAutofit/>
+                      </wps:bodyPr>
+                    </wps:wsp>
+                  </a:graphicData>
+                </a:graphic>
+                <wp14:sizeRelV relativeFrom="margin">
+                  <wp14:pctHeight>0</wp14:pctHeight>
+                </wp14:sizeRelV>
+              </wp:anchor>
+            </w:drawing>
+          </mc:Choice>
+          <mc:Fallback>
+            <w:pict>
+              <v:shape w14:anchorId="22964C3D" id="Text Box 14" o:spid="_x0000_s1031" type="#_x0000_t202" style="position:absolute;margin-left:355.9pt;margin-top:2.85pt;width:76pt;height:20.5pt;z-index:251672576;visibility:visible;mso-wrap-style:square;mso-height-percent:0;mso-wrap-distance-left:9pt;mso-wrap-distance-top:0;mso-wrap-distance-right:9pt;mso-wrap-distance-bottom:0;mso-position-horizontal:absolute;mso-position-horizontal-relative:text;mso-position-vertical:absolute;mso-position-vertical-relative:text;mso-height-percent:0;mso-height-relative:margin;v-text-anchor:top" o:gfxdata="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" filled="f" stroked="f" strokeweight=".5pt">
+                <v:textbox>
+                  <w:txbxContent>
+                    <w:p>
+                      <w:pPr>
+                        <w:jc w:val="center"/>
+                        <w:rPr>
+                          <w:b/>
+                          <w:bCs/>
+                        </w:rPr>
+                      </w:pPr>
+                      <w:r>
+                        <w:rPr>
+                          <w:b/>
+                          <w:bCs/>
+                        </w:rPr>
+                        <w:t>Result</w:t>
+                      </w:r>
+                    </w:p>
+                  </w:txbxContent>
+                </v:textbox>
+              </v:shape>
+            </w:pict>
+          </mc:Fallback>
+        </mc:AlternateContent>
+      </w:r>
+      <w:r>
+        <w:rPr>
+          <w:noProof/>
+        </w:rPr>
+        <w:drawing>
+          <wp:anchor distT="0" distB="0" distL="114300" distR="114300" simplePos="0" relativeHeight="251669504" behindDoc="1" locked="0" layoutInCell="1" allowOverlap="1" wp14:anchorId="0C25D921" wp14:editId="02002488">
+            <wp:simplePos x="0" y="0"/>
+            <wp:positionH relativeFrom="column">
+              <wp:posOffset>2976880</wp:posOffset>
+            </wp:positionH>
+            <wp:positionV relativeFrom="paragraph">
+              <wp:posOffset>288290</wp:posOffset>
+            </wp:positionV>
+            <wp:extent cx="4010025" cy="2419350"/>
+            <wp:effectExtent l="0" t="0" r="9525" b="0"/>
+            <wp:wrapTight wrapText="bothSides">
+              <wp:wrapPolygon edited="0">
+                <wp:start x="0" y="0"/>
+                <wp:lineTo x="0" y="21430"/>
+                <wp:lineTo x="21549" y="21430"/>
+                <wp:lineTo x="21549" y="0"/>
+                <wp:lineTo x="0" y="0"/>
+              </wp:wrapPolygon>
+            </wp:wrapTight>
+            <wp:docPr id="12" name="Picture 12" descr="Graphical user interface, text, application&#10;&#10;Description automatically generated"/>
+            <wp:cNvGraphicFramePr>
+              <a:graphicFrameLocks xmlns:a="http://schemas.openxmlformats.org/drawingml/2006/main" noChangeAspect="1"/>
+            </wp:cNvGraphicFramePr>
+            <a:graphic xmlns:a="http://schemas.openxmlformats.org/drawingml/2006/main">
+              <a:graphicData uri="http://schemas.openxmlformats.org/drawingml/2006/picture">
+                <pic:pic xmlns:pic="http://schemas.openxmlformats.org/drawingml/2006/picture">
+                  <pic:nvPicPr>
+                    <pic:cNvPr id="12" name="Picture 12" descr="Graphical user interface, text, application&#10;&#10;Description automatically generated"/>
+                    <pic:cNvPicPr/>
+                  </pic:nvPicPr>
+                  <pic:blipFill>
+                    <a:blip r:embed="rId13" cstate="print">
+                      <a:extLst>
+                        <a:ext uri="{28A0092B-C50C-407E-A947-70E740481C1C}">
+                          <a14:useLocalDpi xmlns:a14="http://schemas.microsoft.com/office/drawing/2010/main" val="0"/>
+                        </a:ext>
+                      </a:extLst>
+                    </a:blip>
+                    <a:stretch>
+                      <a:fillRect/>
+                    </a:stretch>
+                  </pic:blipFill>
+                  <pic:spPr>
+                    <a:xfrm>
+                      <a:off x="0" y="0"/>
+                      <a:ext cx="4010025" cy="2419350"/>
+                    </a:xfrm>
+                    <a:prstGeom prst="rect">
+                      <a:avLst/>
+                    </a:prstGeom>
+                  </pic:spPr>
+                </pic:pic>
+              </a:graphicData>
+            </a:graphic>
+            <wp14:sizeRelH relativeFrom="page">
+              <wp14:pctWidth>0</wp14:pctWidth>
+            </wp14:sizeRelH>
+            <wp14:sizeRelV relativeFrom="page">
+              <wp14:pctHeight>0</wp14:pctHeight>
+            </wp14:sizeRelV>
+          </wp:anchor>
+        </w:drawing>
       </w:r>
     </w:p>
     <w:p/>
+    <w:p/>
+    <w:p/>
+    <w:p>
+      <w:pPr>
+        <w:rPr>
+          <w:b/>
+          <w:bCs/>
+          <w:sz w:val="24"/>
+          <w:szCs w:val="24"/>
+        </w:rPr>
+      </w:pPr>
+    </w:p>
+    <w:p>
+      <w:pPr>
+        <w:rPr>
+          <w:b/>
+          <w:bCs/>
+          <w:sz w:val="24"/>
+          <w:szCs w:val="24"/>
+        </w:rPr>
+      </w:pPr>
+    </w:p>
+    <w:p>
+      <w:pPr>
+        <w:rPr>
+          <w:b/>
+          <w:bCs/>
+          <w:sz w:val="24"/>
+          <w:szCs w:val="24"/>
+        </w:rPr>
+      </w:pPr>
+    </w:p>
+    <w:p>
+      <w:pPr>
+        <w:pStyle w:val="Heading2"/>
+      </w:pPr>
+      <w:r>
+        <w:t>Exercise 5.</w:t>
+      </w:r>
+    </w:p>
+    <w:p>
+      <w:r>
+        <mc:AlternateContent>
+          <mc:Choice Requires="wps">
+            <w:drawing>
+              <wp:anchor distT="0" distB="0" distL="114300" distR="114300" simplePos="0" relativeHeight="251678720" behindDoc="0" locked="0" layoutInCell="1" allowOverlap="1" wp14:anchorId="2D764C35" wp14:editId="21825C58">
+                <wp:simplePos x="0" y="0"/>
+                <wp:positionH relativeFrom="column">
+                  <wp:posOffset>4608830</wp:posOffset>
+                </wp:positionH>
+                <wp:positionV relativeFrom="paragraph">
+                  <wp:posOffset>3810</wp:posOffset>
+                </wp:positionV>
+                <wp:extent cx="965200" cy="260350"/>
+                <wp:effectExtent l="0" t="0" r="0" b="6350"/>
+                <wp:wrapNone/>
+                <wp:docPr id="18" name="Text Box 18"/>
+                <wp:cNvGraphicFramePr/>
+                <a:graphic xmlns:a="http://schemas.openxmlformats.org/drawingml/2006/main">
+                  <a:graphicData uri="http://schemas.microsoft.com/office/word/2010/wordprocessingShape">
+                    <wps:wsp>
+                      <wps:cNvSpPr txBox="1"/>
+                      <wps:spPr>
+                        <a:xfrm>
+                          <a:off x="0" y="0"/>
+                          <a:ext cx="965200" cy="260350"/>
+                        </a:xfrm>
+                        <a:prstGeom prst="rect">
+                          <a:avLst/>
+                        </a:prstGeom>
+                        <a:noFill/>
+                        <a:ln w="6350">
+                          <a:noFill/>
+                        </a:ln>
+                      </wps:spPr>
+                      <wps:txbx>
+                        <w:txbxContent>
+                          <w:p>
+                            <w:pPr>
+                              <w:jc w:val="center"/>
+                              <w:rPr>
+                                <w:b/>
+                                <w:bCs/>
+                              </w:rPr>
+                            </w:pPr>
+                            <w:r>
+                              <w:rPr>
+                                <w:b/>
+                                <w:bCs/>
+                              </w:rPr>
+                              <w:t>Result</w:t>
+                            </w:r>
+                          </w:p>
+                        </w:txbxContent>
+                      </wps:txbx>
+                      <wps:bodyPr rot="0" spcFirstLastPara="0" vertOverflow="overflow" horzOverflow="overflow" vert="horz" wrap="square" lIns="91440" tIns="45720" rIns="91440" bIns="45720" numCol="1" spcCol="0" rtlCol="0" fromWordArt="0" anchor="t" anchorCtr="0" forceAA="0" compatLnSpc="1">
+                        <a:prstTxWarp prst="textNoShape">
+                          <a:avLst/>
+                        </a:prstTxWarp>
+                        <a:noAutofit/>
+                      </wps:bodyPr>
+                    </wps:wsp>
+                  </a:graphicData>
+                </a:graphic>
+                <wp14:sizeRelV relativeFrom="margin">
+                  <wp14:pctHeight>0</wp14:pctHeight>
+                </wp14:sizeRelV>
+              </wp:anchor>
+            </w:drawing>
+          </mc:Choice>
+          <mc:Fallback>
+            <w:pict>
+              <v:shape w14:anchorId="2D764C35" id="Text Box 18" o:spid="_x0000_s1032" type="#_x0000_t202" style="position:absolute;margin-left:362.9pt;margin-top:.3pt;width:76pt;height:20.5pt;z-index:251678720;visibility:visible;mso-wrap-style:square;mso-height-percent:0;mso-wrap-distance-left:9pt;mso-wrap-distance-top:0;mso-wrap-distance-right:9pt;mso-wrap-distance-bottom:0;mso-position-horizontal:absolute;mso-position-horizontal-relative:text;mso-position-vertical:absolute;mso-position-vertical-relative:text;mso-height-percent:0;mso-height-relative:margin;v-text-anchor:top" o:gfxdata="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" filled="f" stroked="f" strokeweight=".5pt">
+                <v:textbox>
+                  <w:txbxContent>
+                    <w:p>
+                      <w:pPr>
+                        <w:jc w:val="center"/>
+                        <w:rPr>
+                          <w:b/>
+                          <w:bCs/>
+                        </w:rPr>
+                      </w:pPr>
+                      <w:r>
+                        <w:rPr>
+                          <w:b/>
+                          <w:bCs/>
+                        </w:rPr>
+                        <w:t>Result</w:t>
+                      </w:r>
+                    </w:p>
+                  </w:txbxContent>
+                </v:textbox>
+              </v:shape>
+            </w:pict>
+          </mc:Fallback>
+        </mc:AlternateContent>
+      </w:r>
+      <w:r>
+        <mc:AlternateContent>
+          <mc:Choice Requires="wps">
+            <w:drawing>
+              <wp:anchor distT="0" distB="0" distL="114300" distR="114300" simplePos="0" relativeHeight="251677696" behindDoc="0" locked="0" layoutInCell="1" allowOverlap="1" wp14:anchorId="644D5989" wp14:editId="2DAF4F58">
+                <wp:simplePos x="0" y="0"/>
+                <wp:positionH relativeFrom="column">
+                  <wp:posOffset>1060450</wp:posOffset>
+                </wp:positionH>
+                <wp:positionV relativeFrom="paragraph">
+                  <wp:posOffset>34925</wp:posOffset>
+                </wp:positionV>
+                <wp:extent cx="965200" cy="260350"/>
+                <wp:effectExtent l="0" t="0" r="0" b="6350"/>
+                <wp:wrapNone/>
+                <wp:docPr id="17" name="Text Box 17"/>
+                <wp:cNvGraphicFramePr/>
+                <a:graphic xmlns:a="http://schemas.openxmlformats.org/drawingml/2006/main">
+                  <a:graphicData uri="http://schemas.microsoft.com/office/word/2010/wordprocessingShape">
+                    <wps:wsp>
+                      <wps:cNvSpPr txBox="1"/>
+                      <wps:spPr>
+                        <a:xfrm>
+                          <a:off x="0" y="0"/>
+                          <a:ext cx="965200" cy="260350"/>
+                        </a:xfrm>
+                        <a:prstGeom prst="rect">
+                          <a:avLst/>
+                        </a:prstGeom>
+                        <a:noFill/>
+                        <a:ln w="6350">
+                          <a:noFill/>
+                        </a:ln>
+                      </wps:spPr>
+                      <wps:txbx>
+                        <w:txbxContent>
+                          <w:p>
+                            <w:pPr>
+                              <w:jc w:val="center"/>
+                              <w:rPr>
+                                <w:b/>
+                                <w:bCs/>
+                              </w:rPr>
+                            </w:pPr>
+                            <w:r>
+                              <w:rPr>
+                                <w:b/>
+                                <w:bCs/>
+                              </w:rPr>
+                              <w:t>Code</w:t>
+                            </w:r>
+                          </w:p>
+                        </w:txbxContent>
+                      </wps:txbx>
+                      <wps:bodyPr rot="0" spcFirstLastPara="0" vertOverflow="overflow" horzOverflow="overflow" vert="horz" wrap="square" lIns="91440" tIns="45720" rIns="91440" bIns="45720" numCol="1" spcCol="0" rtlCol="0" fromWordArt="0" anchor="t" anchorCtr="0" forceAA="0" compatLnSpc="1">
+                        <a:prstTxWarp prst="textNoShape">
+                          <a:avLst/>
+                        </a:prstTxWarp>
+                        <a:noAutofit/>
+                      </wps:bodyPr>
+                    </wps:wsp>
+                  </a:graphicData>
+                </a:graphic>
+                <wp14:sizeRelV relativeFrom="margin">
+                  <wp14:pctHeight>0</wp14:pctHeight>
+                </wp14:sizeRelV>
+              </wp:anchor>
+            </w:drawing>
+          </mc:Choice>
+          <mc:Fallback>
+            <w:pict>
+              <v:shape w14:anchorId="644D5989" id="Text Box 17" o:spid="_x0000_s1033" type="#_x0000_t202" style="position:absolute;margin-left:83.5pt;margin-top:2.75pt;width:76pt;height:20.5pt;z-index:251677696;visibility:visible;mso-wrap-style:square;mso-height-percent:0;mso-wrap-distance-left:9pt;mso-wrap-distance-top:0;mso-wrap-distance-right:9pt;mso-wrap-distance-bottom:0;mso-position-horizontal:absolute;mso-position-horizontal-relative:text;mso-position-vertical:absolute;mso-position-vertical-relative:text;mso-height-percent:0;mso-height-relative:margin;v-text-anchor:top" o:gfxdata="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" filled="f" stroked="f" strokeweight=".5pt">
+                <v:textbox>
+                  <w:txbxContent>
+                    <w:p>
+                      <w:pPr>
+                        <w:jc w:val="center"/>
+                        <w:rPr>
+                          <w:b/>
+                          <w:bCs/>
+                        </w:rPr>
+                      </w:pPr>
+                      <w:r>
+                        <w:rPr>
+                          <w:b/>
+                          <w:bCs/>
+                        </w:rPr>
+                        <w:t>Code</w:t>
+                      </w:r>
+                    </w:p>
+                  </w:txbxContent>
+                </v:textbox>
+              </v:shape>
+            </w:pict>
+          </mc:Fallback>
+        </mc:AlternateContent>
+      </w:r>
+      <w:r>
+        <w:rPr>
+          <w:noProof/>
+        </w:rPr>
+        <w:drawing>
+          <wp:anchor distT="0" distB="0" distL="114300" distR="114300" simplePos="0" relativeHeight="251673600" behindDoc="1" locked="0" layoutInCell="1" allowOverlap="1" wp14:anchorId="1AB08270" wp14:editId="108F935B">
+            <wp:simplePos x="0" y="0"/>
+            <wp:positionH relativeFrom="column">
+              <wp:posOffset>-127000</wp:posOffset>
+            </wp:positionH>
+            <wp:positionV relativeFrom="paragraph">
+              <wp:posOffset>332105</wp:posOffset>
+            </wp:positionV>
+            <wp:extent cx="3937186" cy="387350"/>
+            <wp:effectExtent l="0" t="0" r="6350" b="0"/>
+            <wp:wrapTight wrapText="bothSides">
+              <wp:wrapPolygon edited="0">
+                <wp:start x="0" y="0"/>
+                <wp:lineTo x="0" y="20184"/>
+                <wp:lineTo x="21530" y="20184"/>
+                <wp:lineTo x="21530" y="0"/>
+                <wp:lineTo x="0" y="0"/>
+              </wp:wrapPolygon>
+            </wp:wrapTight>
+            <wp:docPr id="15" name="Picture 15"/>
+            <wp:cNvGraphicFramePr>
+              <a:graphicFrameLocks xmlns:a="http://schemas.openxmlformats.org/drawingml/2006/main" noChangeAspect="1"/>
+            </wp:cNvGraphicFramePr>
+            <a:graphic xmlns:a="http://schemas.openxmlformats.org/drawingml/2006/main">
+              <a:graphicData uri="http://schemas.openxmlformats.org/drawingml/2006/picture">
+                <pic:pic xmlns:pic="http://schemas.openxmlformats.org/drawingml/2006/picture">
+                  <pic:nvPicPr>
+                    <pic:cNvPr id="1" name=""/>
+                    <pic:cNvPicPr/>
+                  </pic:nvPicPr>
+                  <pic:blipFill>
+                    <a:blip r:embed="rId14">
+                      <a:extLst>
+                        <a:ext uri="{28A0092B-C50C-407E-A947-70E740481C1C}">
+                          <a14:useLocalDpi xmlns:a14="http://schemas.microsoft.com/office/drawing/2010/main" val="0"/>
+                        </a:ext>
+                      </a:extLst>
+                    </a:blip>
+                    <a:stretch>
+                      <a:fillRect/>
+                    </a:stretch>
+                  </pic:blipFill>
+                  <pic:spPr>
+                    <a:xfrm>
+                      <a:off x="0" y="0"/>
+                      <a:ext cx="3937186" cy="387350"/>
+                    </a:xfrm>
+                    <a:prstGeom prst="rect">
+                      <a:avLst/>
+                    </a:prstGeom>
+                  </pic:spPr>
+                </pic:pic>
+              </a:graphicData>
+            </a:graphic>
+            <wp14:sizeRelH relativeFrom="page">
+              <wp14:pctWidth>0</wp14:pctWidth>
+            </wp14:sizeRelH>
+            <wp14:sizeRelV relativeFrom="page">
+              <wp14:pctHeight>0</wp14:pctHeight>
+            </wp14:sizeRelV>
+          </wp:anchor>
+        </w:drawing>
+      </w:r>
+      <w:r>
+        <w:rPr>
+          <w:noProof/>
+        </w:rPr>
+        <w:drawing>
+          <wp:anchor distT="0" distB="0" distL="114300" distR="114300" simplePos="0" relativeHeight="251674624" behindDoc="1" locked="0" layoutInCell="1" allowOverlap="1" wp14:anchorId="4EADEE35" wp14:editId="20169FB0">
+            <wp:simplePos x="0" y="0"/>
+            <wp:positionH relativeFrom="column">
+              <wp:posOffset>4972050</wp:posOffset>
+            </wp:positionH>
+            <wp:positionV relativeFrom="paragraph">
+              <wp:posOffset>330200</wp:posOffset>
+            </wp:positionV>
+            <wp:extent cx="706120" cy="1315085"/>
+            <wp:effectExtent l="0" t="0" r="0" b="0"/>
+            <wp:wrapTight wrapText="bothSides">
+              <wp:wrapPolygon edited="0">
+                <wp:start x="0" y="0"/>
+                <wp:lineTo x="0" y="21277"/>
+                <wp:lineTo x="20978" y="21277"/>
+                <wp:lineTo x="20978" y="0"/>
+                <wp:lineTo x="0" y="0"/>
+              </wp:wrapPolygon>
+            </wp:wrapTight>
+            <wp:docPr id="16" name="Picture 16" descr="A picture containing table&#10;&#10;Description automatically generated"/>
+            <wp:cNvGraphicFramePr>
+              <a:graphicFrameLocks xmlns:a="http://schemas.openxmlformats.org/drawingml/2006/main" noChangeAspect="1"/>
+            </wp:cNvGraphicFramePr>
+            <a:graphic xmlns:a="http://schemas.openxmlformats.org/drawingml/2006/main">
+              <a:graphicData uri="http://schemas.openxmlformats.org/drawingml/2006/picture">
+                <pic:pic xmlns:pic="http://schemas.openxmlformats.org/drawingml/2006/picture">
+                  <pic:nvPicPr>
+                    <pic:cNvPr id="16" name="Picture 16" descr="A picture containing table&#10;&#10;Description automatically generated"/>
+                    <pic:cNvPicPr/>
+                  </pic:nvPicPr>
+                  <pic:blipFill>
+                    <a:blip r:embed="rId15">
+                      <a:extLst>
+                        <a:ext uri="{28A0092B-C50C-407E-A947-70E740481C1C}">
+                          <a14:useLocalDpi xmlns:a14="http://schemas.microsoft.com/office/drawing/2010/main" val="0"/>
+                        </a:ext>
+                      </a:extLst>
+                    </a:blip>
+                    <a:stretch>
+                      <a:fillRect/>
+                    </a:stretch>
+                  </pic:blipFill>
+                  <pic:spPr>
+                    <a:xfrm>
+                      <a:off x="0" y="0"/>
+                      <a:ext cx="706120" cy="1315085"/>
+                    </a:xfrm>
+                    <a:prstGeom prst="rect">
+                      <a:avLst/>
+                    </a:prstGeom>
+                  </pic:spPr>
+                </pic:pic>
+              </a:graphicData>
+            </a:graphic>
+            <wp14:sizeRelH relativeFrom="page">
+              <wp14:pctWidth>0</wp14:pctWidth>
+            </wp14:sizeRelH>
+            <wp14:sizeRelV relativeFrom="page">
+              <wp14:pctHeight>0</wp14:pctHeight>
+            </wp14:sizeRelV>
+          </wp:anchor>
+        </w:drawing>
+      </w:r>
+    </w:p>
+    <w:p/>
+    <w:p/>
+    <w:p/>
+    <w:p/>
+    <w:p/>
+    <w:p/>
+    <w:p>
+      <w:pPr>
+        <w:pStyle w:val="Heading1"/>
+      </w:pPr>
+      <w:r>
+        <w:t>Part 3. Data</w:t>
+      </w:r>
+    </w:p>
+    <w:p>
+      <w:pPr>
+        <w:pStyle w:val="Heading2"/>
+      </w:pPr>
+      <w:r>
+        <w:t>Exercise 6.</w:t>
+      </w:r>
+      <w:r>
+        <w:t>3</w:t>
+      </w:r>
+    </w:p>
+    <w:p>
+      <w:r>
+        <w:t>I chose to make the value of the new ‘colo</w:t>
+      </w:r>
+      <w:r>
+        <w:t>u</w:t>
+      </w:r>
+      <w:r>
+        <w:t>r’ variable to be ‘blue’ and printed this value in the console along with the other values.</w:t>
+      </w:r>
+    </w:p>
+    <w:p>
+      <w:r>
+        <w:rPr>
+          <w:noProof/>
+        </w:rPr>
+        <w:drawing>
+          <wp:anchor distT="0" distB="0" distL="114300" distR="114300" simplePos="0" relativeHeight="251680768" behindDoc="1" locked="0" layoutInCell="1" allowOverlap="1" wp14:anchorId="07D8EDAD" wp14:editId="720C4354">
+            <wp:simplePos x="0" y="0"/>
+            <wp:positionH relativeFrom="column">
+              <wp:posOffset>3475990</wp:posOffset>
+            </wp:positionH>
+            <wp:positionV relativeFrom="paragraph">
+              <wp:posOffset>292100</wp:posOffset>
+            </wp:positionV>
+            <wp:extent cx="3468370" cy="1670050"/>
+            <wp:effectExtent l="0" t="0" r="0" b="6350"/>
+            <wp:wrapTight wrapText="bothSides">
+              <wp:wrapPolygon edited="0">
+                <wp:start x="0" y="0"/>
+                <wp:lineTo x="0" y="21436"/>
+                <wp:lineTo x="21473" y="21436"/>
+                <wp:lineTo x="21473" y="0"/>
+                <wp:lineTo x="0" y="0"/>
+              </wp:wrapPolygon>
+            </wp:wrapTight>
+            <wp:docPr id="20" name="Picture 20" descr="A screenshot of a computer&#10;&#10;Description automatically generated"/>
+            <wp:cNvGraphicFramePr>
+              <a:graphicFrameLocks xmlns:a="http://schemas.openxmlformats.org/drawingml/2006/main" noChangeAspect="1"/>
+            </wp:cNvGraphicFramePr>
+            <a:graphic xmlns:a="http://schemas.openxmlformats.org/drawingml/2006/main">
+              <a:graphicData uri="http://schemas.openxmlformats.org/drawingml/2006/picture">
+                <pic:pic xmlns:pic="http://schemas.openxmlformats.org/drawingml/2006/picture">
+                  <pic:nvPicPr>
+                    <pic:cNvPr id="20" name="Picture 20" descr="A screenshot of a computer&#10;&#10;Description automatically generated"/>
+                    <pic:cNvPicPr/>
+                  </pic:nvPicPr>
+                  <pic:blipFill>
+                    <a:blip r:embed="rId16">
+                      <a:extLst>
+                        <a:ext uri="{28A0092B-C50C-407E-A947-70E740481C1C}">
+                          <a14:useLocalDpi xmlns:a14="http://schemas.microsoft.com/office/drawing/2010/main" val="0"/>
+                        </a:ext>
+                      </a:extLst>
+                    </a:blip>
+                    <a:stretch>
+                      <a:fillRect/>
+                    </a:stretch>
+                  </pic:blipFill>
+                  <pic:spPr>
+                    <a:xfrm>
+                      <a:off x="0" y="0"/>
+                      <a:ext cx="3468370" cy="1670050"/>
+                    </a:xfrm>
+                    <a:prstGeom prst="rect">
+                      <a:avLst/>
+                    </a:prstGeom>
+                  </pic:spPr>
+                </pic:pic>
+              </a:graphicData>
+            </a:graphic>
+            <wp14:sizeRelH relativeFrom="page">
+              <wp14:pctWidth>0</wp14:pctWidth>
+            </wp14:sizeRelH>
+            <wp14:sizeRelV relativeFrom="page">
+              <wp14:pctHeight>0</wp14:pctHeight>
+            </wp14:sizeRelV>
+          </wp:anchor>
+        </w:drawing>
+      </w:r>
+      <w:r>
+        <w:rPr>
+          <w:noProof/>
+        </w:rPr>
+        <w:drawing>
+          <wp:anchor distT="0" distB="0" distL="114300" distR="114300" simplePos="0" relativeHeight="251679744" behindDoc="1" locked="0" layoutInCell="1" allowOverlap="1" wp14:anchorId="529429D2" wp14:editId="54123175">
+            <wp:simplePos x="0" y="0"/>
+            <wp:positionH relativeFrom="column">
+              <wp:posOffset>-139700</wp:posOffset>
+            </wp:positionH>
+            <wp:positionV relativeFrom="paragraph">
+              <wp:posOffset>292100</wp:posOffset>
+            </wp:positionV>
+            <wp:extent cx="3475990" cy="1498600"/>
+            <wp:effectExtent l="0" t="0" r="0" b="6350"/>
+            <wp:wrapTight wrapText="bothSides">
+              <wp:wrapPolygon edited="0">
+                <wp:start x="0" y="0"/>
+                <wp:lineTo x="0" y="21417"/>
+                <wp:lineTo x="21426" y="21417"/>
+                <wp:lineTo x="21426" y="0"/>
+                <wp:lineTo x="0" y="0"/>
+              </wp:wrapPolygon>
+            </wp:wrapTight>
+            <wp:docPr id="19" name="Picture 19" descr="Text&#10;&#10;Description automatically generated"/>
+            <wp:cNvGraphicFramePr>
+              <a:graphicFrameLocks xmlns:a="http://schemas.openxmlformats.org/drawingml/2006/main" noChangeAspect="1"/>
+            </wp:cNvGraphicFramePr>
+            <a:graphic xmlns:a="http://schemas.openxmlformats.org/drawingml/2006/main">
+              <a:graphicData uri="http://schemas.openxmlformats.org/drawingml/2006/picture">
+                <pic:pic xmlns:pic="http://schemas.openxmlformats.org/drawingml/2006/picture">
+                  <pic:nvPicPr>
+                    <pic:cNvPr id="19" name="Picture 19" descr="Text&#10;&#10;Description automatically generated"/>
+                    <pic:cNvPicPr/>
+                  </pic:nvPicPr>
+                  <pic:blipFill>
+                    <a:blip r:embed="rId17">
+                      <a:extLst>
+                        <a:ext uri="{28A0092B-C50C-407E-A947-70E740481C1C}">
+                          <a14:useLocalDpi xmlns:a14="http://schemas.microsoft.com/office/drawing/2010/main" val="0"/>
+                        </a:ext>
+                      </a:extLst>
+                    </a:blip>
+                    <a:stretch>
+                      <a:fillRect/>
+                    </a:stretch>
+                  </pic:blipFill>
+                  <pic:spPr>
+                    <a:xfrm>
+                      <a:off x="0" y="0"/>
+                      <a:ext cx="3475990" cy="1498600"/>
+                    </a:xfrm>
+                    <a:prstGeom prst="rect">
+                      <a:avLst/>
+                    </a:prstGeom>
+                  </pic:spPr>
+                </pic:pic>
+              </a:graphicData>
+            </a:graphic>
+            <wp14:sizeRelH relativeFrom="page">
+              <wp14:pctWidth>0</wp14:pctWidth>
+            </wp14:sizeRelH>
+            <wp14:sizeRelV relativeFrom="page">
+              <wp14:pctHeight>0</wp14:pctHeight>
+            </wp14:sizeRelV>
+          </wp:anchor>
+        </w:drawing>
+      </w:r>
+      <w:r>
+        <mc:AlternateContent>
+          <mc:Choice Requires="wps">
+            <w:drawing>
+              <wp:anchor distT="0" distB="0" distL="114300" distR="114300" simplePos="0" relativeHeight="251682816" behindDoc="0" locked="0" layoutInCell="1" allowOverlap="1" wp14:anchorId="511242B5" wp14:editId="59004572">
+                <wp:simplePos x="0" y="0"/>
+                <wp:positionH relativeFrom="column">
+                  <wp:posOffset>965200</wp:posOffset>
+                </wp:positionH>
+                <wp:positionV relativeFrom="paragraph">
+                  <wp:posOffset>-1905</wp:posOffset>
+                </wp:positionV>
+                <wp:extent cx="965200" cy="260350"/>
+                <wp:effectExtent l="0" t="0" r="0" b="6350"/>
+                <wp:wrapNone/>
+                <wp:docPr id="21" name="Text Box 21"/>
+                <wp:cNvGraphicFramePr/>
+                <a:graphic xmlns:a="http://schemas.openxmlformats.org/drawingml/2006/main">
+                  <a:graphicData uri="http://schemas.microsoft.com/office/word/2010/wordprocessingShape">
+                    <wps:wsp>
+                      <wps:cNvSpPr txBox="1"/>
+                      <wps:spPr>
+                        <a:xfrm>
+                          <a:off x="0" y="0"/>
+                          <a:ext cx="965200" cy="260350"/>
+                        </a:xfrm>
+                        <a:prstGeom prst="rect">
+                          <a:avLst/>
+                        </a:prstGeom>
+                        <a:noFill/>
+                        <a:ln w="6350">
+                          <a:noFill/>
+                        </a:ln>
+                      </wps:spPr>
+                      <wps:txbx>
+                        <w:txbxContent>
+                          <w:p>
+                            <w:pPr>
+                              <w:jc w:val="center"/>
+                              <w:rPr>
+                                <w:b/>
+                                <w:bCs/>
+                              </w:rPr>
+                            </w:pPr>
+                            <w:r>
+                              <w:rPr>
+                                <w:b/>
+                                <w:bCs/>
+                              </w:rPr>
+                              <w:t>Code</w:t>
+                            </w:r>
+                          </w:p>
+                        </w:txbxContent>
+                      </wps:txbx>
+                      <wps:bodyPr rot="0" spcFirstLastPara="0" vertOverflow="overflow" horzOverflow="overflow" vert="horz" wrap="square" lIns="91440" tIns="45720" rIns="91440" bIns="45720" numCol="1" spcCol="0" rtlCol="0" fromWordArt="0" anchor="t" anchorCtr="0" forceAA="0" compatLnSpc="1">
+                        <a:prstTxWarp prst="textNoShape">
+                          <a:avLst/>
+                        </a:prstTxWarp>
+                        <a:noAutofit/>
+                      </wps:bodyPr>
+                    </wps:wsp>
+                  </a:graphicData>
+                </a:graphic>
+                <wp14:sizeRelV relativeFrom="margin">
+                  <wp14:pctHeight>0</wp14:pctHeight>
+                </wp14:sizeRelV>
+              </wp:anchor>
+            </w:drawing>
+          </mc:Choice>
+          <mc:Fallback>
+            <w:pict>
+              <v:shape w14:anchorId="511242B5" id="Text Box 21" o:spid="_x0000_s1034" type="#_x0000_t202" style="position:absolute;margin-left:76pt;margin-top:-.15pt;width:76pt;height:20.5pt;z-index:251682816;visibility:visible;mso-wrap-style:square;mso-height-percent:0;mso-wrap-distance-left:9pt;mso-wrap-distance-top:0;mso-wrap-distance-right:9pt;mso-wrap-distance-bottom:0;mso-position-horizontal:absolute;mso-position-horizontal-relative:text;mso-position-vertical:absolute;mso-position-vertical-relative:text;mso-height-percent:0;mso-height-relative:margin;v-text-anchor:top" o:gfxdata="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" filled="f" stroked="f" strokeweight=".5pt">
+                <v:textbox>
+                  <w:txbxContent>
+                    <w:p>
+                      <w:pPr>
+                        <w:jc w:val="center"/>
+                        <w:rPr>
+                          <w:b/>
+                          <w:bCs/>
+                        </w:rPr>
+                      </w:pPr>
+                      <w:r>
+                        <w:rPr>
+                          <w:b/>
+                          <w:bCs/>
+                        </w:rPr>
+                        <w:t>Code</w:t>
+                      </w:r>
+                    </w:p>
+                  </w:txbxContent>
+                </v:textbox>
+              </v:shape>
+            </w:pict>
+          </mc:Fallback>
+        </mc:AlternateContent>
+      </w:r>
+      <w:r>
+        <mc:AlternateContent>
+          <mc:Choice Requires="wps">
+            <w:drawing>
+              <wp:anchor distT="0" distB="0" distL="114300" distR="114300" simplePos="0" relativeHeight="251683840" behindDoc="0" locked="0" layoutInCell="1" allowOverlap="1" wp14:anchorId="4A833F4D" wp14:editId="7A750E7C">
+                <wp:simplePos x="0" y="0"/>
+                <wp:positionH relativeFrom="column">
+                  <wp:posOffset>4691380</wp:posOffset>
+                </wp:positionH>
+                <wp:positionV relativeFrom="paragraph">
+                  <wp:posOffset>-1270</wp:posOffset>
+                </wp:positionV>
+                <wp:extent cx="965200" cy="260350"/>
+                <wp:effectExtent l="0" t="0" r="0" b="6350"/>
+                <wp:wrapNone/>
+                <wp:docPr id="22" name="Text Box 22"/>
+                <wp:cNvGraphicFramePr/>
+                <a:graphic xmlns:a="http://schemas.openxmlformats.org/drawingml/2006/main">
+                  <a:graphicData uri="http://schemas.microsoft.com/office/word/2010/wordprocessingShape">
+                    <wps:wsp>
+                      <wps:cNvSpPr txBox="1"/>
+                      <wps:spPr>
+                        <a:xfrm>
+                          <a:off x="0" y="0"/>
+                          <a:ext cx="965200" cy="260350"/>
+                        </a:xfrm>
+                        <a:prstGeom prst="rect">
+                          <a:avLst/>
+                        </a:prstGeom>
+                        <a:noFill/>
+                        <a:ln w="6350">
+                          <a:noFill/>
+                        </a:ln>
+                      </wps:spPr>
+                      <wps:txbx>
+                        <w:txbxContent>
+                          <w:p>
+                            <w:pPr>
+                              <w:jc w:val="center"/>
+                              <w:rPr>
+                                <w:b/>
+                                <w:bCs/>
+                              </w:rPr>
+                            </w:pPr>
+                            <w:r>
+                              <w:rPr>
+                                <w:b/>
+                                <w:bCs/>
+                              </w:rPr>
+                              <w:t>Result</w:t>
+                            </w:r>
+                          </w:p>
+                        </w:txbxContent>
+                      </wps:txbx>
+                      <wps:bodyPr rot="0" spcFirstLastPara="0" vertOverflow="overflow" horzOverflow="overflow" vert="horz" wrap="square" lIns="91440" tIns="45720" rIns="91440" bIns="45720" numCol="1" spcCol="0" rtlCol="0" fromWordArt="0" anchor="t" anchorCtr="0" forceAA="0" compatLnSpc="1">
+                        <a:prstTxWarp prst="textNoShape">
+                          <a:avLst/>
+                        </a:prstTxWarp>
+                        <a:noAutofit/>
+                      </wps:bodyPr>
+                    </wps:wsp>
+                  </a:graphicData>
+                </a:graphic>
+                <wp14:sizeRelV relativeFrom="margin">
+                  <wp14:pctHeight>0</wp14:pctHeight>
+                </wp14:sizeRelV>
+              </wp:anchor>
+            </w:drawing>
+          </mc:Choice>
+          <mc:Fallback>
+            <w:pict>
+              <v:shape w14:anchorId="4A833F4D" id="Text Box 22" o:spid="_x0000_s1035" type="#_x0000_t202" style="position:absolute;margin-left:369.4pt;margin-top:-.1pt;width:76pt;height:20.5pt;z-index:251683840;visibility:visible;mso-wrap-style:square;mso-height-percent:0;mso-wrap-distance-left:9pt;mso-wrap-distance-top:0;mso-wrap-distance-right:9pt;mso-wrap-distance-bottom:0;mso-position-horizontal:absolute;mso-position-horizontal-relative:text;mso-position-vertical:absolute;mso-position-vertical-relative:text;mso-height-percent:0;mso-height-relative:margin;v-text-anchor:top" o:gfxdata="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" filled="f" stroked="f" strokeweight=".5pt">
+                <v:textbox>
+                  <w:txbxContent>
+                    <w:p>
+                      <w:pPr>
+                        <w:jc w:val="center"/>
+                        <w:rPr>
+                          <w:b/>
+                          <w:bCs/>
+                        </w:rPr>
+                      </w:pPr>
+                      <w:r>
+                        <w:rPr>
+                          <w:b/>
+                          <w:bCs/>
+                        </w:rPr>
+                        <w:t>Result</w:t>
+                      </w:r>
+                    </w:p>
+                  </w:txbxContent>
+                </v:textbox>
+              </v:shape>
+            </w:pict>
+          </mc:Fallback>
+        </mc:AlternateContent>
+      </w:r>
+    </w:p>
+    <w:p/>
+    <w:p>
+      <w:pPr>
+        <w:pStyle w:val="Heading2"/>
+      </w:pPr>
+      <w:r>
+        <w:t>Exercise 7.</w:t>
+      </w:r>
+    </w:p>
+    <w:p>
+      <w:r>
+        <w:t>I carried out this exercise on the divs created in Part 2, replacing the text in the divs with new values where appropriate.</w:t>
+      </w:r>
+    </w:p>
+    <w:p>
+      <w:r>
+        <mc:AlternateContent>
+          <mc:Choice Requires="wps">
+            <w:drawing>
+              <wp:anchor distT="0" distB="0" distL="114300" distR="114300" simplePos="0" relativeHeight="251688960" behindDoc="0" locked="0" layoutInCell="1" allowOverlap="1" wp14:anchorId="4B5E0258" wp14:editId="1DA979F3">
+                <wp:simplePos x="0" y="0"/>
+                <wp:positionH relativeFrom="column">
+                  <wp:posOffset>4690110</wp:posOffset>
+                </wp:positionH>
+                <wp:positionV relativeFrom="paragraph">
+                  <wp:posOffset>33020</wp:posOffset>
+                </wp:positionV>
+                <wp:extent cx="965200" cy="260350"/>
+                <wp:effectExtent l="0" t="0" r="0" b="6350"/>
+                <wp:wrapNone/>
+                <wp:docPr id="26" name="Text Box 26"/>
+                <wp:cNvGraphicFramePr/>
+                <a:graphic xmlns:a="http://schemas.openxmlformats.org/drawingml/2006/main">
+                  <a:graphicData uri="http://schemas.microsoft.com/office/word/2010/wordprocessingShape">
+                    <wps:wsp>
+                      <wps:cNvSpPr txBox="1"/>
+                      <wps:spPr>
+                        <a:xfrm>
+                          <a:off x="0" y="0"/>
+                          <a:ext cx="965200" cy="260350"/>
+                        </a:xfrm>
+                        <a:prstGeom prst="rect">
+                          <a:avLst/>
+                        </a:prstGeom>
+                        <a:noFill/>
+                        <a:ln w="6350">
+                          <a:noFill/>
+                        </a:ln>
+                      </wps:spPr>
+                      <wps:txbx>
+                        <w:txbxContent>
+                          <w:p>
+                            <w:pPr>
+                              <w:jc w:val="center"/>
+                              <w:rPr>
+                                <w:b/>
+                                <w:bCs/>
+                              </w:rPr>
+                            </w:pPr>
+                            <w:r>
+                              <w:rPr>
+                                <w:b/>
+                                <w:bCs/>
+                              </w:rPr>
+                              <w:t>Result</w:t>
+                            </w:r>
+                          </w:p>
+                        </w:txbxContent>
+                      </wps:txbx>
+                      <wps:bodyPr rot="0" spcFirstLastPara="0" vertOverflow="overflow" horzOverflow="overflow" vert="horz" wrap="square" lIns="91440" tIns="45720" rIns="91440" bIns="45720" numCol="1" spcCol="0" rtlCol="0" fromWordArt="0" anchor="t" anchorCtr="0" forceAA="0" compatLnSpc="1">
+                        <a:prstTxWarp prst="textNoShape">
+                          <a:avLst/>
+                        </a:prstTxWarp>
+                        <a:noAutofit/>
+                      </wps:bodyPr>
+                    </wps:wsp>
+                  </a:graphicData>
+                </a:graphic>
+                <wp14:sizeRelV relativeFrom="margin">
+                  <wp14:pctHeight>0</wp14:pctHeight>
+                </wp14:sizeRelV>
+              </wp:anchor>
+            </w:drawing>
+          </mc:Choice>
+          <mc:Fallback>
+            <w:pict>
+              <v:shape w14:anchorId="4B5E0258" id="Text Box 26" o:spid="_x0000_s1036" type="#_x0000_t202" style="position:absolute;margin-left:369.3pt;margin-top:2.6pt;width:76pt;height:20.5pt;z-index:251688960;visibility:visible;mso-wrap-style:square;mso-height-percent:0;mso-wrap-distance-left:9pt;mso-wrap-distance-top:0;mso-wrap-distance-right:9pt;mso-wrap-distance-bottom:0;mso-position-horizontal:absolute;mso-position-horizontal-relative:text;mso-position-vertical:absolute;mso-position-vertical-relative:text;mso-height-percent:0;mso-height-relative:margin;v-text-anchor:top" o:gfxdata="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" filled="f" stroked="f" strokeweight=".5pt">
+                <v:textbox>
+                  <w:txbxContent>
+                    <w:p>
+                      <w:pPr>
+                        <w:jc w:val="center"/>
+                        <w:rPr>
+                          <w:b/>
+                          <w:bCs/>
+                        </w:rPr>
+                      </w:pPr>
+                      <w:r>
+                        <w:rPr>
+                          <w:b/>
+                          <w:bCs/>
+                        </w:rPr>
+                        <w:t>Result</w:t>
+                      </w:r>
+                    </w:p>
+                  </w:txbxContent>
+                </v:textbox>
+              </v:shape>
+            </w:pict>
+          </mc:Fallback>
+        </mc:AlternateContent>
+      </w:r>
+      <w:r>
+        <mc:AlternateContent>
+          <mc:Choice Requires="wps">
+            <w:drawing>
+              <wp:anchor distT="0" distB="0" distL="114300" distR="114300" simplePos="0" relativeHeight="251687936" behindDoc="0" locked="0" layoutInCell="1" allowOverlap="1" wp14:anchorId="6A486FA5" wp14:editId="6A650C12">
+                <wp:simplePos x="0" y="0"/>
+                <wp:positionH relativeFrom="column">
+                  <wp:posOffset>963930</wp:posOffset>
+                </wp:positionH>
+                <wp:positionV relativeFrom="paragraph">
+                  <wp:posOffset>32385</wp:posOffset>
+                </wp:positionV>
+                <wp:extent cx="965200" cy="260350"/>
+                <wp:effectExtent l="0" t="0" r="0" b="6350"/>
+                <wp:wrapNone/>
+                <wp:docPr id="25" name="Text Box 25"/>
+                <wp:cNvGraphicFramePr/>
+                <a:graphic xmlns:a="http://schemas.openxmlformats.org/drawingml/2006/main">
+                  <a:graphicData uri="http://schemas.microsoft.com/office/word/2010/wordprocessingShape">
+                    <wps:wsp>
+                      <wps:cNvSpPr txBox="1"/>
+                      <wps:spPr>
+                        <a:xfrm>
+                          <a:off x="0" y="0"/>
+                          <a:ext cx="965200" cy="260350"/>
+                        </a:xfrm>
+                        <a:prstGeom prst="rect">
+                          <a:avLst/>
+                        </a:prstGeom>
+                        <a:noFill/>
+                        <a:ln w="6350">
+                          <a:noFill/>
+                        </a:ln>
+                      </wps:spPr>
+                      <wps:txbx>
+                        <w:txbxContent>
+                          <w:p>
+                            <w:pPr>
+                              <w:jc w:val="center"/>
+                              <w:rPr>
+                                <w:b/>
+                                <w:bCs/>
+                              </w:rPr>
+                            </w:pPr>
+                            <w:r>
+                              <w:rPr>
+                                <w:b/>
+                                <w:bCs/>
+                              </w:rPr>
+                              <w:t>Code</w:t>
+                            </w:r>
+                          </w:p>
+                        </w:txbxContent>
+                      </wps:txbx>
+                      <wps:bodyPr rot="0" spcFirstLastPara="0" vertOverflow="overflow" horzOverflow="overflow" vert="horz" wrap="square" lIns="91440" tIns="45720" rIns="91440" bIns="45720" numCol="1" spcCol="0" rtlCol="0" fromWordArt="0" anchor="t" anchorCtr="0" forceAA="0" compatLnSpc="1">
+                        <a:prstTxWarp prst="textNoShape">
+                          <a:avLst/>
+                        </a:prstTxWarp>
+                        <a:noAutofit/>
+                      </wps:bodyPr>
+                    </wps:wsp>
+                  </a:graphicData>
+                </a:graphic>
+                <wp14:sizeRelV relativeFrom="margin">
+                  <wp14:pctHeight>0</wp14:pctHeight>
+                </wp14:sizeRelV>
+              </wp:anchor>
+            </w:drawing>
+          </mc:Choice>
+          <mc:Fallback>
+            <w:pict>
+              <v:shape w14:anchorId="6A486FA5" id="Text Box 25" o:spid="_x0000_s1037" type="#_x0000_t202" style="position:absolute;margin-left:75.9pt;margin-top:2.55pt;width:76pt;height:20.5pt;z-index:251687936;visibility:visible;mso-wrap-style:square;mso-height-percent:0;mso-wrap-distance-left:9pt;mso-wrap-distance-top:0;mso-wrap-distance-right:9pt;mso-wrap-distance-bottom:0;mso-position-horizontal:absolute;mso-position-horizontal-relative:text;mso-position-vertical:absolute;mso-position-vertical-relative:text;mso-height-percent:0;mso-height-relative:margin;v-text-anchor:top" o:gfxdata="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" filled="f" stroked="f" strokeweight=".5pt">
+                <v:textbox>
+                  <w:txbxContent>
+                    <w:p>
+                      <w:pPr>
+                        <w:jc w:val="center"/>
+                        <w:rPr>
+                          <w:b/>
+                          <w:bCs/>
+                        </w:rPr>
+                      </w:pPr>
+                      <w:r>
+                        <w:rPr>
+                          <w:b/>
+                          <w:bCs/>
+                        </w:rPr>
+                        <w:t>Code</w:t>
+                      </w:r>
+                    </w:p>
+                  </w:txbxContent>
+                </v:textbox>
+              </v:shape>
+            </w:pict>
+          </mc:Fallback>
+        </mc:AlternateContent>
+      </w:r>
+      <w:r>
+        <w:rPr>
+          <w:noProof/>
+        </w:rPr>
+        <w:drawing>
+          <wp:anchor distT="0" distB="0" distL="114300" distR="114300" simplePos="0" relativeHeight="251684864" behindDoc="1" locked="0" layoutInCell="1" allowOverlap="1" wp14:anchorId="3D66CAF0" wp14:editId="3EED371A">
+            <wp:simplePos x="0" y="0"/>
+            <wp:positionH relativeFrom="column">
+              <wp:posOffset>-139700</wp:posOffset>
+            </wp:positionH>
+            <wp:positionV relativeFrom="paragraph">
+              <wp:posOffset>324485</wp:posOffset>
+            </wp:positionV>
+            <wp:extent cx="3488055" cy="1752600"/>
+            <wp:effectExtent l="0" t="0" r="0" b="0"/>
+            <wp:wrapTight wrapText="bothSides">
+              <wp:wrapPolygon edited="0">
+                <wp:start x="0" y="0"/>
+                <wp:lineTo x="0" y="21365"/>
+                <wp:lineTo x="21470" y="21365"/>
+                <wp:lineTo x="21470" y="0"/>
+                <wp:lineTo x="0" y="0"/>
+              </wp:wrapPolygon>
+            </wp:wrapTight>
+            <wp:docPr id="23" name="Picture 23" descr="Text&#10;&#10;Description automatically generated"/>
+            <wp:cNvGraphicFramePr>
+              <a:graphicFrameLocks xmlns:a="http://schemas.openxmlformats.org/drawingml/2006/main" noChangeAspect="1"/>
+            </wp:cNvGraphicFramePr>
+            <a:graphic xmlns:a="http://schemas.openxmlformats.org/drawingml/2006/main">
+              <a:graphicData uri="http://schemas.openxmlformats.org/drawingml/2006/picture">
+                <pic:pic xmlns:pic="http://schemas.openxmlformats.org/drawingml/2006/picture">
+                  <pic:nvPicPr>
+                    <pic:cNvPr id="23" name="Picture 23" descr="Text&#10;&#10;Description automatically generated"/>
+                    <pic:cNvPicPr/>
+                  </pic:nvPicPr>
+                  <pic:blipFill>
+                    <a:blip r:embed="rId18">
+                      <a:extLst>
+                        <a:ext uri="{28A0092B-C50C-407E-A947-70E740481C1C}">
+                          <a14:useLocalDpi xmlns:a14="http://schemas.microsoft.com/office/drawing/2010/main" val="0"/>
+                        </a:ext>
+                      </a:extLst>
+                    </a:blip>
+                    <a:stretch>
+                      <a:fillRect/>
+                    </a:stretch>
+                  </pic:blipFill>
+                  <pic:spPr>
+                    <a:xfrm>
+                      <a:off x="0" y="0"/>
+                      <a:ext cx="3488055" cy="1752600"/>
+                    </a:xfrm>
+                    <a:prstGeom prst="rect">
+                      <a:avLst/>
+                    </a:prstGeom>
+                  </pic:spPr>
+                </pic:pic>
+              </a:graphicData>
+            </a:graphic>
+            <wp14:sizeRelH relativeFrom="page">
+              <wp14:pctWidth>0</wp14:pctWidth>
+            </wp14:sizeRelH>
+            <wp14:sizeRelV relativeFrom="page">
+              <wp14:pctHeight>0</wp14:pctHeight>
+            </wp14:sizeRelV>
+          </wp:anchor>
+        </w:drawing>
+      </w:r>
+    </w:p>
+    <w:p>
+      <w:r>
+        <w:rPr>
+          <w:noProof/>
+        </w:rPr>
+        <w:drawing>
+          <wp:anchor distT="0" distB="0" distL="114300" distR="114300" simplePos="0" relativeHeight="251685888" behindDoc="1" locked="0" layoutInCell="1" allowOverlap="1" wp14:anchorId="095FF29A" wp14:editId="35865288">
+            <wp:simplePos x="0" y="0"/>
+            <wp:positionH relativeFrom="column">
+              <wp:posOffset>4814570</wp:posOffset>
+            </wp:positionH>
+            <wp:positionV relativeFrom="paragraph">
+              <wp:posOffset>58777</wp:posOffset>
+            </wp:positionV>
+            <wp:extent cx="843763" cy="1733550"/>
+            <wp:effectExtent l="0" t="0" r="0" b="0"/>
+            <wp:wrapTight wrapText="bothSides">
+              <wp:wrapPolygon edited="0">
+                <wp:start x="0" y="0"/>
+                <wp:lineTo x="0" y="21363"/>
+                <wp:lineTo x="20982" y="21363"/>
+                <wp:lineTo x="20982" y="0"/>
+                <wp:lineTo x="0" y="0"/>
+              </wp:wrapPolygon>
+            </wp:wrapTight>
+            <wp:docPr id="24" name="Picture 24" descr="A picture containing table&#10;&#10;Description automatically generated"/>
+            <wp:cNvGraphicFramePr>
+              <a:graphicFrameLocks xmlns:a="http://schemas.openxmlformats.org/drawingml/2006/main" noChangeAspect="1"/>
+            </wp:cNvGraphicFramePr>
+            <a:graphic xmlns:a="http://schemas.openxmlformats.org/drawingml/2006/main">
+              <a:graphicData uri="http://schemas.openxmlformats.org/drawingml/2006/picture">
+                <pic:pic xmlns:pic="http://schemas.openxmlformats.org/drawingml/2006/picture">
+                  <pic:nvPicPr>
+                    <pic:cNvPr id="24" name="Picture 24" descr="A picture containing table&#10;&#10;Description automatically generated"/>
+                    <pic:cNvPicPr/>
+                  </pic:nvPicPr>
+                  <pic:blipFill>
+                    <a:blip r:embed="rId19">
+                      <a:extLst>
+                        <a:ext uri="{28A0092B-C50C-407E-A947-70E740481C1C}">
+                          <a14:useLocalDpi xmlns:a14="http://schemas.microsoft.com/office/drawing/2010/main" val="0"/>
+                        </a:ext>
+                      </a:extLst>
+                    </a:blip>
+                    <a:stretch>
+                      <a:fillRect/>
+                    </a:stretch>
+                  </pic:blipFill>
+                  <pic:spPr>
+                    <a:xfrm>
+                      <a:off x="0" y="0"/>
+                      <a:ext cx="843763" cy="1733550"/>
+                    </a:xfrm>
+                    <a:prstGeom prst="rect">
+                      <a:avLst/>
+                    </a:prstGeom>
+                  </pic:spPr>
+                </pic:pic>
+              </a:graphicData>
+            </a:graphic>
+            <wp14:sizeRelH relativeFrom="page">
+              <wp14:pctWidth>0</wp14:pctWidth>
+            </wp14:sizeRelH>
+            <wp14:sizeRelV relativeFrom="page">
+              <wp14:pctHeight>0</wp14:pctHeight>
+            </wp14:sizeRelV>
+          </wp:anchor>
+        </w:drawing>
+      </w:r>
+    </w:p>
+    <w:p/>
+    <w:p/>
+    <w:p/>
+    <w:p/>
+    <w:p/>
+    <w:p/>
+    <w:p>
+      <w:pPr>
+        <w:pStyle w:val="Heading1"/>
+      </w:pPr>
+    </w:p>
+    <w:p>
+      <w:pPr>
+        <w:pStyle w:val="Heading1"/>
+      </w:pPr>
+    </w:p>
+    <w:p>
+      <w:pPr>
+        <w:pStyle w:val="Heading1"/>
+      </w:pPr>
+    </w:p>
+    <w:p>
+      <w:pPr>
+        <w:pStyle w:val="Heading1"/>
+      </w:pPr>
+    </w:p>
+    <w:p>
+      <w:pPr>
+        <w:pStyle w:val="Heading1"/>
+      </w:pPr>
+    </w:p>
+    <w:p/>
+    <w:p/>
+    <w:p>
+      <w:pPr>
+        <w:pStyle w:val="Heading1"/>
+      </w:pPr>
+      <w:r>
+        <w:lastRenderedPageBreak/>
+        <w:t>Part 4. Data Binding</w:t>
+      </w:r>
+    </w:p>
+    <w:p>
+      <w:pPr>
+        <w:pStyle w:val="Heading2"/>
+      </w:pPr>
+      <w:r>
+        <w:t>Exercise 8.</w:t>
+      </w:r>
+    </w:p>
+    <w:p>
+      <w:r>
+        <w:t>When starting Part 4 I chose to start a new file to keep each Part logically separate.</w:t>
+      </w:r>
+      <w:r>
+        <w:t xml:space="preserve"> I completed this exercise by using the typeof operator to check if a value is a number or string.</w:t>
+      </w:r>
+    </w:p>
+    <w:p>
+      <w:r>
+        <mc:AlternateContent>
+          <mc:Choice Requires="wps">
+            <w:drawing>
+              <wp:anchor distT="0" distB="0" distL="114300" distR="114300" simplePos="0" relativeHeight="251694080" behindDoc="0" locked="0" layoutInCell="1" allowOverlap="1" wp14:anchorId="1A6251B5" wp14:editId="00395192">
+                <wp:simplePos x="0" y="0"/>
+                <wp:positionH relativeFrom="column">
+                  <wp:posOffset>4768570</wp:posOffset>
+                </wp:positionH>
+                <wp:positionV relativeFrom="paragraph">
+                  <wp:posOffset>19050</wp:posOffset>
+                </wp:positionV>
+                <wp:extent cx="965200" cy="260350"/>
+                <wp:effectExtent l="0" t="0" r="0" b="6350"/>
+                <wp:wrapNone/>
+                <wp:docPr id="30" name="Text Box 30"/>
+                <wp:cNvGraphicFramePr/>
+                <a:graphic xmlns:a="http://schemas.openxmlformats.org/drawingml/2006/main">
+                  <a:graphicData uri="http://schemas.microsoft.com/office/word/2010/wordprocessingShape">
+                    <wps:wsp>
+                      <wps:cNvSpPr txBox="1"/>
+                      <wps:spPr>
+                        <a:xfrm>
+                          <a:off x="0" y="0"/>
+                          <a:ext cx="965200" cy="260350"/>
+                        </a:xfrm>
+                        <a:prstGeom prst="rect">
+                          <a:avLst/>
+                        </a:prstGeom>
+                        <a:noFill/>
+                        <a:ln w="6350">
+                          <a:noFill/>
+                        </a:ln>
+                      </wps:spPr>
+                      <wps:txbx>
+                        <w:txbxContent>
+                          <w:p>
+                            <w:pPr>
+                              <w:jc w:val="center"/>
+                              <w:rPr>
+                                <w:b/>
+                                <w:bCs/>
+                              </w:rPr>
+                            </w:pPr>
+                            <w:r>
+                              <w:rPr>
+                                <w:b/>
+                                <w:bCs/>
+                              </w:rPr>
+                              <w:t>Result</w:t>
+                            </w:r>
+                          </w:p>
+                        </w:txbxContent>
+                      </wps:txbx>
+                      <wps:bodyPr rot="0" spcFirstLastPara="0" vertOverflow="overflow" horzOverflow="overflow" vert="horz" wrap="square" lIns="91440" tIns="45720" rIns="91440" bIns="45720" numCol="1" spcCol="0" rtlCol="0" fromWordArt="0" anchor="t" anchorCtr="0" forceAA="0" compatLnSpc="1">
+                        <a:prstTxWarp prst="textNoShape">
+                          <a:avLst/>
+                        </a:prstTxWarp>
+                        <a:noAutofit/>
+                      </wps:bodyPr>
+                    </wps:wsp>
+                  </a:graphicData>
+                </a:graphic>
+                <wp14:sizeRelV relativeFrom="margin">
+                  <wp14:pctHeight>0</wp14:pctHeight>
+                </wp14:sizeRelV>
+              </wp:anchor>
+            </w:drawing>
+          </mc:Choice>
+          <mc:Fallback>
+            <w:pict>
+              <v:shape w14:anchorId="1A6251B5" id="Text Box 30" o:spid="_x0000_s1038" type="#_x0000_t202" style="position:absolute;margin-left:375.5pt;margin-top:1.5pt;width:76pt;height:20.5pt;z-index:251694080;visibility:visible;mso-wrap-style:square;mso-height-percent:0;mso-wrap-distance-left:9pt;mso-wrap-distance-top:0;mso-wrap-distance-right:9pt;mso-wrap-distance-bottom:0;mso-position-horizontal:absolute;mso-position-horizontal-relative:text;mso-position-vertical:absolute;mso-position-vertical-relative:text;mso-height-percent:0;mso-height-relative:margin;v-text-anchor:top" o:gfxdata="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" filled="f" stroked="f" strokeweight=".5pt">
+                <v:textbox>
+                  <w:txbxContent>
+                    <w:p>
+                      <w:pPr>
+                        <w:jc w:val="center"/>
+                        <w:rPr>
+                          <w:b/>
+                          <w:bCs/>
+                        </w:rPr>
+                      </w:pPr>
+                      <w:r>
+                        <w:rPr>
+                          <w:b/>
+                          <w:bCs/>
+                        </w:rPr>
+                        <w:t>Result</w:t>
+                      </w:r>
+                    </w:p>
+                  </w:txbxContent>
+                </v:textbox>
+              </v:shape>
+            </w:pict>
+          </mc:Fallback>
+        </mc:AlternateContent>
+      </w:r>
+      <w:r>
+        <mc:AlternateContent>
+          <mc:Choice Requires="wps">
+            <w:drawing>
+              <wp:anchor distT="0" distB="0" distL="114300" distR="114300" simplePos="0" relativeHeight="251693056" behindDoc="0" locked="0" layoutInCell="1" allowOverlap="1" wp14:anchorId="79D1FA5B" wp14:editId="5DFF87EC">
+                <wp:simplePos x="0" y="0"/>
+                <wp:positionH relativeFrom="column">
+                  <wp:posOffset>965200</wp:posOffset>
+                </wp:positionH>
+                <wp:positionV relativeFrom="paragraph">
+                  <wp:posOffset>18415</wp:posOffset>
+                </wp:positionV>
+                <wp:extent cx="965200" cy="260350"/>
+                <wp:effectExtent l="0" t="0" r="0" b="6350"/>
+                <wp:wrapNone/>
+                <wp:docPr id="29" name="Text Box 29"/>
+                <wp:cNvGraphicFramePr/>
+                <a:graphic xmlns:a="http://schemas.openxmlformats.org/drawingml/2006/main">
+                  <a:graphicData uri="http://schemas.microsoft.com/office/word/2010/wordprocessingShape">
+                    <wps:wsp>
+                      <wps:cNvSpPr txBox="1"/>
+                      <wps:spPr>
+                        <a:xfrm>
+                          <a:off x="0" y="0"/>
+                          <a:ext cx="965200" cy="260350"/>
+                        </a:xfrm>
+                        <a:prstGeom prst="rect">
+                          <a:avLst/>
+                        </a:prstGeom>
+                        <a:noFill/>
+                        <a:ln w="6350">
+                          <a:noFill/>
+                        </a:ln>
+                      </wps:spPr>
+                      <wps:txbx>
+                        <w:txbxContent>
+                          <w:p>
+                            <w:pPr>
+                              <w:jc w:val="center"/>
+                              <w:rPr>
+                                <w:b/>
+                                <w:bCs/>
+                              </w:rPr>
+                            </w:pPr>
+                            <w:r>
+                              <w:rPr>
+                                <w:b/>
+                                <w:bCs/>
+                              </w:rPr>
+                              <w:t>Code</w:t>
+                            </w:r>
+                          </w:p>
+                        </w:txbxContent>
+                      </wps:txbx>
+                      <wps:bodyPr rot="0" spcFirstLastPara="0" vertOverflow="overflow" horzOverflow="overflow" vert="horz" wrap="square" lIns="91440" tIns="45720" rIns="91440" bIns="45720" numCol="1" spcCol="0" rtlCol="0" fromWordArt="0" anchor="t" anchorCtr="0" forceAA="0" compatLnSpc="1">
+                        <a:prstTxWarp prst="textNoShape">
+                          <a:avLst/>
+                        </a:prstTxWarp>
+                        <a:noAutofit/>
+                      </wps:bodyPr>
+                    </wps:wsp>
+                  </a:graphicData>
+                </a:graphic>
+                <wp14:sizeRelV relativeFrom="margin">
+                  <wp14:pctHeight>0</wp14:pctHeight>
+                </wp14:sizeRelV>
+              </wp:anchor>
+            </w:drawing>
+          </mc:Choice>
+          <mc:Fallback>
+            <w:pict>
+              <v:shape w14:anchorId="79D1FA5B" id="Text Box 29" o:spid="_x0000_s1039" type="#_x0000_t202" style="position:absolute;margin-left:76pt;margin-top:1.45pt;width:76pt;height:20.5pt;z-index:251693056;visibility:visible;mso-wrap-style:square;mso-height-percent:0;mso-wrap-distance-left:9pt;mso-wrap-distance-top:0;mso-wrap-distance-right:9pt;mso-wrap-distance-bottom:0;mso-position-horizontal:absolute;mso-position-horizontal-relative:text;mso-position-vertical:absolute;mso-position-vertical-relative:text;mso-height-percent:0;mso-height-relative:margin;v-text-anchor:top" o:gfxdata="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" filled="f" stroked="f" strokeweight=".5pt">
+                <v:textbox>
+                  <w:txbxContent>
+                    <w:p>
+                      <w:pPr>
+                        <w:jc w:val="center"/>
+                        <w:rPr>
+                          <w:b/>
+                          <w:bCs/>
+                        </w:rPr>
+                      </w:pPr>
+                      <w:r>
+                        <w:rPr>
+                          <w:b/>
+                          <w:bCs/>
+                        </w:rPr>
+                        <w:t>Code</w:t>
+                      </w:r>
+                    </w:p>
+                  </w:txbxContent>
+                </v:textbox>
+              </v:shape>
+            </w:pict>
+          </mc:Fallback>
+        </mc:AlternateContent>
+      </w:r>
+    </w:p>
+    <w:p>
+      <w:r>
+        <w:rPr>
+          <w:noProof/>
+        </w:rPr>
+        <w:drawing>
+          <wp:anchor distT="0" distB="0" distL="114300" distR="114300" simplePos="0" relativeHeight="251691008" behindDoc="1" locked="0" layoutInCell="1" allowOverlap="1" wp14:anchorId="6E360643" wp14:editId="5A14B975">
+            <wp:simplePos x="0" y="0"/>
+            <wp:positionH relativeFrom="column">
+              <wp:posOffset>5010150</wp:posOffset>
+            </wp:positionH>
+            <wp:positionV relativeFrom="paragraph">
+              <wp:posOffset>24188</wp:posOffset>
+            </wp:positionV>
+            <wp:extent cx="480950" cy="2362630"/>
+            <wp:effectExtent l="0" t="0" r="0" b="0"/>
+            <wp:wrapTight wrapText="bothSides">
+              <wp:wrapPolygon edited="0">
+                <wp:start x="0" y="0"/>
+                <wp:lineTo x="0" y="21426"/>
+                <wp:lineTo x="20544" y="21426"/>
+                <wp:lineTo x="20544" y="0"/>
+                <wp:lineTo x="0" y="0"/>
+              </wp:wrapPolygon>
+            </wp:wrapTight>
+            <wp:docPr id="28" name="Picture 28" descr="Chart, scatter chart&#10;&#10;Description automatically generated"/>
+            <wp:cNvGraphicFramePr>
+              <a:graphicFrameLocks xmlns:a="http://schemas.openxmlformats.org/drawingml/2006/main" noChangeAspect="1"/>
+            </wp:cNvGraphicFramePr>
+            <a:graphic xmlns:a="http://schemas.openxmlformats.org/drawingml/2006/main">
+              <a:graphicData uri="http://schemas.openxmlformats.org/drawingml/2006/picture">
+                <pic:pic xmlns:pic="http://schemas.openxmlformats.org/drawingml/2006/picture">
+                  <pic:nvPicPr>
+                    <pic:cNvPr id="28" name="Picture 28" descr="Chart, scatter chart&#10;&#10;Description automatically generated"/>
+                    <pic:cNvPicPr/>
+                  </pic:nvPicPr>
+                  <pic:blipFill>
+                    <a:blip r:embed="rId20">
+                      <a:extLst>
+                        <a:ext uri="{28A0092B-C50C-407E-A947-70E740481C1C}">
+                          <a14:useLocalDpi xmlns:a14="http://schemas.microsoft.com/office/drawing/2010/main" val="0"/>
+                        </a:ext>
+                      </a:extLst>
+                    </a:blip>
+                    <a:stretch>
+                      <a:fillRect/>
+                    </a:stretch>
+                  </pic:blipFill>
+                  <pic:spPr>
+                    <a:xfrm>
+                      <a:off x="0" y="0"/>
+                      <a:ext cx="480950" cy="2362630"/>
+                    </a:xfrm>
+                    <a:prstGeom prst="rect">
+                      <a:avLst/>
+                    </a:prstGeom>
+                  </pic:spPr>
+                </pic:pic>
+              </a:graphicData>
+            </a:graphic>
+            <wp14:sizeRelH relativeFrom="page">
+              <wp14:pctWidth>0</wp14:pctWidth>
+            </wp14:sizeRelH>
+            <wp14:sizeRelV relativeFrom="page">
+              <wp14:pctHeight>0</wp14:pctHeight>
+            </wp14:sizeRelV>
+          </wp:anchor>
+        </w:drawing>
+      </w:r>
+      <w:r>
+        <w:rPr>
+          <w:noProof/>
+        </w:rPr>
+        <w:drawing>
+          <wp:anchor distT="0" distB="0" distL="114300" distR="114300" simplePos="0" relativeHeight="251689984" behindDoc="1" locked="0" layoutInCell="1" allowOverlap="1" wp14:anchorId="498333F8" wp14:editId="3EBCCB85">
+            <wp:simplePos x="0" y="0"/>
+            <wp:positionH relativeFrom="column">
+              <wp:posOffset>492224</wp:posOffset>
+            </wp:positionH>
+            <wp:positionV relativeFrom="paragraph">
+              <wp:posOffset>25763</wp:posOffset>
+            </wp:positionV>
+            <wp:extent cx="2113280" cy="2656840"/>
+            <wp:effectExtent l="0" t="0" r="1270" b="0"/>
+            <wp:wrapTight wrapText="bothSides">
+              <wp:wrapPolygon edited="0">
+                <wp:start x="0" y="0"/>
+                <wp:lineTo x="0" y="21373"/>
+                <wp:lineTo x="21418" y="21373"/>
+                <wp:lineTo x="21418" y="0"/>
+                <wp:lineTo x="0" y="0"/>
+              </wp:wrapPolygon>
+            </wp:wrapTight>
+            <wp:docPr id="27" name="Picture 27" descr="Text&#10;&#10;Description automatically generated"/>
+            <wp:cNvGraphicFramePr>
+              <a:graphicFrameLocks xmlns:a="http://schemas.openxmlformats.org/drawingml/2006/main" noChangeAspect="1"/>
+            </wp:cNvGraphicFramePr>
+            <a:graphic xmlns:a="http://schemas.openxmlformats.org/drawingml/2006/main">
+              <a:graphicData uri="http://schemas.openxmlformats.org/drawingml/2006/picture">
+                <pic:pic xmlns:pic="http://schemas.openxmlformats.org/drawingml/2006/picture">
+                  <pic:nvPicPr>
+                    <pic:cNvPr id="27" name="Picture 27" descr="Text&#10;&#10;Description automatically generated"/>
+                    <pic:cNvPicPr/>
+                  </pic:nvPicPr>
+                  <pic:blipFill>
+                    <a:blip r:embed="rId21">
+                      <a:extLst>
+                        <a:ext uri="{28A0092B-C50C-407E-A947-70E740481C1C}">
+                          <a14:useLocalDpi xmlns:a14="http://schemas.microsoft.com/office/drawing/2010/main" val="0"/>
+                        </a:ext>
+                      </a:extLst>
+                    </a:blip>
+                    <a:stretch>
+                      <a:fillRect/>
+                    </a:stretch>
+                  </pic:blipFill>
+                  <pic:spPr>
+                    <a:xfrm>
+                      <a:off x="0" y="0"/>
+                      <a:ext cx="2113280" cy="2656840"/>
+                    </a:xfrm>
+                    <a:prstGeom prst="rect">
+                      <a:avLst/>
+                    </a:prstGeom>
+                  </pic:spPr>
+                </pic:pic>
+              </a:graphicData>
+            </a:graphic>
+            <wp14:sizeRelH relativeFrom="page">
+              <wp14:pctWidth>0</wp14:pctWidth>
+            </wp14:sizeRelH>
+            <wp14:sizeRelV relativeFrom="page">
+              <wp14:pctHeight>0</wp14:pctHeight>
+            </wp14:sizeRelV>
+          </wp:anchor>
+        </w:drawing>
+      </w:r>
+    </w:p>
     <w:sectPr>
-      <w:headerReference w:type="default" r:id="rId7"/>
+      <w:headerReference w:type="default" r:id="rId22"/>
       <w:pgSz w:w="11906" w:h="16838"/>
-      <w:pgMar w:top="1440" w:right="1440" w:bottom="1440" w:left="1440" w:header="708" w:footer="708" w:gutter="0"/>
+      <w:pgMar w:top="720" w:right="720" w:bottom="720" w:left="720" w:header="708" w:footer="708" w:gutter="0"/>
       <w:cols w:space="708"/>
       <w:docGrid w:linePitch="360"/>
     </w:sectPr>
@@ -282,6 +2903,127 @@
     </w:r>
   </w:p>
 </w:hdr>
+</file>
+
+<file path=word/numbering.xml><?xml version="1.0" encoding="utf-8"?>
+<w:numbering xmlns:wpc="http://schemas.microsoft.com/office/word/2010/wordprocessingCanvas" xmlns:cx="http://schemas.microsoft.com/office/drawing/2014/chartex" xmlns:cx1="http://schemas.microsoft.com/office/drawing/2015/9/8/chartex" xmlns:cx2="http://schemas.microsoft.com/office/drawing/2015/10/21/chartex" xmlns:cx3="http://schemas.microsoft.com/office/drawing/2016/5/9/chartex" xmlns:cx4="http://schemas.microsoft.com/office/drawing/2016/5/10/chartex" xmlns:cx5="http://schemas.microsoft.com/office/drawing/2016/5/11/chartex" xmlns:cx6="http://schemas.microsoft.com/office/drawing/2016/5/12/chartex" xmlns:cx7="http://schemas.microsoft.com/office/drawing/2016/5/13/chartex" xmlns:cx8="http://schemas.microsoft.com/office/drawing/2016/5/14/chartex" xmlns:mc="http://schemas.openxmlformats.org/markup-compatibility/2006" xmlns:aink="http://schemas.microsoft.com/office/drawing/2016/ink" xmlns:am3d="http://schemas.microsoft.com/office/drawing/2017/model3d" xmlns:o="urn:schemas-microsoft-com:office:office" xmlns:r="http://schemas.openxmlformats.org/officeDocument/2006/relationships" xmlns:m="http://schemas.openxmlformats.org/officeDocument/2006/math" xmlns:v="urn:schemas-microsoft-com:vml" xmlns:wp14="http://schemas.microsoft.com/office/word/2010/wordprocessingDrawing" xmlns:wp="http://schemas.openxmlformats.org/drawingml/2006/wordprocessingDrawing" xmlns:w10="urn:schemas-microsoft-com:office:word" xmlns:w="http://schemas.openxmlformats.org/wordprocessingml/2006/main" xmlns:w14="http://schemas.microsoft.com/office/word/2010/wordml" xmlns:w15="http://schemas.microsoft.com/office/word/2012/wordml" xmlns:w16cex="http://schemas.microsoft.com/office/word/2018/wordml/cex" xmlns:w16cid="http://schemas.microsoft.com/office/word/2016/wordml/cid" xmlns:w16="http://schemas.microsoft.com/office/word/2018/wordml" xmlns:w16sdtdh="http://schemas.microsoft.com/office/word/2020/wordml/sdtdatahash" xmlns:w16se="http://schemas.microsoft.com/office/word/2015/wordml/symex" xmlns:wpg="http://schemas.microsoft.com/office/word/2010/wordprocessingGroup" xmlns:wpi="http://schemas.microsoft.com/office/word/2010/wordprocessingInk" xmlns:wne="http://schemas.microsoft.com/office/word/2006/wordml" xmlns:wps="http://schemas.microsoft.com/office/word/2010/wordprocessingShape" mc:Ignorable="w14 w15 w16se w16cid w16 w16cex w16sdtdh wp14">
+  <w:abstractNum w:abstractNumId="0" w15:restartNumberingAfterBreak="0">
+    <w:nsid w:val="4CE81A61"/>
+    <w:multiLevelType w:val="hybridMultilevel"/>
+    <w:tmpl w:val="8272ECB8"/>
+    <w:lvl w:ilvl="0" w:tplc="08090001">
+      <w:start w:val="1"/>
+      <w:numFmt w:val="bullet"/>
+      <w:lvlText w:val=""/>
+      <w:lvlJc w:val="left"/>
+      <w:pPr>
+        <w:ind w:left="720" w:hanging="360"/>
+      </w:pPr>
+      <w:rPr>
+        <w:rFonts w:ascii="Symbol" w:hAnsi="Symbol" w:hint="default"/>
+      </w:rPr>
+    </w:lvl>
+    <w:lvl w:ilvl="1" w:tplc="08090003" w:tentative="1">
+      <w:start w:val="1"/>
+      <w:numFmt w:val="bullet"/>
+      <w:lvlText w:val="o"/>
+      <w:lvlJc w:val="left"/>
+      <w:pPr>
+        <w:ind w:left="1440" w:hanging="360"/>
+      </w:pPr>
+      <w:rPr>
+        <w:rFonts w:ascii="Courier New" w:hAnsi="Courier New" w:cs="Courier New" w:hint="default"/>
+      </w:rPr>
+    </w:lvl>
+    <w:lvl w:ilvl="2" w:tplc="08090005" w:tentative="1">
+      <w:start w:val="1"/>
+      <w:numFmt w:val="bullet"/>
+      <w:lvlText w:val=""/>
+      <w:lvlJc w:val="left"/>
+      <w:pPr>
+        <w:ind w:left="2160" w:hanging="360"/>
+      </w:pPr>
+      <w:rPr>
+        <w:rFonts w:ascii="Wingdings" w:hAnsi="Wingdings" w:hint="default"/>
+      </w:rPr>
+    </w:lvl>
+    <w:lvl w:ilvl="3" w:tplc="08090001" w:tentative="1">
+      <w:start w:val="1"/>
+      <w:numFmt w:val="bullet"/>
+      <w:lvlText w:val=""/>
+      <w:lvlJc w:val="left"/>
+      <w:pPr>
+        <w:ind w:left="2880" w:hanging="360"/>
+      </w:pPr>
+      <w:rPr>
+        <w:rFonts w:ascii="Symbol" w:hAnsi="Symbol" w:hint="default"/>
+      </w:rPr>
+    </w:lvl>
+    <w:lvl w:ilvl="4" w:tplc="08090003" w:tentative="1">
+      <w:start w:val="1"/>
+      <w:numFmt w:val="bullet"/>
+      <w:lvlText w:val="o"/>
+      <w:lvlJc w:val="left"/>
+      <w:pPr>
+        <w:ind w:left="3600" w:hanging="360"/>
+      </w:pPr>
+      <w:rPr>
+        <w:rFonts w:ascii="Courier New" w:hAnsi="Courier New" w:cs="Courier New" w:hint="default"/>
+      </w:rPr>
+    </w:lvl>
+    <w:lvl w:ilvl="5" w:tplc="08090005" w:tentative="1">
+      <w:start w:val="1"/>
+      <w:numFmt w:val="bullet"/>
+      <w:lvlText w:val=""/>
+      <w:lvlJc w:val="left"/>
+      <w:pPr>
+        <w:ind w:left="4320" w:hanging="360"/>
+      </w:pPr>
+      <w:rPr>
+        <w:rFonts w:ascii="Wingdings" w:hAnsi="Wingdings" w:hint="default"/>
+      </w:rPr>
+    </w:lvl>
+    <w:lvl w:ilvl="6" w:tplc="08090001" w:tentative="1">
+      <w:start w:val="1"/>
+      <w:numFmt w:val="bullet"/>
+      <w:lvlText w:val=""/>
+      <w:lvlJc w:val="left"/>
+      <w:pPr>
+        <w:ind w:left="5040" w:hanging="360"/>
+      </w:pPr>
+      <w:rPr>
+        <w:rFonts w:ascii="Symbol" w:hAnsi="Symbol" w:hint="default"/>
+      </w:rPr>
+    </w:lvl>
+    <w:lvl w:ilvl="7" w:tplc="08090003" w:tentative="1">
+      <w:start w:val="1"/>
+      <w:numFmt w:val="bullet"/>
+      <w:lvlText w:val="o"/>
+      <w:lvlJc w:val="left"/>
+      <w:pPr>
+        <w:ind w:left="5760" w:hanging="360"/>
+      </w:pPr>
+      <w:rPr>
+        <w:rFonts w:ascii="Courier New" w:hAnsi="Courier New" w:cs="Courier New" w:hint="default"/>
+      </w:rPr>
+    </w:lvl>
+    <w:lvl w:ilvl="8" w:tplc="08090005" w:tentative="1">
+      <w:start w:val="1"/>
+      <w:numFmt w:val="bullet"/>
+      <w:lvlText w:val=""/>
+      <w:lvlJc w:val="left"/>
+      <w:pPr>
+        <w:ind w:left="6480" w:hanging="360"/>
+      </w:pPr>
+      <w:rPr>
+        <w:rFonts w:ascii="Wingdings" w:hAnsi="Wingdings" w:hint="default"/>
+      </w:rPr>
+    </w:lvl>
+  </w:abstractNum>
+  <w:num w:numId="1">
+    <w:abstractNumId w:val="0"/>
+  </w:num>
+</w:numbering>
 </file>
 
 <file path=word/styles.xml><?xml version="1.0" encoding="utf-8"?>
@@ -683,6 +3425,49 @@
     <w:name w:val="Normal"/>
     <w:qFormat/>
   </w:style>
+  <w:style w:type="paragraph" w:styleId="Heading1">
+    <w:name w:val="heading 1"/>
+    <w:basedOn w:val="Normal"/>
+    <w:next w:val="Normal"/>
+    <w:link w:val="Heading1Char"/>
+    <w:uiPriority w:val="9"/>
+    <w:qFormat/>
+    <w:rsid w:val="00C5201F"/>
+    <w:pPr>
+      <w:keepNext/>
+      <w:keepLines/>
+      <w:spacing w:before="240" w:after="0"/>
+      <w:outlineLvl w:val="0"/>
+    </w:pPr>
+    <w:rPr>
+      <w:rFonts w:asciiTheme="majorHAnsi" w:eastAsiaTheme="majorEastAsia" w:hAnsiTheme="majorHAnsi" w:cstheme="majorBidi"/>
+      <w:color w:val="2F5496" w:themeColor="accent1" w:themeShade="BF"/>
+      <w:sz w:val="32"/>
+      <w:szCs w:val="32"/>
+    </w:rPr>
+  </w:style>
+  <w:style w:type="paragraph" w:styleId="Heading2">
+    <w:name w:val="heading 2"/>
+    <w:basedOn w:val="Normal"/>
+    <w:next w:val="Normal"/>
+    <w:link w:val="Heading2Char"/>
+    <w:uiPriority w:val="9"/>
+    <w:unhideWhenUsed/>
+    <w:qFormat/>
+    <w:rsid w:val="00C5201F"/>
+    <w:pPr>
+      <w:keepNext/>
+      <w:keepLines/>
+      <w:spacing w:before="40" w:after="0"/>
+      <w:outlineLvl w:val="1"/>
+    </w:pPr>
+    <w:rPr>
+      <w:rFonts w:asciiTheme="majorHAnsi" w:eastAsiaTheme="majorEastAsia" w:hAnsiTheme="majorHAnsi" w:cstheme="majorBidi"/>
+      <w:color w:val="2F5496" w:themeColor="accent1" w:themeShade="BF"/>
+      <w:sz w:val="26"/>
+      <w:szCs w:val="26"/>
+    </w:rPr>
+  </w:style>
   <w:style w:type="character" w:default="1" w:styleId="DefaultParagraphFont">
     <w:name w:val="Default Paragraph Font"/>
     <w:uiPriority w:val="1"/>
@@ -753,6 +3538,43 @@
     <w:link w:val="Footer"/>
     <w:uiPriority w:val="99"/>
     <w:rsid w:val="00155FF8"/>
+  </w:style>
+  <w:style w:type="paragraph" w:styleId="ListParagraph">
+    <w:name w:val="List Paragraph"/>
+    <w:basedOn w:val="Normal"/>
+    <w:uiPriority w:val="34"/>
+    <w:qFormat/>
+    <w:rsid w:val="001B167F"/>
+    <w:pPr>
+      <w:ind w:left="720"/>
+      <w:contextualSpacing/>
+    </w:pPr>
+  </w:style>
+  <w:style w:type="character" w:customStyle="1" w:styleId="Heading1Char">
+    <w:name w:val="Heading 1 Char"/>
+    <w:basedOn w:val="DefaultParagraphFont"/>
+    <w:link w:val="Heading1"/>
+    <w:uiPriority w:val="9"/>
+    <w:rsid w:val="00C5201F"/>
+    <w:rPr>
+      <w:rFonts w:asciiTheme="majorHAnsi" w:eastAsiaTheme="majorEastAsia" w:hAnsiTheme="majorHAnsi" w:cstheme="majorBidi"/>
+      <w:color w:val="2F5496" w:themeColor="accent1" w:themeShade="BF"/>
+      <w:sz w:val="32"/>
+      <w:szCs w:val="32"/>
+    </w:rPr>
+  </w:style>
+  <w:style w:type="character" w:customStyle="1" w:styleId="Heading2Char">
+    <w:name w:val="Heading 2 Char"/>
+    <w:basedOn w:val="DefaultParagraphFont"/>
+    <w:link w:val="Heading2"/>
+    <w:uiPriority w:val="9"/>
+    <w:rsid w:val="00C5201F"/>
+    <w:rPr>
+      <w:rFonts w:asciiTheme="majorHAnsi" w:eastAsiaTheme="majorEastAsia" w:hAnsiTheme="majorHAnsi" w:cstheme="majorBidi"/>
+      <w:color w:val="2F5496" w:themeColor="accent1" w:themeShade="BF"/>
+      <w:sz w:val="26"/>
+      <w:szCs w:val="26"/>
+    </w:rPr>
   </w:style>
 </w:styles>
 </file>

</xml_diff>

<commit_message>
Task 12 CSV added
</commit_message>
<xml_diff>
--- a/F21DV Lab 1 Report.docx
+++ b/F21DV Lab 1 Report.docx
@@ -46,10 +46,18 @@
         <w:t xml:space="preserve">Set </w:t>
       </w:r>
       <w:r>
-        <w:t>up GitHub repository configured to use GitHub Pages in order t</w:t>
-      </w:r>
-      <w:r>
-        <w:t>o host the lab exercises directly on the repository.</w:t>
+        <w:t xml:space="preserve">up GitHub repository configured to use GitHub Pages </w:t>
+      </w:r>
+      <w:proofErr w:type="gramStart"/>
+      <w:r>
+        <w:t>in order t</w:t>
+      </w:r>
+      <w:r>
+        <w:t>o</w:t>
+      </w:r>
+      <w:proofErr w:type="gramEnd"/>
+      <w:r>
+        <w:t xml:space="preserve"> host the lab exercises directly on the repository.</w:t>
       </w:r>
     </w:p>
     <w:p>
@@ -79,7 +87,15 @@
     </w:p>
     <w:p>
       <w:r>
-        <w:t>The version number displayed in in the console output window is “d3.version: 7.3.0”</w:t>
+        <w:t>The version number displayed in in the console output window is “d</w:t>
+      </w:r>
+      <w:proofErr w:type="gramStart"/>
+      <w:r>
+        <w:t>3.version</w:t>
+      </w:r>
+      <w:proofErr w:type="gramEnd"/>
+      <w:r>
+        <w:t>: 7.3.0”</w:t>
       </w:r>
     </w:p>
     <w:p>
@@ -226,8 +242,13 @@
           <w:numId w:val="1"/>
         </w:numPr>
       </w:pPr>
-      <w:r>
-        <w:t>selectAll(“p”) - style all paragraphs</w:t>
+      <w:proofErr w:type="spellStart"/>
+      <w:r>
+        <w:t>selectAll</w:t>
+      </w:r>
+      <w:proofErr w:type="spellEnd"/>
+      <w:r>
+        <w:t>(“p”) - style all paragraphs</w:t>
       </w:r>
     </w:p>
     <w:p>
@@ -661,10 +682,42 @@
     </w:p>
     <w:p>
       <w:r>
-        <w:t>For this exercise I created a for loop that would iterate 10 times. Inside this loop I created a placeholder variable that would take the value of the new div during each iteration. There is then an if condition that checks if the iterator “i” is below 6; if this is true the div is formatted accordingly. Different formatting is then applied if the condition (i &lt; 6) is not true</w:t>
-      </w:r>
-      <w:r>
-        <w:t>. I also give each div a class of either “firstFive” or “secondFive” depending on the iteration they are created in so that they can be referenced later if need be.</w:t>
+        <w:t>For this exercise I created a for loop that would iterate 10 times. Inside this loop I created a placeholder variable that would take the value of the new div during each iteration. There is then an if condition that checks if the iterator “</w:t>
+      </w:r>
+      <w:proofErr w:type="spellStart"/>
+      <w:r>
+        <w:t>i</w:t>
+      </w:r>
+      <w:proofErr w:type="spellEnd"/>
+      <w:r>
+        <w:t>” is below 6; if this is true the div is formatted accordingly. Different formatting is then applied if the condition (</w:t>
+      </w:r>
+      <w:proofErr w:type="spellStart"/>
+      <w:r>
+        <w:t>i</w:t>
+      </w:r>
+      <w:proofErr w:type="spellEnd"/>
+      <w:r>
+        <w:t xml:space="preserve"> &lt; 6) is not true</w:t>
+      </w:r>
+      <w:r>
+        <w:t>. I also give each div a class of either “</w:t>
+      </w:r>
+      <w:proofErr w:type="spellStart"/>
+      <w:r>
+        <w:t>firstFive</w:t>
+      </w:r>
+      <w:proofErr w:type="spellEnd"/>
+      <w:r>
+        <w:t>” or “</w:t>
+      </w:r>
+      <w:proofErr w:type="spellStart"/>
+      <w:r>
+        <w:t>secondFive</w:t>
+      </w:r>
+      <w:proofErr w:type="spellEnd"/>
+      <w:r>
+        <w:t>” depending on the iteration they are created in so that they can be referenced later if need be.</w:t>
       </w:r>
     </w:p>
     <w:p>
@@ -737,6 +790,9 @@
         </w:drawing>
       </w:r>
       <w:r>
+        <w:rPr>
+          <w:noProof/>
+        </w:rPr>
         <mc:AlternateContent>
           <mc:Choice Requires="wps">
             <w:drawing>
@@ -834,6 +890,9 @@
         </mc:AlternateContent>
       </w:r>
       <w:r>
+        <w:rPr>
+          <w:noProof/>
+        </w:rPr>
         <mc:AlternateContent>
           <mc:Choice Requires="wps">
             <w:drawing>
@@ -1084,6 +1143,9 @@
         </w:drawing>
       </w:r>
       <w:r>
+        <w:rPr>
+          <w:noProof/>
+        </w:rPr>
         <mc:AlternateContent>
           <mc:Choice Requires="wps">
             <w:drawing>
@@ -1181,6 +1243,9 @@
         </mc:AlternateContent>
       </w:r>
       <w:r>
+        <w:rPr>
+          <w:noProof/>
+        </w:rPr>
         <mc:AlternateContent>
           <mc:Choice Requires="wps">
             <w:drawing>
@@ -1389,6 +1454,9 @@
     </w:p>
     <w:p>
       <w:r>
+        <w:rPr>
+          <w:noProof/>
+        </w:rPr>
         <mc:AlternateContent>
           <mc:Choice Requires="wps">
             <w:drawing>
@@ -1486,6 +1554,9 @@
         </mc:AlternateContent>
       </w:r>
       <w:r>
+        <w:rPr>
+          <w:noProof/>
+        </w:rPr>
         <mc:AlternateContent>
           <mc:Choice Requires="wps">
             <w:drawing>
@@ -1893,6 +1964,9 @@
         </w:drawing>
       </w:r>
       <w:r>
+        <w:rPr>
+          <w:noProof/>
+        </w:rPr>
         <mc:AlternateContent>
           <mc:Choice Requires="wps">
             <w:drawing>
@@ -1990,6 +2064,9 @@
         </mc:AlternateContent>
       </w:r>
       <w:r>
+        <w:rPr>
+          <w:noProof/>
+        </w:rPr>
         <mc:AlternateContent>
           <mc:Choice Requires="wps">
             <w:drawing>
@@ -2098,11 +2175,30 @@
     </w:p>
     <w:p>
       <w:r>
-        <w:t>I carried out this exercise on the divs created in Part 2, replacing the text in the divs with new values where appropriate.</w:t>
-      </w:r>
-    </w:p>
-    <w:p>
-      <w:r>
+        <w:t xml:space="preserve">I carried out this exercise on the </w:t>
+      </w:r>
+      <w:proofErr w:type="spellStart"/>
+      <w:r>
+        <w:t>divs</w:t>
+      </w:r>
+      <w:proofErr w:type="spellEnd"/>
+      <w:r>
+        <w:t xml:space="preserve"> created in Part 2, replacing the text in the </w:t>
+      </w:r>
+      <w:proofErr w:type="spellStart"/>
+      <w:r>
+        <w:t>divs</w:t>
+      </w:r>
+      <w:proofErr w:type="spellEnd"/>
+      <w:r>
+        <w:t xml:space="preserve"> with new values where appropriate.</w:t>
+      </w:r>
+    </w:p>
+    <w:p>
+      <w:r>
+        <w:rPr>
+          <w:noProof/>
+        </w:rPr>
         <mc:AlternateContent>
           <mc:Choice Requires="wps">
             <w:drawing>
@@ -2200,6 +2296,9 @@
         </mc:AlternateContent>
       </w:r>
       <w:r>
+        <w:rPr>
+          <w:noProof/>
+        </w:rPr>
         <mc:AlternateContent>
           <mc:Choice Requires="wps">
             <w:drawing>
@@ -2490,11 +2589,22 @@
         <w:t>When starting Part 4 I chose to start a new file to keep each Part logically separate.</w:t>
       </w:r>
       <w:r>
-        <w:t xml:space="preserve"> I completed this exercise by using the typeof operator to check if a value is a number or string.</w:t>
-      </w:r>
-    </w:p>
-    <w:p>
-      <w:r>
+        <w:t xml:space="preserve"> I completed this exercise by using the </w:t>
+      </w:r>
+      <w:proofErr w:type="spellStart"/>
+      <w:r>
+        <w:t>typeof</w:t>
+      </w:r>
+      <w:proofErr w:type="spellEnd"/>
+      <w:r>
+        <w:t xml:space="preserve"> operator to check if a value is a number or string.</w:t>
+      </w:r>
+    </w:p>
+    <w:p>
+      <w:r>
+        <w:rPr>
+          <w:noProof/>
+        </w:rPr>
         <mc:AlternateContent>
           <mc:Choice Requires="wps">
             <w:drawing>
@@ -2592,6 +2702,9 @@
         </mc:AlternateContent>
       </w:r>
       <w:r>
+        <w:rPr>
+          <w:noProof/>
+        </w:rPr>
         <mc:AlternateContent>
           <mc:Choice Requires="wps">
             <w:drawing>
@@ -2827,8 +2940,403 @@
         </w:drawing>
       </w:r>
     </w:p>
+    <w:p/>
+    <w:p/>
+    <w:p/>
+    <w:p/>
+    <w:p/>
+    <w:p/>
+    <w:p/>
+    <w:p/>
+    <w:p/>
+    <w:p/>
+    <w:p/>
+    <w:p/>
+    <w:p/>
+    <w:p/>
+    <w:p/>
+    <w:p/>
+    <w:p/>
+    <w:p/>
+    <w:p/>
+    <w:p/>
+    <w:p/>
+    <w:p/>
+    <w:p/>
+    <w:p/>
+    <w:p/>
+    <w:p/>
+    <w:p/>
+    <w:p/>
+    <w:p/>
+    <w:p>
+      <w:pPr>
+        <w:pStyle w:val="Heading1"/>
+      </w:pPr>
+      <w:r>
+        <w:t>Part 6. SVG</w:t>
+      </w:r>
+    </w:p>
+    <w:p>
+      <w:pPr>
+        <w:pStyle w:val="Heading2"/>
+      </w:pPr>
+      <w:r>
+        <w:t>Exercise 11.</w:t>
+      </w:r>
+    </w:p>
+    <w:p>
+      <w:r>
+        <w:t>Initially I found it confusing to align the x</w:t>
+      </w:r>
+      <w:proofErr w:type="gramStart"/>
+      <w:r>
+        <w:t>1,x</w:t>
+      </w:r>
+      <w:proofErr w:type="gramEnd"/>
+      <w:r>
+        <w:t>2 and y1 and y2 coordinates by after moving each around and c=seeing the result I understood how to position the coordinates in order to create the square.</w:t>
+      </w:r>
+    </w:p>
+    <w:p>
+      <w:r>
+        <w:rPr>
+          <w:noProof/>
+        </w:rPr>
+        <w:drawing>
+          <wp:anchor distT="0" distB="0" distL="114300" distR="114300" simplePos="0" relativeHeight="251701248" behindDoc="1" locked="0" layoutInCell="1" allowOverlap="1" wp14:anchorId="7E18D3CD" wp14:editId="147F289F">
+            <wp:simplePos x="0" y="0"/>
+            <wp:positionH relativeFrom="column">
+              <wp:posOffset>3093085</wp:posOffset>
+            </wp:positionH>
+            <wp:positionV relativeFrom="paragraph">
+              <wp:posOffset>205963</wp:posOffset>
+            </wp:positionV>
+            <wp:extent cx="3505200" cy="3496945"/>
+            <wp:effectExtent l="0" t="0" r="0" b="8255"/>
+            <wp:wrapTight wrapText="bothSides">
+              <wp:wrapPolygon edited="0">
+                <wp:start x="0" y="0"/>
+                <wp:lineTo x="0" y="21533"/>
+                <wp:lineTo x="21483" y="21533"/>
+                <wp:lineTo x="21483" y="0"/>
+                <wp:lineTo x="0" y="0"/>
+              </wp:wrapPolygon>
+            </wp:wrapTight>
+            <wp:docPr id="35" name="Picture 35" descr="Shape&#10;&#10;Description automatically generated with low confidence"/>
+            <wp:cNvGraphicFramePr>
+              <a:graphicFrameLocks xmlns:a="http://schemas.openxmlformats.org/drawingml/2006/main" noChangeAspect="1"/>
+            </wp:cNvGraphicFramePr>
+            <a:graphic xmlns:a="http://schemas.openxmlformats.org/drawingml/2006/main">
+              <a:graphicData uri="http://schemas.openxmlformats.org/drawingml/2006/picture">
+                <pic:pic xmlns:pic="http://schemas.openxmlformats.org/drawingml/2006/picture">
+                  <pic:nvPicPr>
+                    <pic:cNvPr id="35" name="Picture 35" descr="Shape&#10;&#10;Description automatically generated with low confidence"/>
+                    <pic:cNvPicPr/>
+                  </pic:nvPicPr>
+                  <pic:blipFill>
+                    <a:blip r:embed="rId22">
+                      <a:extLst>
+                        <a:ext uri="{28A0092B-C50C-407E-A947-70E740481C1C}">
+                          <a14:useLocalDpi xmlns:a14="http://schemas.microsoft.com/office/drawing/2010/main" val="0"/>
+                        </a:ext>
+                      </a:extLst>
+                    </a:blip>
+                    <a:stretch>
+                      <a:fillRect/>
+                    </a:stretch>
+                  </pic:blipFill>
+                  <pic:spPr>
+                    <a:xfrm>
+                      <a:off x="0" y="0"/>
+                      <a:ext cx="3505200" cy="3496945"/>
+                    </a:xfrm>
+                    <a:prstGeom prst="rect">
+                      <a:avLst/>
+                    </a:prstGeom>
+                  </pic:spPr>
+                </pic:pic>
+              </a:graphicData>
+            </a:graphic>
+            <wp14:sizeRelH relativeFrom="page">
+              <wp14:pctWidth>0</wp14:pctWidth>
+            </wp14:sizeRelH>
+            <wp14:sizeRelV relativeFrom="page">
+              <wp14:pctHeight>0</wp14:pctHeight>
+            </wp14:sizeRelV>
+          </wp:anchor>
+        </w:drawing>
+      </w:r>
+      <w:r>
+        <w:rPr>
+          <w:noProof/>
+        </w:rPr>
+        <w:drawing>
+          <wp:anchor distT="0" distB="0" distL="114300" distR="114300" simplePos="0" relativeHeight="251700224" behindDoc="1" locked="0" layoutInCell="1" allowOverlap="1" wp14:anchorId="41CB4383" wp14:editId="094F444C">
+            <wp:simplePos x="0" y="0"/>
+            <wp:positionH relativeFrom="column">
+              <wp:posOffset>225631</wp:posOffset>
+            </wp:positionH>
+            <wp:positionV relativeFrom="paragraph">
+              <wp:posOffset>261645</wp:posOffset>
+            </wp:positionV>
+            <wp:extent cx="2084070" cy="3810635"/>
+            <wp:effectExtent l="0" t="0" r="0" b="0"/>
+            <wp:wrapTight wrapText="bothSides">
+              <wp:wrapPolygon edited="0">
+                <wp:start x="0" y="0"/>
+                <wp:lineTo x="0" y="21488"/>
+                <wp:lineTo x="21324" y="21488"/>
+                <wp:lineTo x="21324" y="0"/>
+                <wp:lineTo x="0" y="0"/>
+              </wp:wrapPolygon>
+            </wp:wrapTight>
+            <wp:docPr id="34" name="Picture 34" descr="Text&#10;&#10;Description automatically generated"/>
+            <wp:cNvGraphicFramePr>
+              <a:graphicFrameLocks xmlns:a="http://schemas.openxmlformats.org/drawingml/2006/main" noChangeAspect="1"/>
+            </wp:cNvGraphicFramePr>
+            <a:graphic xmlns:a="http://schemas.openxmlformats.org/drawingml/2006/main">
+              <a:graphicData uri="http://schemas.openxmlformats.org/drawingml/2006/picture">
+                <pic:pic xmlns:pic="http://schemas.openxmlformats.org/drawingml/2006/picture">
+                  <pic:nvPicPr>
+                    <pic:cNvPr id="34" name="Picture 34" descr="Text&#10;&#10;Description automatically generated"/>
+                    <pic:cNvPicPr/>
+                  </pic:nvPicPr>
+                  <pic:blipFill>
+                    <a:blip r:embed="rId23">
+                      <a:extLst>
+                        <a:ext uri="{28A0092B-C50C-407E-A947-70E740481C1C}">
+                          <a14:useLocalDpi xmlns:a14="http://schemas.microsoft.com/office/drawing/2010/main" val="0"/>
+                        </a:ext>
+                      </a:extLst>
+                    </a:blip>
+                    <a:stretch>
+                      <a:fillRect/>
+                    </a:stretch>
+                  </pic:blipFill>
+                  <pic:spPr>
+                    <a:xfrm>
+                      <a:off x="0" y="0"/>
+                      <a:ext cx="2084070" cy="3810635"/>
+                    </a:xfrm>
+                    <a:prstGeom prst="rect">
+                      <a:avLst/>
+                    </a:prstGeom>
+                  </pic:spPr>
+                </pic:pic>
+              </a:graphicData>
+            </a:graphic>
+            <wp14:sizeRelH relativeFrom="page">
+              <wp14:pctWidth>0</wp14:pctWidth>
+            </wp14:sizeRelH>
+            <wp14:sizeRelV relativeFrom="page">
+              <wp14:pctHeight>0</wp14:pctHeight>
+            </wp14:sizeRelV>
+          </wp:anchor>
+        </w:drawing>
+      </w:r>
+      <w:r>
+        <mc:AlternateContent>
+          <mc:Choice Requires="wps">
+            <w:drawing>
+              <wp:anchor distT="0" distB="0" distL="114300" distR="114300" simplePos="0" relativeHeight="251699200" behindDoc="0" locked="0" layoutInCell="1" allowOverlap="1" wp14:anchorId="7B849BE6" wp14:editId="1A7404A8">
+                <wp:simplePos x="0" y="0"/>
+                <wp:positionH relativeFrom="column">
+                  <wp:posOffset>4390439</wp:posOffset>
+                </wp:positionH>
+                <wp:positionV relativeFrom="paragraph">
+                  <wp:posOffset>635</wp:posOffset>
+                </wp:positionV>
+                <wp:extent cx="965200" cy="260350"/>
+                <wp:effectExtent l="0" t="0" r="0" b="6350"/>
+                <wp:wrapNone/>
+                <wp:docPr id="33" name="Text Box 33"/>
+                <wp:cNvGraphicFramePr/>
+                <a:graphic xmlns:a="http://schemas.openxmlformats.org/drawingml/2006/main">
+                  <a:graphicData uri="http://schemas.microsoft.com/office/word/2010/wordprocessingShape">
+                    <wps:wsp>
+                      <wps:cNvSpPr txBox="1"/>
+                      <wps:spPr>
+                        <a:xfrm>
+                          <a:off x="0" y="0"/>
+                          <a:ext cx="965200" cy="260350"/>
+                        </a:xfrm>
+                        <a:prstGeom prst="rect">
+                          <a:avLst/>
+                        </a:prstGeom>
+                        <a:noFill/>
+                        <a:ln w="6350">
+                          <a:noFill/>
+                        </a:ln>
+                      </wps:spPr>
+                      <wps:txbx>
+                        <w:txbxContent>
+                          <w:p>
+                            <w:pPr>
+                              <w:jc w:val="center"/>
+                              <w:rPr>
+                                <w:b/>
+                                <w:bCs/>
+                              </w:rPr>
+                            </w:pPr>
+                            <w:r>
+                              <w:rPr>
+                                <w:b/>
+                                <w:bCs/>
+                              </w:rPr>
+                              <w:t>Result</w:t>
+                            </w:r>
+                          </w:p>
+                        </w:txbxContent>
+                      </wps:txbx>
+                      <wps:bodyPr rot="0" spcFirstLastPara="0" vertOverflow="overflow" horzOverflow="overflow" vert="horz" wrap="square" lIns="91440" tIns="45720" rIns="91440" bIns="45720" numCol="1" spcCol="0" rtlCol="0" fromWordArt="0" anchor="t" anchorCtr="0" forceAA="0" compatLnSpc="1">
+                        <a:prstTxWarp prst="textNoShape">
+                          <a:avLst/>
+                        </a:prstTxWarp>
+                        <a:noAutofit/>
+                      </wps:bodyPr>
+                    </wps:wsp>
+                  </a:graphicData>
+                </a:graphic>
+                <wp14:sizeRelV relativeFrom="margin">
+                  <wp14:pctHeight>0</wp14:pctHeight>
+                </wp14:sizeRelV>
+              </wp:anchor>
+            </w:drawing>
+          </mc:Choice>
+          <mc:Fallback>
+            <w:pict>
+              <v:shapetype w14:anchorId="7B849BE6" id="_x0000_t202" coordsize="21600,21600" o:spt="202" path="m,l,21600r21600,l21600,xe">
+                <v:stroke joinstyle="miter"/>
+                <v:path gradientshapeok="t" o:connecttype="rect"/>
+              </v:shapetype>
+              <v:shape id="Text Box 33" o:spid="_x0000_s1040" type="#_x0000_t202" style="position:absolute;margin-left:345.7pt;margin-top:.05pt;width:76pt;height:20.5pt;z-index:251699200;visibility:visible;mso-wrap-style:square;mso-height-percent:0;mso-wrap-distance-left:9pt;mso-wrap-distance-top:0;mso-wrap-distance-right:9pt;mso-wrap-distance-bottom:0;mso-position-horizontal:absolute;mso-position-horizontal-relative:text;mso-position-vertical:absolute;mso-position-vertical-relative:text;mso-height-percent:0;mso-height-relative:margin;v-text-anchor:top" o:gfxdata="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" filled="f" stroked="f" strokeweight=".5pt">
+                <v:textbox>
+                  <w:txbxContent>
+                    <w:p>
+                      <w:pPr>
+                        <w:jc w:val="center"/>
+                        <w:rPr>
+                          <w:b/>
+                          <w:bCs/>
+                        </w:rPr>
+                      </w:pPr>
+                      <w:r>
+                        <w:rPr>
+                          <w:b/>
+                          <w:bCs/>
+                        </w:rPr>
+                        <w:t>Result</w:t>
+                      </w:r>
+                    </w:p>
+                  </w:txbxContent>
+                </v:textbox>
+              </v:shape>
+            </w:pict>
+          </mc:Fallback>
+        </mc:AlternateContent>
+      </w:r>
+      <w:r>
+        <mc:AlternateContent>
+          <mc:Choice Requires="wps">
+            <w:drawing>
+              <wp:anchor distT="0" distB="0" distL="114300" distR="114300" simplePos="0" relativeHeight="251698176" behindDoc="0" locked="0" layoutInCell="1" allowOverlap="1" wp14:anchorId="29C6EA12" wp14:editId="3C7EC171">
+                <wp:simplePos x="0" y="0"/>
+                <wp:positionH relativeFrom="column">
+                  <wp:posOffset>789305</wp:posOffset>
+                </wp:positionH>
+                <wp:positionV relativeFrom="paragraph">
+                  <wp:posOffset>0</wp:posOffset>
+                </wp:positionV>
+                <wp:extent cx="965200" cy="260350"/>
+                <wp:effectExtent l="0" t="0" r="0" b="6350"/>
+                <wp:wrapNone/>
+                <wp:docPr id="32" name="Text Box 32"/>
+                <wp:cNvGraphicFramePr/>
+                <a:graphic xmlns:a="http://schemas.openxmlformats.org/drawingml/2006/main">
+                  <a:graphicData uri="http://schemas.microsoft.com/office/word/2010/wordprocessingShape">
+                    <wps:wsp>
+                      <wps:cNvSpPr txBox="1"/>
+                      <wps:spPr>
+                        <a:xfrm>
+                          <a:off x="0" y="0"/>
+                          <a:ext cx="965200" cy="260350"/>
+                        </a:xfrm>
+                        <a:prstGeom prst="rect">
+                          <a:avLst/>
+                        </a:prstGeom>
+                        <a:noFill/>
+                        <a:ln w="6350">
+                          <a:noFill/>
+                        </a:ln>
+                      </wps:spPr>
+                      <wps:txbx>
+                        <w:txbxContent>
+                          <w:p>
+                            <w:pPr>
+                              <w:jc w:val="center"/>
+                              <w:rPr>
+                                <w:b/>
+                                <w:bCs/>
+                              </w:rPr>
+                            </w:pPr>
+                            <w:r>
+                              <w:rPr>
+                                <w:b/>
+                                <w:bCs/>
+                              </w:rPr>
+                              <w:t>Code</w:t>
+                            </w:r>
+                          </w:p>
+                        </w:txbxContent>
+                      </wps:txbx>
+                      <wps:bodyPr rot="0" spcFirstLastPara="0" vertOverflow="overflow" horzOverflow="overflow" vert="horz" wrap="square" lIns="91440" tIns="45720" rIns="91440" bIns="45720" numCol="1" spcCol="0" rtlCol="0" fromWordArt="0" anchor="t" anchorCtr="0" forceAA="0" compatLnSpc="1">
+                        <a:prstTxWarp prst="textNoShape">
+                          <a:avLst/>
+                        </a:prstTxWarp>
+                        <a:noAutofit/>
+                      </wps:bodyPr>
+                    </wps:wsp>
+                  </a:graphicData>
+                </a:graphic>
+                <wp14:sizeRelV relativeFrom="margin">
+                  <wp14:pctHeight>0</wp14:pctHeight>
+                </wp14:sizeRelV>
+              </wp:anchor>
+            </w:drawing>
+          </mc:Choice>
+          <mc:Fallback>
+            <w:pict>
+              <v:shape w14:anchorId="29C6EA12" id="Text Box 32" o:spid="_x0000_s1041" type="#_x0000_t202" style="position:absolute;margin-left:62.15pt;margin-top:0;width:76pt;height:20.5pt;z-index:251698176;visibility:visible;mso-wrap-style:square;mso-height-percent:0;mso-wrap-distance-left:9pt;mso-wrap-distance-top:0;mso-wrap-distance-right:9pt;mso-wrap-distance-bottom:0;mso-position-horizontal:absolute;mso-position-horizontal-relative:text;mso-position-vertical:absolute;mso-position-vertical-relative:text;mso-height-percent:0;mso-height-relative:margin;v-text-anchor:top" o:gfxdata="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" filled="f" stroked="f" strokeweight=".5pt">
+                <v:textbox>
+                  <w:txbxContent>
+                    <w:p>
+                      <w:pPr>
+                        <w:jc w:val="center"/>
+                        <w:rPr>
+                          <w:b/>
+                          <w:bCs/>
+                        </w:rPr>
+                      </w:pPr>
+                      <w:r>
+                        <w:rPr>
+                          <w:b/>
+                          <w:bCs/>
+                        </w:rPr>
+                        <w:t>Code</w:t>
+                      </w:r>
+                    </w:p>
+                  </w:txbxContent>
+                </v:textbox>
+              </v:shape>
+            </w:pict>
+          </mc:Fallback>
+        </mc:AlternateContent>
+      </w:r>
+    </w:p>
+    <w:p/>
     <w:sectPr>
-      <w:headerReference w:type="default" r:id="rId22"/>
+      <w:headerReference w:type="default" r:id="rId24"/>
       <w:pgSz w:w="11906" w:h="16838"/>
       <w:pgMar w:top="720" w:right="720" w:bottom="720" w:left="720" w:header="708" w:footer="708" w:gutter="0"/>
       <w:cols w:space="708"/>

</xml_diff>

<commit_message>
Written up exercise 12
</commit_message>
<xml_diff>
--- a/F21DV Lab 1 Report.docx
+++ b/F21DV Lab 1 Report.docx
@@ -3335,8 +3335,420 @@
       </w:r>
     </w:p>
     <w:p/>
+    <w:p/>
+    <w:p/>
+    <w:p/>
+    <w:p/>
+    <w:p/>
+    <w:p/>
+    <w:p/>
+    <w:p/>
+    <w:p/>
+    <w:p/>
+    <w:p/>
+    <w:p/>
+    <w:p/>
+    <w:p>
+      <w:pPr>
+        <w:pStyle w:val="Heading2"/>
+      </w:pPr>
+      <w:r>
+        <w:t>Exercise 1</w:t>
+      </w:r>
+      <w:r>
+        <w:t>2</w:t>
+      </w:r>
+      <w:r>
+        <w:t>.</w:t>
+      </w:r>
+    </w:p>
+    <w:p>
+      <w:r>
+        <w:t xml:space="preserve">At </w:t>
+      </w:r>
+      <w:proofErr w:type="gramStart"/>
+      <w:r>
+        <w:t>first</w:t>
+      </w:r>
+      <w:proofErr w:type="gramEnd"/>
+      <w:r>
+        <w:t xml:space="preserve"> I had trouble getting d3 to read in the data from a csv locally as I was running the html files off my local machine, however after doing some research I found out that Chrome could not access these local files and so instead had to run a local server. This allowed Chrome to view the local csv and subsequently read in the data.</w:t>
+      </w:r>
+    </w:p>
+    <w:p>
+      <w:r>
+        <w:t>To run the local server I used the command “</w:t>
+      </w:r>
+      <w:r>
+        <w:t xml:space="preserve">python -m </w:t>
+      </w:r>
+      <w:proofErr w:type="spellStart"/>
+      <w:proofErr w:type="gramStart"/>
+      <w:r>
+        <w:t>http.server</w:t>
+      </w:r>
+      <w:proofErr w:type="spellEnd"/>
+      <w:proofErr w:type="gramEnd"/>
+      <w:r>
+        <w:t xml:space="preserve">” on the command line in the directory where I saved my CSV files. Solution found on </w:t>
+      </w:r>
+      <w:proofErr w:type="spellStart"/>
+      <w:r>
+        <w:t>stackoverflow</w:t>
+      </w:r>
+      <w:proofErr w:type="spellEnd"/>
+      <w:r>
+        <w:t xml:space="preserve">: </w:t>
+      </w:r>
+      <w:hyperlink r:id="rId24" w:history="1">
+        <w:r>
+          <w:rPr>
+            <w:rStyle w:val="Hyperlink"/>
+          </w:rPr>
+          <w:t>https://stackoverflow.com/questions/17214293/importing-local-json-file-using-d3-json-does-not-work</w:t>
+        </w:r>
+      </w:hyperlink>
+      <w:r>
+        <w:t xml:space="preserve"> </w:t>
+      </w:r>
+    </w:p>
+    <w:p/>
+    <w:p/>
+    <w:p>
+      <w:r>
+        <w:lastRenderedPageBreak/>
+        <mc:AlternateContent>
+          <mc:Choice Requires="wps">
+            <w:drawing>
+              <wp:anchor distT="0" distB="0" distL="114300" distR="114300" simplePos="0" relativeHeight="251706368" behindDoc="0" locked="0" layoutInCell="1" allowOverlap="1" wp14:anchorId="0EB60476" wp14:editId="0AC2199B">
+                <wp:simplePos x="0" y="0"/>
+                <wp:positionH relativeFrom="column">
+                  <wp:posOffset>4752991</wp:posOffset>
+                </wp:positionH>
+                <wp:positionV relativeFrom="paragraph">
+                  <wp:posOffset>676374</wp:posOffset>
+                </wp:positionV>
+                <wp:extent cx="965200" cy="260350"/>
+                <wp:effectExtent l="0" t="0" r="0" b="6350"/>
+                <wp:wrapNone/>
+                <wp:docPr id="39" name="Text Box 39"/>
+                <wp:cNvGraphicFramePr/>
+                <a:graphic xmlns:a="http://schemas.openxmlformats.org/drawingml/2006/main">
+                  <a:graphicData uri="http://schemas.microsoft.com/office/word/2010/wordprocessingShape">
+                    <wps:wsp>
+                      <wps:cNvSpPr txBox="1"/>
+                      <wps:spPr>
+                        <a:xfrm>
+                          <a:off x="0" y="0"/>
+                          <a:ext cx="965200" cy="260350"/>
+                        </a:xfrm>
+                        <a:prstGeom prst="rect">
+                          <a:avLst/>
+                        </a:prstGeom>
+                        <a:noFill/>
+                        <a:ln w="6350">
+                          <a:noFill/>
+                        </a:ln>
+                      </wps:spPr>
+                      <wps:txbx>
+                        <w:txbxContent>
+                          <w:p>
+                            <w:pPr>
+                              <w:jc w:val="center"/>
+                              <w:rPr>
+                                <w:b/>
+                                <w:bCs/>
+                              </w:rPr>
+                            </w:pPr>
+                            <w:r>
+                              <w:rPr>
+                                <w:b/>
+                                <w:bCs/>
+                              </w:rPr>
+                              <w:t>Result</w:t>
+                            </w:r>
+                          </w:p>
+                        </w:txbxContent>
+                      </wps:txbx>
+                      <wps:bodyPr rot="0" spcFirstLastPara="0" vertOverflow="overflow" horzOverflow="overflow" vert="horz" wrap="square" lIns="91440" tIns="45720" rIns="91440" bIns="45720" numCol="1" spcCol="0" rtlCol="0" fromWordArt="0" anchor="t" anchorCtr="0" forceAA="0" compatLnSpc="1">
+                        <a:prstTxWarp prst="textNoShape">
+                          <a:avLst/>
+                        </a:prstTxWarp>
+                        <a:noAutofit/>
+                      </wps:bodyPr>
+                    </wps:wsp>
+                  </a:graphicData>
+                </a:graphic>
+                <wp14:sizeRelV relativeFrom="margin">
+                  <wp14:pctHeight>0</wp14:pctHeight>
+                </wp14:sizeRelV>
+              </wp:anchor>
+            </w:drawing>
+          </mc:Choice>
+          <mc:Fallback>
+            <w:pict>
+              <v:shape w14:anchorId="0EB60476" id="Text Box 39" o:spid="_x0000_s1042" type="#_x0000_t202" style="position:absolute;margin-left:374.25pt;margin-top:53.25pt;width:76pt;height:20.5pt;z-index:251706368;visibility:visible;mso-wrap-style:square;mso-height-percent:0;mso-wrap-distance-left:9pt;mso-wrap-distance-top:0;mso-wrap-distance-right:9pt;mso-wrap-distance-bottom:0;mso-position-horizontal:absolute;mso-position-horizontal-relative:text;mso-position-vertical:absolute;mso-position-vertical-relative:text;mso-height-percent:0;mso-height-relative:margin;v-text-anchor:top" o:gfxdata="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" filled="f" stroked="f" strokeweight=".5pt">
+                <v:textbox>
+                  <w:txbxContent>
+                    <w:p>
+                      <w:pPr>
+                        <w:jc w:val="center"/>
+                        <w:rPr>
+                          <w:b/>
+                          <w:bCs/>
+                        </w:rPr>
+                      </w:pPr>
+                      <w:r>
+                        <w:rPr>
+                          <w:b/>
+                          <w:bCs/>
+                        </w:rPr>
+                        <w:t>Result</w:t>
+                      </w:r>
+                    </w:p>
+                  </w:txbxContent>
+                </v:textbox>
+              </v:shape>
+            </w:pict>
+          </mc:Fallback>
+        </mc:AlternateContent>
+      </w:r>
+      <w:r>
+        <mc:AlternateContent>
+          <mc:Choice Requires="wps">
+            <w:drawing>
+              <wp:anchor distT="0" distB="0" distL="114300" distR="114300" simplePos="0" relativeHeight="251705344" behindDoc="0" locked="0" layoutInCell="1" allowOverlap="1" wp14:anchorId="42245571" wp14:editId="27CA1BE4">
+                <wp:simplePos x="0" y="0"/>
+                <wp:positionH relativeFrom="column">
+                  <wp:posOffset>914400</wp:posOffset>
+                </wp:positionH>
+                <wp:positionV relativeFrom="paragraph">
+                  <wp:posOffset>622820</wp:posOffset>
+                </wp:positionV>
+                <wp:extent cx="965200" cy="260350"/>
+                <wp:effectExtent l="0" t="0" r="0" b="6350"/>
+                <wp:wrapNone/>
+                <wp:docPr id="38" name="Text Box 38"/>
+                <wp:cNvGraphicFramePr/>
+                <a:graphic xmlns:a="http://schemas.openxmlformats.org/drawingml/2006/main">
+                  <a:graphicData uri="http://schemas.microsoft.com/office/word/2010/wordprocessingShape">
+                    <wps:wsp>
+                      <wps:cNvSpPr txBox="1"/>
+                      <wps:spPr>
+                        <a:xfrm>
+                          <a:off x="0" y="0"/>
+                          <a:ext cx="965200" cy="260350"/>
+                        </a:xfrm>
+                        <a:prstGeom prst="rect">
+                          <a:avLst/>
+                        </a:prstGeom>
+                        <a:noFill/>
+                        <a:ln w="6350">
+                          <a:noFill/>
+                        </a:ln>
+                      </wps:spPr>
+                      <wps:txbx>
+                        <w:txbxContent>
+                          <w:p>
+                            <w:pPr>
+                              <w:jc w:val="center"/>
+                              <w:rPr>
+                                <w:b/>
+                                <w:bCs/>
+                              </w:rPr>
+                            </w:pPr>
+                            <w:r>
+                              <w:rPr>
+                                <w:b/>
+                                <w:bCs/>
+                              </w:rPr>
+                              <w:t>Code</w:t>
+                            </w:r>
+                          </w:p>
+                        </w:txbxContent>
+                      </wps:txbx>
+                      <wps:bodyPr rot="0" spcFirstLastPara="0" vertOverflow="overflow" horzOverflow="overflow" vert="horz" wrap="square" lIns="91440" tIns="45720" rIns="91440" bIns="45720" numCol="1" spcCol="0" rtlCol="0" fromWordArt="0" anchor="t" anchorCtr="0" forceAA="0" compatLnSpc="1">
+                        <a:prstTxWarp prst="textNoShape">
+                          <a:avLst/>
+                        </a:prstTxWarp>
+                        <a:noAutofit/>
+                      </wps:bodyPr>
+                    </wps:wsp>
+                  </a:graphicData>
+                </a:graphic>
+                <wp14:sizeRelV relativeFrom="margin">
+                  <wp14:pctHeight>0</wp14:pctHeight>
+                </wp14:sizeRelV>
+              </wp:anchor>
+            </w:drawing>
+          </mc:Choice>
+          <mc:Fallback>
+            <w:pict>
+              <v:shape w14:anchorId="42245571" id="Text Box 38" o:spid="_x0000_s1043" type="#_x0000_t202" style="position:absolute;margin-left:1in;margin-top:49.05pt;width:76pt;height:20.5pt;z-index:251705344;visibility:visible;mso-wrap-style:square;mso-height-percent:0;mso-wrap-distance-left:9pt;mso-wrap-distance-top:0;mso-wrap-distance-right:9pt;mso-wrap-distance-bottom:0;mso-position-horizontal:absolute;mso-position-horizontal-relative:text;mso-position-vertical:absolute;mso-position-vertical-relative:text;mso-height-percent:0;mso-height-relative:margin;v-text-anchor:top" o:gfxdata="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" filled="f" stroked="f" strokeweight=".5pt">
+                <v:textbox>
+                  <w:txbxContent>
+                    <w:p>
+                      <w:pPr>
+                        <w:jc w:val="center"/>
+                        <w:rPr>
+                          <w:b/>
+                          <w:bCs/>
+                        </w:rPr>
+                      </w:pPr>
+                      <w:r>
+                        <w:rPr>
+                          <w:b/>
+                          <w:bCs/>
+                        </w:rPr>
+                        <w:t>Code</w:t>
+                      </w:r>
+                    </w:p>
+                  </w:txbxContent>
+                </v:textbox>
+              </v:shape>
+            </w:pict>
+          </mc:Fallback>
+        </mc:AlternateContent>
+      </w:r>
+      <w:r>
+        <w:rPr>
+          <w:noProof/>
+        </w:rPr>
+        <w:drawing>
+          <wp:anchor distT="0" distB="0" distL="114300" distR="114300" simplePos="0" relativeHeight="251703296" behindDoc="1" locked="0" layoutInCell="1" allowOverlap="1" wp14:anchorId="1846DDA6" wp14:editId="3154B3F2">
+            <wp:simplePos x="0" y="0"/>
+            <wp:positionH relativeFrom="column">
+              <wp:posOffset>3540125</wp:posOffset>
+            </wp:positionH>
+            <wp:positionV relativeFrom="paragraph">
+              <wp:posOffset>934852</wp:posOffset>
+            </wp:positionV>
+            <wp:extent cx="3165475" cy="3157855"/>
+            <wp:effectExtent l="0" t="0" r="0" b="4445"/>
+            <wp:wrapTight wrapText="bothSides">
+              <wp:wrapPolygon edited="0">
+                <wp:start x="0" y="0"/>
+                <wp:lineTo x="0" y="21500"/>
+                <wp:lineTo x="21448" y="21500"/>
+                <wp:lineTo x="21448" y="0"/>
+                <wp:lineTo x="0" y="0"/>
+              </wp:wrapPolygon>
+            </wp:wrapTight>
+            <wp:docPr id="37" name="Picture 37" descr="Icon&#10;&#10;Description automatically generated"/>
+            <wp:cNvGraphicFramePr>
+              <a:graphicFrameLocks xmlns:a="http://schemas.openxmlformats.org/drawingml/2006/main" noChangeAspect="1"/>
+            </wp:cNvGraphicFramePr>
+            <a:graphic xmlns:a="http://schemas.openxmlformats.org/drawingml/2006/main">
+              <a:graphicData uri="http://schemas.openxmlformats.org/drawingml/2006/picture">
+                <pic:pic xmlns:pic="http://schemas.openxmlformats.org/drawingml/2006/picture">
+                  <pic:nvPicPr>
+                    <pic:cNvPr id="37" name="Picture 37" descr="Icon&#10;&#10;Description automatically generated"/>
+                    <pic:cNvPicPr/>
+                  </pic:nvPicPr>
+                  <pic:blipFill>
+                    <a:blip r:embed="rId25">
+                      <a:extLst>
+                        <a:ext uri="{28A0092B-C50C-407E-A947-70E740481C1C}">
+                          <a14:useLocalDpi xmlns:a14="http://schemas.microsoft.com/office/drawing/2010/main" val="0"/>
+                        </a:ext>
+                      </a:extLst>
+                    </a:blip>
+                    <a:stretch>
+                      <a:fillRect/>
+                    </a:stretch>
+                  </pic:blipFill>
+                  <pic:spPr>
+                    <a:xfrm>
+                      <a:off x="0" y="0"/>
+                      <a:ext cx="3165475" cy="3157855"/>
+                    </a:xfrm>
+                    <a:prstGeom prst="rect">
+                      <a:avLst/>
+                    </a:prstGeom>
+                  </pic:spPr>
+                </pic:pic>
+              </a:graphicData>
+            </a:graphic>
+            <wp14:sizeRelH relativeFrom="page">
+              <wp14:pctWidth>0</wp14:pctWidth>
+            </wp14:sizeRelH>
+            <wp14:sizeRelV relativeFrom="page">
+              <wp14:pctHeight>0</wp14:pctHeight>
+            </wp14:sizeRelV>
+          </wp:anchor>
+        </w:drawing>
+      </w:r>
+      <w:r>
+        <w:rPr>
+          <w:noProof/>
+        </w:rPr>
+        <w:drawing>
+          <wp:anchor distT="0" distB="0" distL="114300" distR="114300" simplePos="0" relativeHeight="251702272" behindDoc="1" locked="0" layoutInCell="1" allowOverlap="1" wp14:anchorId="20F96F6F" wp14:editId="5DFD220B">
+            <wp:simplePos x="0" y="0"/>
+            <wp:positionH relativeFrom="column">
+              <wp:posOffset>516206</wp:posOffset>
+            </wp:positionH>
+            <wp:positionV relativeFrom="paragraph">
+              <wp:posOffset>902145</wp:posOffset>
+            </wp:positionV>
+            <wp:extent cx="1776095" cy="3740150"/>
+            <wp:effectExtent l="0" t="0" r="0" b="0"/>
+            <wp:wrapTight wrapText="bothSides">
+              <wp:wrapPolygon edited="0">
+                <wp:start x="0" y="0"/>
+                <wp:lineTo x="0" y="21453"/>
+                <wp:lineTo x="21314" y="21453"/>
+                <wp:lineTo x="21314" y="0"/>
+                <wp:lineTo x="0" y="0"/>
+              </wp:wrapPolygon>
+            </wp:wrapTight>
+            <wp:docPr id="36" name="Picture 36" descr="A screenshot of a computer&#10;&#10;Description automatically generated with medium confidence"/>
+            <wp:cNvGraphicFramePr>
+              <a:graphicFrameLocks xmlns:a="http://schemas.openxmlformats.org/drawingml/2006/main" noChangeAspect="1"/>
+            </wp:cNvGraphicFramePr>
+            <a:graphic xmlns:a="http://schemas.openxmlformats.org/drawingml/2006/main">
+              <a:graphicData uri="http://schemas.openxmlformats.org/drawingml/2006/picture">
+                <pic:pic xmlns:pic="http://schemas.openxmlformats.org/drawingml/2006/picture">
+                  <pic:nvPicPr>
+                    <pic:cNvPr id="36" name="Picture 36" descr="A screenshot of a computer&#10;&#10;Description automatically generated with medium confidence"/>
+                    <pic:cNvPicPr/>
+                  </pic:nvPicPr>
+                  <pic:blipFill>
+                    <a:blip r:embed="rId26">
+                      <a:extLst>
+                        <a:ext uri="{28A0092B-C50C-407E-A947-70E740481C1C}">
+                          <a14:useLocalDpi xmlns:a14="http://schemas.microsoft.com/office/drawing/2010/main" val="0"/>
+                        </a:ext>
+                      </a:extLst>
+                    </a:blip>
+                    <a:stretch>
+                      <a:fillRect/>
+                    </a:stretch>
+                  </pic:blipFill>
+                  <pic:spPr>
+                    <a:xfrm>
+                      <a:off x="0" y="0"/>
+                      <a:ext cx="1776095" cy="3740150"/>
+                    </a:xfrm>
+                    <a:prstGeom prst="rect">
+                      <a:avLst/>
+                    </a:prstGeom>
+                  </pic:spPr>
+                </pic:pic>
+              </a:graphicData>
+            </a:graphic>
+            <wp14:sizeRelH relativeFrom="page">
+              <wp14:pctWidth>0</wp14:pctWidth>
+            </wp14:sizeRelH>
+            <wp14:sizeRelV relativeFrom="page">
+              <wp14:pctHeight>0</wp14:pctHeight>
+            </wp14:sizeRelV>
+          </wp:anchor>
+        </w:drawing>
+      </w:r>
+    </w:p>
     <w:sectPr>
-      <w:headerReference w:type="default" r:id="rId24"/>
+      <w:headerReference w:type="default" r:id="rId27"/>
       <w:pgSz w:w="11906" w:h="16838"/>
       <w:pgMar w:top="720" w:right="720" w:bottom="720" w:left="720" w:header="708" w:footer="708" w:gutter="0"/>
       <w:cols w:space="708"/>
@@ -4084,6 +4496,29 @@
       <w:szCs w:val="26"/>
     </w:rPr>
   </w:style>
+  <w:style w:type="character" w:styleId="Hyperlink">
+    <w:name w:val="Hyperlink"/>
+    <w:basedOn w:val="DefaultParagraphFont"/>
+    <w:uiPriority w:val="99"/>
+    <w:unhideWhenUsed/>
+    <w:rsid w:val="00C169AE"/>
+    <w:rPr>
+      <w:color w:val="0563C1" w:themeColor="hyperlink"/>
+      <w:u w:val="single"/>
+    </w:rPr>
+  </w:style>
+  <w:style w:type="character" w:styleId="UnresolvedMention">
+    <w:name w:val="Unresolved Mention"/>
+    <w:basedOn w:val="DefaultParagraphFont"/>
+    <w:uiPriority w:val="99"/>
+    <w:semiHidden/>
+    <w:unhideWhenUsed/>
+    <w:rsid w:val="00C169AE"/>
+    <w:rPr>
+      <w:color w:val="605E5C"/>
+      <w:shd w:val="clear" w:color="auto" w:fill="E1DFDD"/>
+    </w:rPr>
+  </w:style>
 </w:styles>
 </file>
 

</xml_diff>

<commit_message>
Exercise 12 and 13 finished
</commit_message>
<xml_diff>
--- a/F21DV Lab 1 Report.docx
+++ b/F21DV Lab 1 Report.docx
@@ -3136,6 +3136,9 @@
         </w:drawing>
       </w:r>
       <w:r>
+        <w:rPr>
+          <w:noProof/>
+        </w:rPr>
         <mc:AlternateContent>
           <mc:Choice Requires="wps">
             <w:drawing>
@@ -3206,11 +3209,7 @@
           </mc:Choice>
           <mc:Fallback>
             <w:pict>
-              <v:shapetype w14:anchorId="7B849BE6" id="_x0000_t202" coordsize="21600,21600" o:spt="202" path="m,l,21600r21600,l21600,xe">
-                <v:stroke joinstyle="miter"/>
-                <v:path gradientshapeok="t" o:connecttype="rect"/>
-              </v:shapetype>
-              <v:shape id="Text Box 33" o:spid="_x0000_s1040" type="#_x0000_t202" style="position:absolute;margin-left:345.7pt;margin-top:.05pt;width:76pt;height:20.5pt;z-index:251699200;visibility:visible;mso-wrap-style:square;mso-height-percent:0;mso-wrap-distance-left:9pt;mso-wrap-distance-top:0;mso-wrap-distance-right:9pt;mso-wrap-distance-bottom:0;mso-position-horizontal:absolute;mso-position-horizontal-relative:text;mso-position-vertical:absolute;mso-position-vertical-relative:text;mso-height-percent:0;mso-height-relative:margin;v-text-anchor:top" o:gfxdata="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" filled="f" stroked="f" strokeweight=".5pt">
+              <v:shape w14:anchorId="7B849BE6" id="Text Box 33" o:spid="_x0000_s1040" type="#_x0000_t202" style="position:absolute;margin-left:345.7pt;margin-top:.05pt;width:76pt;height:20.5pt;z-index:251699200;visibility:visible;mso-wrap-style:square;mso-height-percent:0;mso-wrap-distance-left:9pt;mso-wrap-distance-top:0;mso-wrap-distance-right:9pt;mso-wrap-distance-bottom:0;mso-position-horizontal:absolute;mso-position-horizontal-relative:text;mso-position-vertical:absolute;mso-position-vertical-relative:text;mso-height-percent:0;mso-height-relative:margin;v-text-anchor:top" o:gfxdata="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" filled="f" stroked="f" strokeweight=".5pt">
                 <v:textbox>
                   <w:txbxContent>
                     <w:p>
@@ -3237,6 +3236,9 @@
         </mc:AlternateContent>
       </w:r>
       <w:r>
+        <w:rPr>
+          <w:noProof/>
+        </w:rPr>
         <mc:AlternateContent>
           <mc:Choice Requires="wps">
             <w:drawing>
@@ -3353,13 +3355,7 @@
         <w:pStyle w:val="Heading2"/>
       </w:pPr>
       <w:r>
-        <w:t>Exercise 1</w:t>
-      </w:r>
-      <w:r>
-        <w:t>2</w:t>
-      </w:r>
-      <w:r>
-        <w:t>.</w:t>
+        <w:t>Exercise 12.</w:t>
       </w:r>
     </w:p>
     <w:p>
@@ -3420,13 +3416,446 @@
         <mc:AlternateContent>
           <mc:Choice Requires="wps">
             <w:drawing>
-              <wp:anchor distT="0" distB="0" distL="114300" distR="114300" simplePos="0" relativeHeight="251706368" behindDoc="0" locked="0" layoutInCell="1" allowOverlap="1" wp14:anchorId="0EB60476" wp14:editId="0AC2199B">
+              <wp:anchor distT="0" distB="0" distL="114300" distR="114300" simplePos="0" relativeHeight="251709440" behindDoc="0" locked="0" layoutInCell="1" allowOverlap="1" wp14:anchorId="50C096C5" wp14:editId="664855FF">
                 <wp:simplePos x="0" y="0"/>
                 <wp:positionH relativeFrom="column">
-                  <wp:posOffset>4752991</wp:posOffset>
+                  <wp:posOffset>4597615</wp:posOffset>
                 </wp:positionH>
                 <wp:positionV relativeFrom="paragraph">
-                  <wp:posOffset>676374</wp:posOffset>
+                  <wp:posOffset>259080</wp:posOffset>
+                </wp:positionV>
+                <wp:extent cx="965200" cy="260350"/>
+                <wp:effectExtent l="0" t="0" r="0" b="6350"/>
+                <wp:wrapNone/>
+                <wp:docPr id="31" name="Text Box 31"/>
+                <wp:cNvGraphicFramePr/>
+                <a:graphic xmlns:a="http://schemas.openxmlformats.org/drawingml/2006/main">
+                  <a:graphicData uri="http://schemas.microsoft.com/office/word/2010/wordprocessingShape">
+                    <wps:wsp>
+                      <wps:cNvSpPr txBox="1"/>
+                      <wps:spPr>
+                        <a:xfrm>
+                          <a:off x="0" y="0"/>
+                          <a:ext cx="965200" cy="260350"/>
+                        </a:xfrm>
+                        <a:prstGeom prst="rect">
+                          <a:avLst/>
+                        </a:prstGeom>
+                        <a:noFill/>
+                        <a:ln w="6350">
+                          <a:noFill/>
+                        </a:ln>
+                      </wps:spPr>
+                      <wps:txbx>
+                        <w:txbxContent>
+                          <w:p>
+                            <w:pPr>
+                              <w:jc w:val="center"/>
+                              <w:rPr>
+                                <w:b/>
+                                <w:bCs/>
+                              </w:rPr>
+                            </w:pPr>
+                            <w:r>
+                              <w:rPr>
+                                <w:b/>
+                                <w:bCs/>
+                              </w:rPr>
+                              <w:t>Result</w:t>
+                            </w:r>
+                          </w:p>
+                        </w:txbxContent>
+                      </wps:txbx>
+                      <wps:bodyPr rot="0" spcFirstLastPara="0" vertOverflow="overflow" horzOverflow="overflow" vert="horz" wrap="square" lIns="91440" tIns="45720" rIns="91440" bIns="45720" numCol="1" spcCol="0" rtlCol="0" fromWordArt="0" anchor="t" anchorCtr="0" forceAA="0" compatLnSpc="1">
+                        <a:prstTxWarp prst="textNoShape">
+                          <a:avLst/>
+                        </a:prstTxWarp>
+                        <a:noAutofit/>
+                      </wps:bodyPr>
+                    </wps:wsp>
+                  </a:graphicData>
+                </a:graphic>
+                <wp14:sizeRelV relativeFrom="margin">
+                  <wp14:pctHeight>0</wp14:pctHeight>
+                </wp14:sizeRelV>
+              </wp:anchor>
+            </w:drawing>
+          </mc:Choice>
+          <mc:Fallback>
+            <w:pict>
+              <v:shape w14:anchorId="50C096C5" id="Text Box 31" o:spid="_x0000_s1042" type="#_x0000_t202" style="position:absolute;margin-left:362pt;margin-top:20.4pt;width:76pt;height:20.5pt;z-index:251709440;visibility:visible;mso-wrap-style:square;mso-height-percent:0;mso-wrap-distance-left:9pt;mso-wrap-distance-top:0;mso-wrap-distance-right:9pt;mso-wrap-distance-bottom:0;mso-position-horizontal:absolute;mso-position-horizontal-relative:text;mso-position-vertical:absolute;mso-position-vertical-relative:text;mso-height-percent:0;mso-height-relative:margin;v-text-anchor:top" o:gfxdata="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" filled="f" stroked="f" strokeweight=".5pt">
+                <v:textbox>
+                  <w:txbxContent>
+                    <w:p>
+                      <w:pPr>
+                        <w:jc w:val="center"/>
+                        <w:rPr>
+                          <w:b/>
+                          <w:bCs/>
+                        </w:rPr>
+                      </w:pPr>
+                      <w:r>
+                        <w:rPr>
+                          <w:b/>
+                          <w:bCs/>
+                        </w:rPr>
+                        <w:t>Result</w:t>
+                      </w:r>
+                    </w:p>
+                  </w:txbxContent>
+                </v:textbox>
+              </v:shape>
+            </w:pict>
+          </mc:Fallback>
+        </mc:AlternateContent>
+      </w:r>
+      <w:r>
+        <w:rPr>
+          <w:noProof/>
+        </w:rPr>
+        <w:drawing>
+          <wp:anchor distT="0" distB="0" distL="114300" distR="114300" simplePos="0" relativeHeight="251703296" behindDoc="1" locked="0" layoutInCell="1" allowOverlap="1" wp14:anchorId="1846DDA6" wp14:editId="00180962">
+            <wp:simplePos x="0" y="0"/>
+            <wp:positionH relativeFrom="column">
+              <wp:posOffset>3539490</wp:posOffset>
+            </wp:positionH>
+            <wp:positionV relativeFrom="paragraph">
+              <wp:posOffset>553085</wp:posOffset>
+            </wp:positionV>
+            <wp:extent cx="3165475" cy="3157855"/>
+            <wp:effectExtent l="0" t="0" r="0" b="4445"/>
+            <wp:wrapTight wrapText="bothSides">
+              <wp:wrapPolygon edited="0">
+                <wp:start x="0" y="0"/>
+                <wp:lineTo x="0" y="21500"/>
+                <wp:lineTo x="21448" y="21500"/>
+                <wp:lineTo x="21448" y="0"/>
+                <wp:lineTo x="0" y="0"/>
+              </wp:wrapPolygon>
+            </wp:wrapTight>
+            <wp:docPr id="37" name="Picture 37" descr="Icon&#10;&#10;Description automatically generated"/>
+            <wp:cNvGraphicFramePr>
+              <a:graphicFrameLocks xmlns:a="http://schemas.openxmlformats.org/drawingml/2006/main" noChangeAspect="1"/>
+            </wp:cNvGraphicFramePr>
+            <a:graphic xmlns:a="http://schemas.openxmlformats.org/drawingml/2006/main">
+              <a:graphicData uri="http://schemas.openxmlformats.org/drawingml/2006/picture">
+                <pic:pic xmlns:pic="http://schemas.openxmlformats.org/drawingml/2006/picture">
+                  <pic:nvPicPr>
+                    <pic:cNvPr id="37" name="Picture 37" descr="Icon&#10;&#10;Description automatically generated"/>
+                    <pic:cNvPicPr/>
+                  </pic:nvPicPr>
+                  <pic:blipFill>
+                    <a:blip r:embed="rId25">
+                      <a:extLst>
+                        <a:ext uri="{28A0092B-C50C-407E-A947-70E740481C1C}">
+                          <a14:useLocalDpi xmlns:a14="http://schemas.microsoft.com/office/drawing/2010/main" val="0"/>
+                        </a:ext>
+                      </a:extLst>
+                    </a:blip>
+                    <a:stretch>
+                      <a:fillRect/>
+                    </a:stretch>
+                  </pic:blipFill>
+                  <pic:spPr>
+                    <a:xfrm>
+                      <a:off x="0" y="0"/>
+                      <a:ext cx="3165475" cy="3157855"/>
+                    </a:xfrm>
+                    <a:prstGeom prst="rect">
+                      <a:avLst/>
+                    </a:prstGeom>
+                  </pic:spPr>
+                </pic:pic>
+              </a:graphicData>
+            </a:graphic>
+            <wp14:sizeRelH relativeFrom="page">
+              <wp14:pctWidth>0</wp14:pctWidth>
+            </wp14:sizeRelH>
+            <wp14:sizeRelV relativeFrom="page">
+              <wp14:pctHeight>0</wp14:pctHeight>
+            </wp14:sizeRelV>
+          </wp:anchor>
+        </w:drawing>
+      </w:r>
+      <w:r>
+        <w:rPr>
+          <w:noProof/>
+        </w:rPr>
+        <w:drawing>
+          <wp:anchor distT="0" distB="0" distL="114300" distR="114300" simplePos="0" relativeHeight="251702272" behindDoc="1" locked="0" layoutInCell="1" allowOverlap="1" wp14:anchorId="20F96F6F" wp14:editId="352C9DBD">
+            <wp:simplePos x="0" y="0"/>
+            <wp:positionH relativeFrom="column">
+              <wp:posOffset>515299</wp:posOffset>
+            </wp:positionH>
+            <wp:positionV relativeFrom="paragraph">
+              <wp:posOffset>520527</wp:posOffset>
+            </wp:positionV>
+            <wp:extent cx="1776095" cy="3740150"/>
+            <wp:effectExtent l="0" t="0" r="0" b="0"/>
+            <wp:wrapTight wrapText="bothSides">
+              <wp:wrapPolygon edited="0">
+                <wp:start x="0" y="0"/>
+                <wp:lineTo x="0" y="21453"/>
+                <wp:lineTo x="21314" y="21453"/>
+                <wp:lineTo x="21314" y="0"/>
+                <wp:lineTo x="0" y="0"/>
+              </wp:wrapPolygon>
+            </wp:wrapTight>
+            <wp:docPr id="36" name="Picture 36" descr="A screenshot of a computer&#10;&#10;Description automatically generated with medium confidence"/>
+            <wp:cNvGraphicFramePr>
+              <a:graphicFrameLocks xmlns:a="http://schemas.openxmlformats.org/drawingml/2006/main" noChangeAspect="1"/>
+            </wp:cNvGraphicFramePr>
+            <a:graphic xmlns:a="http://schemas.openxmlformats.org/drawingml/2006/main">
+              <a:graphicData uri="http://schemas.openxmlformats.org/drawingml/2006/picture">
+                <pic:pic xmlns:pic="http://schemas.openxmlformats.org/drawingml/2006/picture">
+                  <pic:nvPicPr>
+                    <pic:cNvPr id="36" name="Picture 36" descr="A screenshot of a computer&#10;&#10;Description automatically generated with medium confidence"/>
+                    <pic:cNvPicPr/>
+                  </pic:nvPicPr>
+                  <pic:blipFill>
+                    <a:blip r:embed="rId26">
+                      <a:extLst>
+                        <a:ext uri="{28A0092B-C50C-407E-A947-70E740481C1C}">
+                          <a14:useLocalDpi xmlns:a14="http://schemas.microsoft.com/office/drawing/2010/main" val="0"/>
+                        </a:ext>
+                      </a:extLst>
+                    </a:blip>
+                    <a:stretch>
+                      <a:fillRect/>
+                    </a:stretch>
+                  </pic:blipFill>
+                  <pic:spPr>
+                    <a:xfrm>
+                      <a:off x="0" y="0"/>
+                      <a:ext cx="1776095" cy="3740150"/>
+                    </a:xfrm>
+                    <a:prstGeom prst="rect">
+                      <a:avLst/>
+                    </a:prstGeom>
+                  </pic:spPr>
+                </pic:pic>
+              </a:graphicData>
+            </a:graphic>
+            <wp14:sizeRelH relativeFrom="page">
+              <wp14:pctWidth>0</wp14:pctWidth>
+            </wp14:sizeRelH>
+            <wp14:sizeRelV relativeFrom="page">
+              <wp14:pctHeight>0</wp14:pctHeight>
+            </wp14:sizeRelV>
+          </wp:anchor>
+        </w:drawing>
+      </w:r>
+      <w:r>
+        <mc:AlternateContent>
+          <mc:Choice Requires="wps">
+            <w:drawing>
+              <wp:anchor distT="0" distB="0" distL="114300" distR="114300" simplePos="0" relativeHeight="251708416" behindDoc="0" locked="0" layoutInCell="1" allowOverlap="1" wp14:anchorId="3AC5AF51" wp14:editId="0BAC2ACA">
+                <wp:simplePos x="0" y="0"/>
+                <wp:positionH relativeFrom="column">
+                  <wp:posOffset>896587</wp:posOffset>
+                </wp:positionH>
+                <wp:positionV relativeFrom="paragraph">
+                  <wp:posOffset>258808</wp:posOffset>
+                </wp:positionV>
+                <wp:extent cx="965200" cy="260350"/>
+                <wp:effectExtent l="0" t="0" r="0" b="6350"/>
+                <wp:wrapNone/>
+                <wp:docPr id="2" name="Text Box 2"/>
+                <wp:cNvGraphicFramePr/>
+                <a:graphic xmlns:a="http://schemas.openxmlformats.org/drawingml/2006/main">
+                  <a:graphicData uri="http://schemas.microsoft.com/office/word/2010/wordprocessingShape">
+                    <wps:wsp>
+                      <wps:cNvSpPr txBox="1"/>
+                      <wps:spPr>
+                        <a:xfrm>
+                          <a:off x="0" y="0"/>
+                          <a:ext cx="965200" cy="260350"/>
+                        </a:xfrm>
+                        <a:prstGeom prst="rect">
+                          <a:avLst/>
+                        </a:prstGeom>
+                        <a:noFill/>
+                        <a:ln w="6350">
+                          <a:noFill/>
+                        </a:ln>
+                      </wps:spPr>
+                      <wps:txbx>
+                        <w:txbxContent>
+                          <w:p>
+                            <w:pPr>
+                              <w:jc w:val="center"/>
+                              <w:rPr>
+                                <w:b/>
+                                <w:bCs/>
+                              </w:rPr>
+                            </w:pPr>
+                            <w:r>
+                              <w:rPr>
+                                <w:b/>
+                                <w:bCs/>
+                              </w:rPr>
+                              <w:t>Code</w:t>
+                            </w:r>
+                          </w:p>
+                        </w:txbxContent>
+                      </wps:txbx>
+                      <wps:bodyPr rot="0" spcFirstLastPara="0" vertOverflow="overflow" horzOverflow="overflow" vert="horz" wrap="square" lIns="91440" tIns="45720" rIns="91440" bIns="45720" numCol="1" spcCol="0" rtlCol="0" fromWordArt="0" anchor="t" anchorCtr="0" forceAA="0" compatLnSpc="1">
+                        <a:prstTxWarp prst="textNoShape">
+                          <a:avLst/>
+                        </a:prstTxWarp>
+                        <a:noAutofit/>
+                      </wps:bodyPr>
+                    </wps:wsp>
+                  </a:graphicData>
+                </a:graphic>
+                <wp14:sizeRelV relativeFrom="margin">
+                  <wp14:pctHeight>0</wp14:pctHeight>
+                </wp14:sizeRelV>
+              </wp:anchor>
+            </w:drawing>
+          </mc:Choice>
+          <mc:Fallback>
+            <w:pict>
+              <v:shape w14:anchorId="3AC5AF51" id="Text Box 2" o:spid="_x0000_s1043" type="#_x0000_t202" style="position:absolute;margin-left:70.6pt;margin-top:20.4pt;width:76pt;height:20.5pt;z-index:251708416;visibility:visible;mso-wrap-style:square;mso-height-percent:0;mso-wrap-distance-left:9pt;mso-wrap-distance-top:0;mso-wrap-distance-right:9pt;mso-wrap-distance-bottom:0;mso-position-horizontal:absolute;mso-position-horizontal-relative:text;mso-position-vertical:absolute;mso-position-vertical-relative:text;mso-height-percent:0;mso-height-relative:margin;v-text-anchor:top" o:gfxdata="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" filled="f" stroked="f" strokeweight=".5pt">
+                <v:textbox>
+                  <w:txbxContent>
+                    <w:p>
+                      <w:pPr>
+                        <w:jc w:val="center"/>
+                        <w:rPr>
+                          <w:b/>
+                          <w:bCs/>
+                        </w:rPr>
+                      </w:pPr>
+                      <w:r>
+                        <w:rPr>
+                          <w:b/>
+                          <w:bCs/>
+                        </w:rPr>
+                        <w:t>Code</w:t>
+                      </w:r>
+                    </w:p>
+                  </w:txbxContent>
+                </v:textbox>
+              </v:shape>
+            </w:pict>
+          </mc:Fallback>
+        </mc:AlternateContent>
+      </w:r>
+      <w:r>
+        <w:rPr>
+          <w:noProof/>
+        </w:rPr>
+        <mc:AlternateContent>
+          <mc:Choice Requires="wps">
+            <w:drawing>
+              <wp:anchor distT="0" distB="0" distL="114300" distR="114300" simplePos="0" relativeHeight="251705344" behindDoc="0" locked="0" layoutInCell="1" allowOverlap="1" wp14:anchorId="42245571" wp14:editId="66F2414D">
+                <wp:simplePos x="0" y="0"/>
+                <wp:positionH relativeFrom="column">
+                  <wp:posOffset>516255</wp:posOffset>
+                </wp:positionH>
+                <wp:positionV relativeFrom="paragraph">
+                  <wp:posOffset>11763375</wp:posOffset>
+                </wp:positionV>
+                <wp:extent cx="965200" cy="260350"/>
+                <wp:effectExtent l="0" t="0" r="0" b="6350"/>
+                <wp:wrapNone/>
+                <wp:docPr id="38" name="Text Box 38"/>
+                <wp:cNvGraphicFramePr/>
+                <a:graphic xmlns:a="http://schemas.openxmlformats.org/drawingml/2006/main">
+                  <a:graphicData uri="http://schemas.microsoft.com/office/word/2010/wordprocessingShape">
+                    <wps:wsp>
+                      <wps:cNvSpPr txBox="1"/>
+                      <wps:spPr>
+                        <a:xfrm>
+                          <a:off x="0" y="0"/>
+                          <a:ext cx="965200" cy="260350"/>
+                        </a:xfrm>
+                        <a:prstGeom prst="rect">
+                          <a:avLst/>
+                        </a:prstGeom>
+                        <a:noFill/>
+                        <a:ln w="6350">
+                          <a:noFill/>
+                        </a:ln>
+                      </wps:spPr>
+                      <wps:txbx>
+                        <w:txbxContent>
+                          <w:p>
+                            <w:pPr>
+                              <w:jc w:val="center"/>
+                              <w:rPr>
+                                <w:b/>
+                                <w:bCs/>
+                              </w:rPr>
+                            </w:pPr>
+                            <w:r>
+                              <w:rPr>
+                                <w:b/>
+                                <w:bCs/>
+                              </w:rPr>
+                              <w:t>Code</w:t>
+                            </w:r>
+                          </w:p>
+                        </w:txbxContent>
+                      </wps:txbx>
+                      <wps:bodyPr rot="0" spcFirstLastPara="0" vertOverflow="overflow" horzOverflow="overflow" vert="horz" wrap="square" lIns="91440" tIns="45720" rIns="91440" bIns="45720" numCol="1" spcCol="0" rtlCol="0" fromWordArt="0" anchor="t" anchorCtr="0" forceAA="0" compatLnSpc="1">
+                        <a:prstTxWarp prst="textNoShape">
+                          <a:avLst/>
+                        </a:prstTxWarp>
+                        <a:noAutofit/>
+                      </wps:bodyPr>
+                    </wps:wsp>
+                  </a:graphicData>
+                </a:graphic>
+                <wp14:sizeRelV relativeFrom="margin">
+                  <wp14:pctHeight>0</wp14:pctHeight>
+                </wp14:sizeRelV>
+              </wp:anchor>
+            </w:drawing>
+          </mc:Choice>
+          <mc:Fallback>
+            <w:pict>
+              <v:shape w14:anchorId="42245571" id="Text Box 38" o:spid="_x0000_s1044" type="#_x0000_t202" style="position:absolute;margin-left:40.65pt;margin-top:926.25pt;width:76pt;height:20.5pt;z-index:251705344;visibility:visible;mso-wrap-style:square;mso-height-percent:0;mso-wrap-distance-left:9pt;mso-wrap-distance-top:0;mso-wrap-distance-right:9pt;mso-wrap-distance-bottom:0;mso-position-horizontal:absolute;mso-position-horizontal-relative:text;mso-position-vertical:absolute;mso-position-vertical-relative:text;mso-height-percent:0;mso-height-relative:margin;v-text-anchor:top" o:gfxdata="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" filled="f" stroked="f" strokeweight=".5pt">
+                <v:textbox>
+                  <w:txbxContent>
+                    <w:p>
+                      <w:pPr>
+                        <w:jc w:val="center"/>
+                        <w:rPr>
+                          <w:b/>
+                          <w:bCs/>
+                        </w:rPr>
+                      </w:pPr>
+                      <w:r>
+                        <w:rPr>
+                          <w:b/>
+                          <w:bCs/>
+                        </w:rPr>
+                        <w:t>Code</w:t>
+                      </w:r>
+                    </w:p>
+                  </w:txbxContent>
+                </v:textbox>
+              </v:shape>
+            </w:pict>
+          </mc:Fallback>
+        </mc:AlternateContent>
+      </w:r>
+      <w:r>
+        <w:rPr>
+          <w:noProof/>
+        </w:rPr>
+        <mc:AlternateContent>
+          <mc:Choice Requires="wps">
+            <w:drawing>
+              <wp:anchor distT="0" distB="0" distL="114300" distR="114300" simplePos="0" relativeHeight="251706368" behindDoc="0" locked="0" layoutInCell="1" allowOverlap="1" wp14:anchorId="0EB60476" wp14:editId="76C01078">
+                <wp:simplePos x="0" y="0"/>
+                <wp:positionH relativeFrom="column">
+                  <wp:posOffset>4352612</wp:posOffset>
+                </wp:positionH>
+                <wp:positionV relativeFrom="paragraph">
+                  <wp:posOffset>11817844</wp:posOffset>
                 </wp:positionV>
                 <wp:extent cx="965200" cy="260350"/>
                 <wp:effectExtent l="0" t="0" r="0" b="6350"/>
@@ -3487,7 +3916,7 @@
           </mc:Choice>
           <mc:Fallback>
             <w:pict>
-              <v:shape w14:anchorId="0EB60476" id="Text Box 39" o:spid="_x0000_s1042" type="#_x0000_t202" style="position:absolute;margin-left:374.25pt;margin-top:53.25pt;width:76pt;height:20.5pt;z-index:251706368;visibility:visible;mso-wrap-style:square;mso-height-percent:0;mso-wrap-distance-left:9pt;mso-wrap-distance-top:0;mso-wrap-distance-right:9pt;mso-wrap-distance-bottom:0;mso-position-horizontal:absolute;mso-position-horizontal-relative:text;mso-position-vertical:absolute;mso-position-vertical-relative:text;mso-height-percent:0;mso-height-relative:margin;v-text-anchor:top" o:gfxdata="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" filled="f" stroked="f" strokeweight=".5pt">
+              <v:shape w14:anchorId="0EB60476" id="Text Box 39" o:spid="_x0000_s1045" type="#_x0000_t202" style="position:absolute;margin-left:342.75pt;margin-top:930.55pt;width:76pt;height:20.5pt;z-index:251706368;visibility:visible;mso-wrap-style:square;mso-height-percent:0;mso-wrap-distance-left:9pt;mso-wrap-distance-top:0;mso-wrap-distance-right:9pt;mso-wrap-distance-bottom:0;mso-position-horizontal:absolute;mso-position-horizontal-relative:text;mso-position-vertical:absolute;mso-position-vertical-relative:text;mso-height-percent:0;mso-height-relative:margin;v-text-anchor:top" o:gfxdata="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" filled="f" stroked="f" strokeweight=".5pt">
                 <v:textbox>
                   <w:txbxContent>
                     <w:p>
@@ -3513,22 +3942,149 @@
           </mc:Fallback>
         </mc:AlternateContent>
       </w:r>
+    </w:p>
+    <w:p/>
+    <w:p/>
+    <w:p/>
+    <w:p/>
+    <w:p/>
+    <w:p/>
+    <w:p/>
+    <w:p/>
+    <w:p/>
+    <w:p/>
+    <w:p/>
+    <w:p/>
+    <w:p/>
+    <w:p/>
+    <w:p>
+      <w:pPr>
+        <w:pStyle w:val="Heading2"/>
+      </w:pPr>
+      <w:r>
+        <w:t>Exercise 1</w:t>
+      </w:r>
+      <w:r>
+        <w:t>3</w:t>
+      </w:r>
+      <w:r>
+        <w:t>.</w:t>
+      </w:r>
+    </w:p>
+    <w:p>
       <w:r>
         <mc:AlternateContent>
           <mc:Choice Requires="wps">
             <w:drawing>
-              <wp:anchor distT="0" distB="0" distL="114300" distR="114300" simplePos="0" relativeHeight="251705344" behindDoc="0" locked="0" layoutInCell="1" allowOverlap="1" wp14:anchorId="42245571" wp14:editId="27CA1BE4">
+              <wp:anchor distT="0" distB="0" distL="114300" distR="114300" simplePos="0" relativeHeight="251715584" behindDoc="0" locked="0" layoutInCell="1" allowOverlap="1" wp14:anchorId="6AA94F60" wp14:editId="00B6A9D2">
                 <wp:simplePos x="0" y="0"/>
                 <wp:positionH relativeFrom="column">
-                  <wp:posOffset>914400</wp:posOffset>
+                  <wp:posOffset>4722528</wp:posOffset>
                 </wp:positionH>
                 <wp:positionV relativeFrom="paragraph">
-                  <wp:posOffset>622820</wp:posOffset>
+                  <wp:posOffset>1060334</wp:posOffset>
                 </wp:positionV>
                 <wp:extent cx="965200" cy="260350"/>
                 <wp:effectExtent l="0" t="0" r="0" b="6350"/>
                 <wp:wrapNone/>
-                <wp:docPr id="38" name="Text Box 38"/>
+                <wp:docPr id="44" name="Text Box 44"/>
+                <wp:cNvGraphicFramePr/>
+                <a:graphic xmlns:a="http://schemas.openxmlformats.org/drawingml/2006/main">
+                  <a:graphicData uri="http://schemas.microsoft.com/office/word/2010/wordprocessingShape">
+                    <wps:wsp>
+                      <wps:cNvSpPr txBox="1"/>
+                      <wps:spPr>
+                        <a:xfrm>
+                          <a:off x="0" y="0"/>
+                          <a:ext cx="965200" cy="260350"/>
+                        </a:xfrm>
+                        <a:prstGeom prst="rect">
+                          <a:avLst/>
+                        </a:prstGeom>
+                        <a:noFill/>
+                        <a:ln w="6350">
+                          <a:noFill/>
+                        </a:ln>
+                      </wps:spPr>
+                      <wps:txbx>
+                        <w:txbxContent>
+                          <w:p>
+                            <w:pPr>
+                              <w:jc w:val="center"/>
+                              <w:rPr>
+                                <w:b/>
+                                <w:bCs/>
+                              </w:rPr>
+                            </w:pPr>
+                            <w:r>
+                              <w:rPr>
+                                <w:b/>
+                                <w:bCs/>
+                              </w:rPr>
+                              <w:t>Result</w:t>
+                            </w:r>
+                          </w:p>
+                        </w:txbxContent>
+                      </wps:txbx>
+                      <wps:bodyPr rot="0" spcFirstLastPara="0" vertOverflow="overflow" horzOverflow="overflow" vert="horz" wrap="square" lIns="91440" tIns="45720" rIns="91440" bIns="45720" numCol="1" spcCol="0" rtlCol="0" fromWordArt="0" anchor="t" anchorCtr="0" forceAA="0" compatLnSpc="1">
+                        <a:prstTxWarp prst="textNoShape">
+                          <a:avLst/>
+                        </a:prstTxWarp>
+                        <a:noAutofit/>
+                      </wps:bodyPr>
+                    </wps:wsp>
+                  </a:graphicData>
+                </a:graphic>
+                <wp14:sizeRelV relativeFrom="margin">
+                  <wp14:pctHeight>0</wp14:pctHeight>
+                </wp14:sizeRelV>
+              </wp:anchor>
+            </w:drawing>
+          </mc:Choice>
+          <mc:Fallback>
+            <w:pict>
+              <v:shape w14:anchorId="6AA94F60" id="Text Box 44" o:spid="_x0000_s1046" type="#_x0000_t202" style="position:absolute;margin-left:371.85pt;margin-top:83.5pt;width:76pt;height:20.5pt;z-index:251715584;visibility:visible;mso-wrap-style:square;mso-height-percent:0;mso-wrap-distance-left:9pt;mso-wrap-distance-top:0;mso-wrap-distance-right:9pt;mso-wrap-distance-bottom:0;mso-position-horizontal:absolute;mso-position-horizontal-relative:text;mso-position-vertical:absolute;mso-position-vertical-relative:text;mso-height-percent:0;mso-height-relative:margin;v-text-anchor:top" o:gfxdata="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" filled="f" stroked="f" strokeweight=".5pt">
+                <v:textbox>
+                  <w:txbxContent>
+                    <w:p>
+                      <w:pPr>
+                        <w:jc w:val="center"/>
+                        <w:rPr>
+                          <w:b/>
+                          <w:bCs/>
+                        </w:rPr>
+                      </w:pPr>
+                      <w:r>
+                        <w:rPr>
+                          <w:b/>
+                          <w:bCs/>
+                        </w:rPr>
+                        <w:t>Result</w:t>
+                      </w:r>
+                    </w:p>
+                  </w:txbxContent>
+                </v:textbox>
+              </v:shape>
+            </w:pict>
+          </mc:Fallback>
+        </mc:AlternateContent>
+      </w:r>
+      <w:r>
+        <mc:AlternateContent>
+          <mc:Choice Requires="wps">
+            <w:drawing>
+              <wp:anchor distT="0" distB="0" distL="114300" distR="114300" simplePos="0" relativeHeight="251714560" behindDoc="0" locked="0" layoutInCell="1" allowOverlap="1" wp14:anchorId="400769C8" wp14:editId="5393AE8D">
+                <wp:simplePos x="0" y="0"/>
+                <wp:positionH relativeFrom="column">
+                  <wp:posOffset>1003300</wp:posOffset>
+                </wp:positionH>
+                <wp:positionV relativeFrom="paragraph">
+                  <wp:posOffset>1056640</wp:posOffset>
+                </wp:positionV>
+                <wp:extent cx="965200" cy="260350"/>
+                <wp:effectExtent l="0" t="0" r="0" b="6350"/>
+                <wp:wrapNone/>
+                <wp:docPr id="43" name="Text Box 43"/>
                 <wp:cNvGraphicFramePr/>
                 <a:graphic xmlns:a="http://schemas.openxmlformats.org/drawingml/2006/main">
                   <a:graphicData uri="http://schemas.microsoft.com/office/word/2010/wordprocessingShape">
@@ -3584,7 +4140,7 @@
           </mc:Choice>
           <mc:Fallback>
             <w:pict>
-              <v:shape w14:anchorId="42245571" id="Text Box 38" o:spid="_x0000_s1043" type="#_x0000_t202" style="position:absolute;margin-left:1in;margin-top:49.05pt;width:76pt;height:20.5pt;z-index:251705344;visibility:visible;mso-wrap-style:square;mso-height-percent:0;mso-wrap-distance-left:9pt;mso-wrap-distance-top:0;mso-wrap-distance-right:9pt;mso-wrap-distance-bottom:0;mso-position-horizontal:absolute;mso-position-horizontal-relative:text;mso-position-vertical:absolute;mso-position-vertical-relative:text;mso-height-percent:0;mso-height-relative:margin;v-text-anchor:top" o:gfxdata="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" filled="f" stroked="f" strokeweight=".5pt">
+              <v:shape w14:anchorId="400769C8" id="Text Box 43" o:spid="_x0000_s1047" type="#_x0000_t202" style="position:absolute;margin-left:79pt;margin-top:83.2pt;width:76pt;height:20.5pt;z-index:251714560;visibility:visible;mso-wrap-style:square;mso-height-percent:0;mso-wrap-distance-left:9pt;mso-wrap-distance-top:0;mso-wrap-distance-right:9pt;mso-wrap-distance-bottom:0;mso-position-horizontal:absolute;mso-position-horizontal-relative:text;mso-position-vertical:absolute;mso-position-vertical-relative:text;mso-height-percent:0;mso-height-relative:margin;v-text-anchor:top" o:gfxdata="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" filled="f" stroked="f" strokeweight=".5pt">
                 <v:textbox>
                   <w:txbxContent>
                     <w:p>
@@ -3615,13 +4171,13 @@
           <w:noProof/>
         </w:rPr>
         <w:drawing>
-          <wp:anchor distT="0" distB="0" distL="114300" distR="114300" simplePos="0" relativeHeight="251703296" behindDoc="1" locked="0" layoutInCell="1" allowOverlap="1" wp14:anchorId="1846DDA6" wp14:editId="3154B3F2">
+          <wp:anchor distT="0" distB="0" distL="114300" distR="114300" simplePos="0" relativeHeight="251712512" behindDoc="1" locked="0" layoutInCell="1" allowOverlap="1" wp14:anchorId="31DAB417" wp14:editId="601839D1">
             <wp:simplePos x="0" y="0"/>
             <wp:positionH relativeFrom="column">
-              <wp:posOffset>3540125</wp:posOffset>
+              <wp:posOffset>3541395</wp:posOffset>
             </wp:positionH>
             <wp:positionV relativeFrom="paragraph">
-              <wp:posOffset>934852</wp:posOffset>
+              <wp:posOffset>1377950</wp:posOffset>
             </wp:positionV>
             <wp:extent cx="3165475" cy="3157855"/>
             <wp:effectExtent l="0" t="0" r="0" b="4445"/>
@@ -3634,7 +4190,7 @@
                 <wp:lineTo x="0" y="0"/>
               </wp:wrapPolygon>
             </wp:wrapTight>
-            <wp:docPr id="37" name="Picture 37" descr="Icon&#10;&#10;Description automatically generated"/>
+            <wp:docPr id="42" name="Picture 42" descr="Icon&#10;&#10;Description automatically generated"/>
             <wp:cNvGraphicFramePr>
               <a:graphicFrameLocks xmlns:a="http://schemas.openxmlformats.org/drawingml/2006/main" noChangeAspect="1"/>
             </wp:cNvGraphicFramePr>
@@ -3683,26 +4239,26 @@
           <w:noProof/>
         </w:rPr>
         <w:drawing>
-          <wp:anchor distT="0" distB="0" distL="114300" distR="114300" simplePos="0" relativeHeight="251702272" behindDoc="1" locked="0" layoutInCell="1" allowOverlap="1" wp14:anchorId="20F96F6F" wp14:editId="5DFD220B">
+          <wp:anchor distT="0" distB="0" distL="114300" distR="114300" simplePos="0" relativeHeight="251710464" behindDoc="1" locked="0" layoutInCell="1" allowOverlap="1" wp14:anchorId="06C40F47" wp14:editId="45E6A8EC">
             <wp:simplePos x="0" y="0"/>
             <wp:positionH relativeFrom="column">
-              <wp:posOffset>516206</wp:posOffset>
+              <wp:posOffset>409105</wp:posOffset>
             </wp:positionH>
             <wp:positionV relativeFrom="paragraph">
-              <wp:posOffset>902145</wp:posOffset>
+              <wp:posOffset>1385150</wp:posOffset>
             </wp:positionV>
-            <wp:extent cx="1776095" cy="3740150"/>
-            <wp:effectExtent l="0" t="0" r="0" b="0"/>
+            <wp:extent cx="2334260" cy="3152775"/>
+            <wp:effectExtent l="0" t="0" r="8890" b="9525"/>
             <wp:wrapTight wrapText="bothSides">
               <wp:wrapPolygon edited="0">
                 <wp:start x="0" y="0"/>
-                <wp:lineTo x="0" y="21453"/>
-                <wp:lineTo x="21314" y="21453"/>
-                <wp:lineTo x="21314" y="0"/>
+                <wp:lineTo x="0" y="21535"/>
+                <wp:lineTo x="21506" y="21535"/>
+                <wp:lineTo x="21506" y="0"/>
                 <wp:lineTo x="0" y="0"/>
               </wp:wrapPolygon>
             </wp:wrapTight>
-            <wp:docPr id="36" name="Picture 36" descr="A screenshot of a computer&#10;&#10;Description automatically generated with medium confidence"/>
+            <wp:docPr id="41" name="Picture 41" descr="Text&#10;&#10;Description automatically generated"/>
             <wp:cNvGraphicFramePr>
               <a:graphicFrameLocks xmlns:a="http://schemas.openxmlformats.org/drawingml/2006/main" noChangeAspect="1"/>
             </wp:cNvGraphicFramePr>
@@ -3710,11 +4266,11 @@
               <a:graphicData uri="http://schemas.openxmlformats.org/drawingml/2006/picture">
                 <pic:pic xmlns:pic="http://schemas.openxmlformats.org/drawingml/2006/picture">
                   <pic:nvPicPr>
-                    <pic:cNvPr id="36" name="Picture 36" descr="A screenshot of a computer&#10;&#10;Description automatically generated with medium confidence"/>
+                    <pic:cNvPr id="41" name="Picture 41" descr="Text&#10;&#10;Description automatically generated"/>
                     <pic:cNvPicPr/>
                   </pic:nvPicPr>
                   <pic:blipFill>
-                    <a:blip r:embed="rId26">
+                    <a:blip r:embed="rId27">
                       <a:extLst>
                         <a:ext uri="{28A0092B-C50C-407E-A947-70E740481C1C}">
                           <a14:useLocalDpi xmlns:a14="http://schemas.microsoft.com/office/drawing/2010/main" val="0"/>
@@ -3728,7 +4284,7 @@
                   <pic:spPr>
                     <a:xfrm>
                       <a:off x="0" y="0"/>
-                      <a:ext cx="1776095" cy="3740150"/>
+                      <a:ext cx="2334260" cy="3152775"/>
                     </a:xfrm>
                     <a:prstGeom prst="rect">
                       <a:avLst/>
@@ -3746,9 +4302,18 @@
           </wp:anchor>
         </w:drawing>
       </w:r>
+      <w:r>
+        <w:t xml:space="preserve">For this exercise I used the same code structure as before by adding an SVG to the screen and then using a foreach loop to loop through the data and appending each shape with the necessary attributes. </w:t>
+      </w:r>
+      <w:r>
+        <w:t>However,</w:t>
+      </w:r>
+      <w:r>
+        <w:t xml:space="preserve"> this time I added the append and attribute function calls inside a join and then enter function. I also added an exit in the join which print and exit message to the console and removes the shape.</w:t>
+      </w:r>
     </w:p>
     <w:sectPr>
-      <w:headerReference w:type="default" r:id="rId27"/>
+      <w:headerReference w:type="default" r:id="rId28"/>
       <w:pgSz w:w="11906" w:h="16838"/>
       <w:pgMar w:top="720" w:right="720" w:bottom="720" w:left="720" w:header="708" w:footer="708" w:gutter="0"/>
       <w:cols w:space="708"/>

</xml_diff>

<commit_message>
Part Ten almost complete
</commit_message>
<xml_diff>
--- a/F21DV Lab 1 Report.docx
+++ b/F21DV Lab 1 Report.docx
@@ -46,18 +46,10 @@
         <w:t xml:space="preserve">Set </w:t>
       </w:r>
       <w:r>
-        <w:t xml:space="preserve">up GitHub repository configured to use GitHub Pages </w:t>
-      </w:r>
-      <w:proofErr w:type="gramStart"/>
-      <w:r>
-        <w:t>in order t</w:t>
-      </w:r>
-      <w:r>
-        <w:t>o</w:t>
-      </w:r>
-      <w:proofErr w:type="gramEnd"/>
-      <w:r>
-        <w:t xml:space="preserve"> host the lab exercises directly on the repository.</w:t>
+        <w:t>up GitHub repository configured to use GitHub Pages in order t</w:t>
+      </w:r>
+      <w:r>
+        <w:t>o host the lab exercises directly on the repository.</w:t>
       </w:r>
     </w:p>
     <w:p>
@@ -87,15 +79,7 @@
     </w:p>
     <w:p>
       <w:r>
-        <w:t>The version number displayed in in the console output window is “d</w:t>
-      </w:r>
-      <w:proofErr w:type="gramStart"/>
-      <w:r>
-        <w:t>3.version</w:t>
-      </w:r>
-      <w:proofErr w:type="gramEnd"/>
-      <w:r>
-        <w:t>: 7.3.0”</w:t>
+        <w:t>The version number displayed in in the console output window is “d3.version: 7.3.0”</w:t>
       </w:r>
     </w:p>
     <w:p>
@@ -242,13 +226,8 @@
           <w:numId w:val="1"/>
         </w:numPr>
       </w:pPr>
-      <w:proofErr w:type="spellStart"/>
-      <w:r>
-        <w:t>selectAll</w:t>
-      </w:r>
-      <w:proofErr w:type="spellEnd"/>
-      <w:r>
-        <w:t>(“p”) - style all paragraphs</w:t>
+      <w:r>
+        <w:t>selectAll(“p”) - style all paragraphs</w:t>
       </w:r>
     </w:p>
     <w:p>
@@ -682,42 +661,10 @@
     </w:p>
     <w:p>
       <w:r>
-        <w:t>For this exercise I created a for loop that would iterate 10 times. Inside this loop I created a placeholder variable that would take the value of the new div during each iteration. There is then an if condition that checks if the iterator “</w:t>
-      </w:r>
-      <w:proofErr w:type="spellStart"/>
-      <w:r>
-        <w:t>i</w:t>
-      </w:r>
-      <w:proofErr w:type="spellEnd"/>
-      <w:r>
-        <w:t>” is below 6; if this is true the div is formatted accordingly. Different formatting is then applied if the condition (</w:t>
-      </w:r>
-      <w:proofErr w:type="spellStart"/>
-      <w:r>
-        <w:t>i</w:t>
-      </w:r>
-      <w:proofErr w:type="spellEnd"/>
-      <w:r>
-        <w:t xml:space="preserve"> &lt; 6) is not true</w:t>
-      </w:r>
-      <w:r>
-        <w:t>. I also give each div a class of either “</w:t>
-      </w:r>
-      <w:proofErr w:type="spellStart"/>
-      <w:r>
-        <w:t>firstFive</w:t>
-      </w:r>
-      <w:proofErr w:type="spellEnd"/>
-      <w:r>
-        <w:t>” or “</w:t>
-      </w:r>
-      <w:proofErr w:type="spellStart"/>
-      <w:r>
-        <w:t>secondFive</w:t>
-      </w:r>
-      <w:proofErr w:type="spellEnd"/>
-      <w:r>
-        <w:t>” depending on the iteration they are created in so that they can be referenced later if need be.</w:t>
+        <w:t>For this exercise I created a for loop that would iterate 10 times. Inside this loop I created a placeholder variable that would take the value of the new div during each iteration. There is then an if condition that checks if the iterator “i” is below 6; if this is true the div is formatted accordingly. Different formatting is then applied if the condition (i &lt; 6) is not true</w:t>
+      </w:r>
+      <w:r>
+        <w:t>. I also give each div a class of either “firstFive” or “secondFive” depending on the iteration they are created in so that they can be referenced later if need be.</w:t>
       </w:r>
     </w:p>
     <w:p>
@@ -2175,23 +2122,7 @@
     </w:p>
     <w:p>
       <w:r>
-        <w:t xml:space="preserve">I carried out this exercise on the </w:t>
-      </w:r>
-      <w:proofErr w:type="spellStart"/>
-      <w:r>
-        <w:t>divs</w:t>
-      </w:r>
-      <w:proofErr w:type="spellEnd"/>
-      <w:r>
-        <w:t xml:space="preserve"> created in Part 2, replacing the text in the </w:t>
-      </w:r>
-      <w:proofErr w:type="spellStart"/>
-      <w:r>
-        <w:t>divs</w:t>
-      </w:r>
-      <w:proofErr w:type="spellEnd"/>
-      <w:r>
-        <w:t xml:space="preserve"> with new values where appropriate.</w:t>
+        <w:t>I carried out this exercise on the divs created in Part 2, replacing the text in the divs with new values where appropriate.</w:t>
       </w:r>
     </w:p>
     <w:p>
@@ -2589,15 +2520,7 @@
         <w:t>When starting Part 4 I chose to start a new file to keep each Part logically separate.</w:t>
       </w:r>
       <w:r>
-        <w:t xml:space="preserve"> I completed this exercise by using the </w:t>
-      </w:r>
-      <w:proofErr w:type="spellStart"/>
-      <w:r>
-        <w:t>typeof</w:t>
-      </w:r>
-      <w:proofErr w:type="spellEnd"/>
-      <w:r>
-        <w:t xml:space="preserve"> operator to check if a value is a number or string.</w:t>
+        <w:t xml:space="preserve"> I completed this exercise by using the typeof operator to check if a value is a number or string.</w:t>
       </w:r>
     </w:p>
     <w:p>
@@ -2987,15 +2910,7 @@
     </w:p>
     <w:p>
       <w:r>
-        <w:t>Initially I found it confusing to align the x</w:t>
-      </w:r>
-      <w:proofErr w:type="gramStart"/>
-      <w:r>
-        <w:t>1,x</w:t>
-      </w:r>
-      <w:proofErr w:type="gramEnd"/>
-      <w:r>
-        <w:t>2 and y1 and y2 coordinates by after moving each around and c=seeing the result I understood how to position the coordinates in order to create the square.</w:t>
+        <w:t>Initially I found it confusing to align the x1,x2 and y1 and y2 coordinates by after moving each around and c=seeing the result I understood how to position the coordinates in order to create the square.</w:t>
       </w:r>
     </w:p>
     <w:p>
@@ -3360,15 +3275,7 @@
     </w:p>
     <w:p>
       <w:r>
-        <w:t xml:space="preserve">At </w:t>
-      </w:r>
-      <w:proofErr w:type="gramStart"/>
-      <w:r>
-        <w:t>first</w:t>
-      </w:r>
-      <w:proofErr w:type="gramEnd"/>
-      <w:r>
-        <w:t xml:space="preserve"> I had trouble getting d3 to read in the data from a csv locally as I was running the html files off my local machine, however after doing some research I found out that Chrome could not access these local files and so instead had to run a local server. This allowed Chrome to view the local csv and subsequently read in the data.</w:t>
+        <w:t>At first I had trouble getting d3 to read in the data from a csv locally as I was running the html files off my local machine, however after doing some research I found out that Chrome could not access these local files and so instead had to run a local server. This allowed Chrome to view the local csv and subsequently read in the data.</w:t>
       </w:r>
     </w:p>
     <w:p>
@@ -3376,25 +3283,10 @@
         <w:t>To run the local server I used the command “</w:t>
       </w:r>
       <w:r>
-        <w:t xml:space="preserve">python -m </w:t>
-      </w:r>
-      <w:proofErr w:type="spellStart"/>
-      <w:proofErr w:type="gramStart"/>
-      <w:r>
-        <w:t>http.server</w:t>
-      </w:r>
-      <w:proofErr w:type="spellEnd"/>
-      <w:proofErr w:type="gramEnd"/>
-      <w:r>
-        <w:t xml:space="preserve">” on the command line in the directory where I saved my CSV files. Solution found on </w:t>
-      </w:r>
-      <w:proofErr w:type="spellStart"/>
-      <w:r>
-        <w:t>stackoverflow</w:t>
-      </w:r>
-      <w:proofErr w:type="spellEnd"/>
-      <w:r>
-        <w:t xml:space="preserve">: </w:t>
+        <w:t>python -m http.server</w:t>
+      </w:r>
+      <w:r>
+        <w:t xml:space="preserve">” on the command line in the directory where I saved my CSV files. Solution found on stackoverflow: </w:t>
       </w:r>
       <w:hyperlink r:id="rId24" w:history="1">
         <w:r>
@@ -4440,13 +4332,8 @@
           </wp:anchor>
         </w:drawing>
       </w:r>
-      <w:proofErr w:type="gramStart"/>
-      <w:r>
-        <w:t>In order to</w:t>
-      </w:r>
-      <w:proofErr w:type="gramEnd"/>
-      <w:r>
-        <w:t xml:space="preserve"> create the bar chart to show the age distribution of people with heart failure I ran a function on the data to produce and object with the counts of instances of people who fell into each age range. To do this I used a foreach loop on the array of objects that is the initial dataset and then looped through an object with the age buckets in with all the ages initially set to 0. In each iteration of the loop there is a condition to check if the current persons age is less then the object key which would indicate it falls into that bucket. The value of that key in the object is then incremented by one.</w:t>
+      <w:r>
+        <w:t>In order to create the bar chart to show the age distribution of people with heart failure I ran a function on the data to produce and object with the counts of instances of people who fell into each age range. To do this I used a foreach loop on the array of objects that is the initial dataset and then looped through an object with the age buckets in with all the ages initially set to 0. In each iteration of the loop there is a condition to check if the current persons age is less then the object key which would indicate it falls into that bucket. The value of that key in the object is then incremented by one.</w:t>
       </w:r>
       <w:r>
         <w:t xml:space="preserve"> I then used this new “ages” object as the base data for the bar chart.</w:t>
@@ -4606,7 +4493,7 @@
           </mc:Choice>
           <mc:Fallback>
             <w:pict>
-              <v:line w14:anchorId="1F2F1292" id="Straight Connector 51" o:spid="_x0000_s1026" style="position:absolute;flip:y;z-index:251723776;visibility:visible;mso-wrap-style:square;mso-wrap-distance-left:9pt;mso-wrap-distance-top:0;mso-wrap-distance-right:9pt;mso-wrap-distance-bottom:0;mso-position-horizontal:absolute;mso-position-horizontal-relative:text;mso-position-vertical:absolute;mso-position-vertical-relative:text" from="239.35pt,266.45pt" to="258.55pt,290.75pt" o:gfxdata="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" strokecolor="#4472c4 [3204]" strokeweight=".5pt">
+              <v:line w14:anchorId="18F9534C" id="Straight Connector 51" o:spid="_x0000_s1026" style="position:absolute;flip:y;z-index:251723776;visibility:visible;mso-wrap-style:square;mso-wrap-distance-left:9pt;mso-wrap-distance-top:0;mso-wrap-distance-right:9pt;mso-wrap-distance-bottom:0;mso-position-horizontal:absolute;mso-position-horizontal-relative:text;mso-position-vertical:absolute;mso-position-vertical-relative:text" from="239.35pt,266.45pt" to="258.55pt,290.75pt" o:gfxdata="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" strokecolor="#4472c4 [3204]" strokeweight=".5pt">
                 <v:stroke joinstyle="miter"/>
               </v:line>
             </w:pict>
@@ -4768,7 +4655,7 @@
           </mc:Choice>
           <mc:Fallback>
             <w:pict>
-              <v:rect w14:anchorId="75046039" id="Rectangle 48" o:spid="_x0000_s1026" style="position:absolute;margin-left:-5.65pt;margin-top:290.7pt;width:245pt;height:57.95pt;z-index:251720704;visibility:visible;mso-wrap-style:square;mso-width-percent:0;mso-height-percent:0;mso-wrap-distance-left:9pt;mso-wrap-distance-top:0;mso-wrap-distance-right:9pt;mso-wrap-distance-bottom:0;mso-position-horizontal:absolute;mso-position-horizontal-relative:text;mso-position-vertical:absolute;mso-position-vertical-relative:text;mso-width-percent:0;mso-height-percent:0;mso-width-relative:margin;mso-height-relative:margin;v-text-anchor:middle" o:gfxdata="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" filled="f" strokecolor="red" strokeweight="1pt"/>
+              <v:rect w14:anchorId="44DBB59D" id="Rectangle 48" o:spid="_x0000_s1026" style="position:absolute;margin-left:-5.65pt;margin-top:290.7pt;width:245pt;height:57.95pt;z-index:251720704;visibility:visible;mso-wrap-style:square;mso-width-percent:0;mso-height-percent:0;mso-wrap-distance-left:9pt;mso-wrap-distance-top:0;mso-wrap-distance-right:9pt;mso-wrap-distance-bottom:0;mso-position-horizontal:absolute;mso-position-horizontal-relative:text;mso-position-vertical:absolute;mso-position-vertical-relative:text;mso-width-percent:0;mso-height-percent:0;mso-width-relative:margin;mso-height-relative:margin;v-text-anchor:middle" o:gfxdata="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" filled="f" strokecolor="red" strokeweight="1pt"/>
             </w:pict>
           </mc:Fallback>
         </mc:AlternateContent>
@@ -4939,8 +4826,418 @@
         </mc:AlternateContent>
       </w:r>
     </w:p>
+    <w:p/>
+    <w:p/>
+    <w:p/>
+    <w:p/>
+    <w:p/>
+    <w:p/>
+    <w:p/>
+    <w:p/>
+    <w:p/>
+    <w:p/>
+    <w:p/>
+    <w:p/>
+    <w:p/>
+    <w:p/>
+    <w:p/>
+    <w:p/>
+    <w:p/>
+    <w:p/>
+    <w:p/>
+    <w:p/>
+    <w:p/>
+    <w:p/>
+    <w:p/>
+    <w:p/>
+    <w:p>
+      <w:pPr>
+        <w:pStyle w:val="Heading1"/>
+      </w:pPr>
+      <w:r>
+        <w:t>Part 8. Circle Chart</w:t>
+      </w:r>
+    </w:p>
+    <w:p>
+      <w:pPr>
+        <w:pStyle w:val="Heading2"/>
+      </w:pPr>
+      <w:r>
+        <w:t>Exercise 16.</w:t>
+      </w:r>
+    </w:p>
+    <w:p>
+      <w:r>
+        <w:t>In order to complete this exercise I appended rectangles to the “g”s created for the circles, however I had an issue adding text to the rectangles which I believe is because the text is only added once to the “g” which meant it went to the circle rather than both the circle and the rectangle. I struggled to find a solution for this.</w:t>
+      </w:r>
+    </w:p>
+    <w:p>
+      <w:r>
+        <mc:AlternateContent>
+          <mc:Choice Requires="wps">
+            <w:drawing>
+              <wp:anchor distT="0" distB="0" distL="114300" distR="114300" simplePos="0" relativeHeight="251731968" behindDoc="0" locked="0" layoutInCell="1" allowOverlap="1" wp14:anchorId="62002269" wp14:editId="7D3B2A0B">
+                <wp:simplePos x="0" y="0"/>
+                <wp:positionH relativeFrom="column">
+                  <wp:posOffset>4653049</wp:posOffset>
+                </wp:positionH>
+                <wp:positionV relativeFrom="paragraph">
+                  <wp:posOffset>20501</wp:posOffset>
+                </wp:positionV>
+                <wp:extent cx="965200" cy="260350"/>
+                <wp:effectExtent l="0" t="0" r="0" b="6350"/>
+                <wp:wrapNone/>
+                <wp:docPr id="56" name="Text Box 56"/>
+                <wp:cNvGraphicFramePr/>
+                <a:graphic xmlns:a="http://schemas.openxmlformats.org/drawingml/2006/main">
+                  <a:graphicData uri="http://schemas.microsoft.com/office/word/2010/wordprocessingShape">
+                    <wps:wsp>
+                      <wps:cNvSpPr txBox="1"/>
+                      <wps:spPr>
+                        <a:xfrm>
+                          <a:off x="0" y="0"/>
+                          <a:ext cx="965200" cy="260350"/>
+                        </a:xfrm>
+                        <a:prstGeom prst="rect">
+                          <a:avLst/>
+                        </a:prstGeom>
+                        <a:noFill/>
+                        <a:ln w="6350">
+                          <a:noFill/>
+                        </a:ln>
+                      </wps:spPr>
+                      <wps:txbx>
+                        <w:txbxContent>
+                          <w:p>
+                            <w:pPr>
+                              <w:jc w:val="center"/>
+                              <w:rPr>
+                                <w:b/>
+                                <w:bCs/>
+                              </w:rPr>
+                            </w:pPr>
+                            <w:r>
+                              <w:rPr>
+                                <w:b/>
+                                <w:bCs/>
+                              </w:rPr>
+                              <w:t>Result</w:t>
+                            </w:r>
+                          </w:p>
+                        </w:txbxContent>
+                      </wps:txbx>
+                      <wps:bodyPr rot="0" spcFirstLastPara="0" vertOverflow="overflow" horzOverflow="overflow" vert="horz" wrap="square" lIns="91440" tIns="45720" rIns="91440" bIns="45720" numCol="1" spcCol="0" rtlCol="0" fromWordArt="0" anchor="t" anchorCtr="0" forceAA="0" compatLnSpc="1">
+                        <a:prstTxWarp prst="textNoShape">
+                          <a:avLst/>
+                        </a:prstTxWarp>
+                        <a:noAutofit/>
+                      </wps:bodyPr>
+                    </wps:wsp>
+                  </a:graphicData>
+                </a:graphic>
+                <wp14:sizeRelV relativeFrom="margin">
+                  <wp14:pctHeight>0</wp14:pctHeight>
+                </wp14:sizeRelV>
+              </wp:anchor>
+            </w:drawing>
+          </mc:Choice>
+          <mc:Fallback>
+            <w:pict>
+              <v:shape w14:anchorId="62002269" id="Text Box 56" o:spid="_x0000_s1051" type="#_x0000_t202" style="position:absolute;margin-left:366.4pt;margin-top:1.6pt;width:76pt;height:20.5pt;z-index:251731968;visibility:visible;mso-wrap-style:square;mso-height-percent:0;mso-wrap-distance-left:9pt;mso-wrap-distance-top:0;mso-wrap-distance-right:9pt;mso-wrap-distance-bottom:0;mso-position-horizontal:absolute;mso-position-horizontal-relative:text;mso-position-vertical:absolute;mso-position-vertical-relative:text;mso-height-percent:0;mso-height-relative:margin;v-text-anchor:top" o:gfxdata="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" filled="f" stroked="f" strokeweight=".5pt">
+                <v:textbox>
+                  <w:txbxContent>
+                    <w:p>
+                      <w:pPr>
+                        <w:jc w:val="center"/>
+                        <w:rPr>
+                          <w:b/>
+                          <w:bCs/>
+                        </w:rPr>
+                      </w:pPr>
+                      <w:r>
+                        <w:rPr>
+                          <w:b/>
+                          <w:bCs/>
+                        </w:rPr>
+                        <w:t>Result</w:t>
+                      </w:r>
+                    </w:p>
+                  </w:txbxContent>
+                </v:textbox>
+              </v:shape>
+            </w:pict>
+          </mc:Fallback>
+        </mc:AlternateContent>
+      </w:r>
+      <w:r>
+        <w:rPr>
+          <w:noProof/>
+        </w:rPr>
+        <w:drawing>
+          <wp:anchor distT="0" distB="0" distL="114300" distR="114300" simplePos="0" relativeHeight="251729920" behindDoc="1" locked="0" layoutInCell="1" allowOverlap="1" wp14:anchorId="1105D893" wp14:editId="0130356F">
+            <wp:simplePos x="0" y="0"/>
+            <wp:positionH relativeFrom="column">
+              <wp:posOffset>3319153</wp:posOffset>
+            </wp:positionH>
+            <wp:positionV relativeFrom="paragraph">
+              <wp:posOffset>288199</wp:posOffset>
+            </wp:positionV>
+            <wp:extent cx="3520440" cy="1826260"/>
+            <wp:effectExtent l="0" t="0" r="3810" b="2540"/>
+            <wp:wrapTight wrapText="bothSides">
+              <wp:wrapPolygon edited="0">
+                <wp:start x="0" y="0"/>
+                <wp:lineTo x="0" y="21405"/>
+                <wp:lineTo x="21506" y="21405"/>
+                <wp:lineTo x="21506" y="0"/>
+                <wp:lineTo x="0" y="0"/>
+              </wp:wrapPolygon>
+            </wp:wrapTight>
+            <wp:docPr id="55" name="Picture 55" descr="Icon&#10;&#10;Description automatically generated"/>
+            <wp:cNvGraphicFramePr>
+              <a:graphicFrameLocks xmlns:a="http://schemas.openxmlformats.org/drawingml/2006/main" noChangeAspect="1"/>
+            </wp:cNvGraphicFramePr>
+            <a:graphic xmlns:a="http://schemas.openxmlformats.org/drawingml/2006/main">
+              <a:graphicData uri="http://schemas.openxmlformats.org/drawingml/2006/picture">
+                <pic:pic xmlns:pic="http://schemas.openxmlformats.org/drawingml/2006/picture">
+                  <pic:nvPicPr>
+                    <pic:cNvPr id="55" name="Picture 55" descr="Icon&#10;&#10;Description automatically generated"/>
+                    <pic:cNvPicPr/>
+                  </pic:nvPicPr>
+                  <pic:blipFill>
+                    <a:blip r:embed="rId30">
+                      <a:extLst>
+                        <a:ext uri="{28A0092B-C50C-407E-A947-70E740481C1C}">
+                          <a14:useLocalDpi xmlns:a14="http://schemas.microsoft.com/office/drawing/2010/main" val="0"/>
+                        </a:ext>
+                      </a:extLst>
+                    </a:blip>
+                    <a:stretch>
+                      <a:fillRect/>
+                    </a:stretch>
+                  </pic:blipFill>
+                  <pic:spPr>
+                    <a:xfrm>
+                      <a:off x="0" y="0"/>
+                      <a:ext cx="3520440" cy="1826260"/>
+                    </a:xfrm>
+                    <a:prstGeom prst="rect">
+                      <a:avLst/>
+                    </a:prstGeom>
+                  </pic:spPr>
+                </pic:pic>
+              </a:graphicData>
+            </a:graphic>
+            <wp14:sizeRelH relativeFrom="page">
+              <wp14:pctWidth>0</wp14:pctWidth>
+            </wp14:sizeRelH>
+            <wp14:sizeRelV relativeFrom="page">
+              <wp14:pctHeight>0</wp14:pctHeight>
+            </wp14:sizeRelV>
+          </wp:anchor>
+        </w:drawing>
+      </w:r>
+      <w:r>
+        <mc:AlternateContent>
+          <mc:Choice Requires="wps">
+            <w:drawing>
+              <wp:anchor distT="0" distB="0" distL="114300" distR="114300" simplePos="0" relativeHeight="251728896" behindDoc="0" locked="0" layoutInCell="1" allowOverlap="1" wp14:anchorId="0CA778A6" wp14:editId="386237B0">
+                <wp:simplePos x="0" y="0"/>
+                <wp:positionH relativeFrom="column">
+                  <wp:posOffset>965200</wp:posOffset>
+                </wp:positionH>
+                <wp:positionV relativeFrom="paragraph">
+                  <wp:posOffset>-635</wp:posOffset>
+                </wp:positionV>
+                <wp:extent cx="965200" cy="260350"/>
+                <wp:effectExtent l="0" t="0" r="0" b="6350"/>
+                <wp:wrapNone/>
+                <wp:docPr id="54" name="Text Box 54"/>
+                <wp:cNvGraphicFramePr/>
+                <a:graphic xmlns:a="http://schemas.openxmlformats.org/drawingml/2006/main">
+                  <a:graphicData uri="http://schemas.microsoft.com/office/word/2010/wordprocessingShape">
+                    <wps:wsp>
+                      <wps:cNvSpPr txBox="1"/>
+                      <wps:spPr>
+                        <a:xfrm>
+                          <a:off x="0" y="0"/>
+                          <a:ext cx="965200" cy="260350"/>
+                        </a:xfrm>
+                        <a:prstGeom prst="rect">
+                          <a:avLst/>
+                        </a:prstGeom>
+                        <a:noFill/>
+                        <a:ln w="6350">
+                          <a:noFill/>
+                        </a:ln>
+                      </wps:spPr>
+                      <wps:txbx>
+                        <w:txbxContent>
+                          <w:p>
+                            <w:pPr>
+                              <w:jc w:val="center"/>
+                              <w:rPr>
+                                <w:b/>
+                                <w:bCs/>
+                              </w:rPr>
+                            </w:pPr>
+                            <w:r>
+                              <w:rPr>
+                                <w:b/>
+                                <w:bCs/>
+                              </w:rPr>
+                              <w:t>Code</w:t>
+                            </w:r>
+                          </w:p>
+                        </w:txbxContent>
+                      </wps:txbx>
+                      <wps:bodyPr rot="0" spcFirstLastPara="0" vertOverflow="overflow" horzOverflow="overflow" vert="horz" wrap="square" lIns="91440" tIns="45720" rIns="91440" bIns="45720" numCol="1" spcCol="0" rtlCol="0" fromWordArt="0" anchor="t" anchorCtr="0" forceAA="0" compatLnSpc="1">
+                        <a:prstTxWarp prst="textNoShape">
+                          <a:avLst/>
+                        </a:prstTxWarp>
+                        <a:noAutofit/>
+                      </wps:bodyPr>
+                    </wps:wsp>
+                  </a:graphicData>
+                </a:graphic>
+                <wp14:sizeRelV relativeFrom="margin">
+                  <wp14:pctHeight>0</wp14:pctHeight>
+                </wp14:sizeRelV>
+              </wp:anchor>
+            </w:drawing>
+          </mc:Choice>
+          <mc:Fallback>
+            <w:pict>
+              <v:shape w14:anchorId="0CA778A6" id="Text Box 54" o:spid="_x0000_s1052" type="#_x0000_t202" style="position:absolute;margin-left:76pt;margin-top:-.05pt;width:76pt;height:20.5pt;z-index:251728896;visibility:visible;mso-wrap-style:square;mso-height-percent:0;mso-wrap-distance-left:9pt;mso-wrap-distance-top:0;mso-wrap-distance-right:9pt;mso-wrap-distance-bottom:0;mso-position-horizontal:absolute;mso-position-horizontal-relative:text;mso-position-vertical:absolute;mso-position-vertical-relative:text;mso-height-percent:0;mso-height-relative:margin;v-text-anchor:top" o:gfxdata="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" filled="f" stroked="f" strokeweight=".5pt">
+                <v:textbox>
+                  <w:txbxContent>
+                    <w:p>
+                      <w:pPr>
+                        <w:jc w:val="center"/>
+                        <w:rPr>
+                          <w:b/>
+                          <w:bCs/>
+                        </w:rPr>
+                      </w:pPr>
+                      <w:r>
+                        <w:rPr>
+                          <w:b/>
+                          <w:bCs/>
+                        </w:rPr>
+                        <w:t>Code</w:t>
+                      </w:r>
+                    </w:p>
+                  </w:txbxContent>
+                </v:textbox>
+              </v:shape>
+            </w:pict>
+          </mc:Fallback>
+        </mc:AlternateContent>
+      </w:r>
+    </w:p>
+    <w:p>
+      <w:r>
+        <w:rPr>
+          <w:noProof/>
+        </w:rPr>
+        <w:drawing>
+          <wp:anchor distT="0" distB="0" distL="114300" distR="114300" simplePos="0" relativeHeight="251726848" behindDoc="1" locked="0" layoutInCell="1" allowOverlap="1" wp14:anchorId="0BB3436D" wp14:editId="663CB94D">
+            <wp:simplePos x="0" y="0"/>
+            <wp:positionH relativeFrom="column">
+              <wp:posOffset>35791</wp:posOffset>
+            </wp:positionH>
+            <wp:positionV relativeFrom="paragraph">
+              <wp:posOffset>9665</wp:posOffset>
+            </wp:positionV>
+            <wp:extent cx="3074374" cy="6322011"/>
+            <wp:effectExtent l="0" t="0" r="0" b="3175"/>
+            <wp:wrapTight wrapText="bothSides">
+              <wp:wrapPolygon edited="0">
+                <wp:start x="0" y="0"/>
+                <wp:lineTo x="0" y="21546"/>
+                <wp:lineTo x="21417" y="21546"/>
+                <wp:lineTo x="21417" y="0"/>
+                <wp:lineTo x="0" y="0"/>
+              </wp:wrapPolygon>
+            </wp:wrapTight>
+            <wp:docPr id="53" name="Picture 53" descr="Text&#10;&#10;Description automatically generated"/>
+            <wp:cNvGraphicFramePr>
+              <a:graphicFrameLocks xmlns:a="http://schemas.openxmlformats.org/drawingml/2006/main" noChangeAspect="1"/>
+            </wp:cNvGraphicFramePr>
+            <a:graphic xmlns:a="http://schemas.openxmlformats.org/drawingml/2006/main">
+              <a:graphicData uri="http://schemas.openxmlformats.org/drawingml/2006/picture">
+                <pic:pic xmlns:pic="http://schemas.openxmlformats.org/drawingml/2006/picture">
+                  <pic:nvPicPr>
+                    <pic:cNvPr id="53" name="Picture 53" descr="Text&#10;&#10;Description automatically generated"/>
+                    <pic:cNvPicPr/>
+                  </pic:nvPicPr>
+                  <pic:blipFill>
+                    <a:blip r:embed="rId31">
+                      <a:extLst>
+                        <a:ext uri="{28A0092B-C50C-407E-A947-70E740481C1C}">
+                          <a14:useLocalDpi xmlns:a14="http://schemas.microsoft.com/office/drawing/2010/main" val="0"/>
+                        </a:ext>
+                      </a:extLst>
+                    </a:blip>
+                    <a:stretch>
+                      <a:fillRect/>
+                    </a:stretch>
+                  </pic:blipFill>
+                  <pic:spPr>
+                    <a:xfrm>
+                      <a:off x="0" y="0"/>
+                      <a:ext cx="3074374" cy="6322011"/>
+                    </a:xfrm>
+                    <a:prstGeom prst="rect">
+                      <a:avLst/>
+                    </a:prstGeom>
+                  </pic:spPr>
+                </pic:pic>
+              </a:graphicData>
+            </a:graphic>
+            <wp14:sizeRelH relativeFrom="page">
+              <wp14:pctWidth>0</wp14:pctWidth>
+            </wp14:sizeRelH>
+            <wp14:sizeRelV relativeFrom="page">
+              <wp14:pctHeight>0</wp14:pctHeight>
+            </wp14:sizeRelV>
+          </wp:anchor>
+        </w:drawing>
+      </w:r>
+    </w:p>
+    <w:p/>
+    <w:p/>
+    <w:p/>
+    <w:p/>
+    <w:p/>
+    <w:p/>
+    <w:p/>
+    <w:p/>
+    <w:p/>
+    <w:p/>
+    <w:p/>
+    <w:p/>
+    <w:p/>
+    <w:p/>
+    <w:p/>
+    <w:p/>
+    <w:p/>
+    <w:p/>
+    <w:p/>
+    <w:p/>
+    <w:p/>
+    <w:p/>
+    <w:p/>
+    <w:p/>
+    <w:p/>
+    <w:p/>
+    <w:p>
+      <w:r>
+        <w:t>Part 9. Scales, Domain, Range</w:t>
+      </w:r>
+    </w:p>
     <w:sectPr>
-      <w:headerReference w:type="default" r:id="rId30"/>
+      <w:headerReference w:type="default" r:id="rId32"/>
       <w:pgSz w:w="11906" w:h="16838"/>
       <w:pgMar w:top="720" w:right="720" w:bottom="720" w:left="720" w:header="708" w:footer="708" w:gutter="0"/>
       <w:cols w:space="708"/>

</xml_diff>